<commit_message>
updated docs - class UML, fix in CRC
</commit_message>
<xml_diff>
--- a/docs/grupa-6.docx
+++ b/docs/grupa-6.docx
@@ -4185,14 +4185,12 @@
           <w:p>
             <w:pPr>
               <w:pStyle w:val="Akapitzlist"/>
-              <w:numPr>
-                <w:ilvl w:val="0"/>
-                <w:numId w:val="5"/>
-              </w:numPr>
-              <w:rPr>
-                <w:shd w:val="clear" w:color="auto" w:fill="FFFFFF"/>
-              </w:rPr>
-            </w:pPr>
+              <w:rPr>
+                <w:shd w:val="clear" w:color="auto" w:fill="FFFFFF"/>
+              </w:rPr>
+            </w:pPr>
+            <w:bookmarkStart w:id="3" w:name="_GoBack"/>
+            <w:bookmarkEnd w:id="3"/>
           </w:p>
         </w:tc>
       </w:tr>
@@ -4513,6 +4511,26 @@
               <w:t>Resource</w:t>
             </w:r>
           </w:p>
+          <w:p>
+            <w:pPr>
+              <w:pStyle w:val="Akapitzlist"/>
+              <w:numPr>
+                <w:ilvl w:val="0"/>
+                <w:numId w:val="5"/>
+              </w:numPr>
+              <w:rPr>
+                <w:shd w:val="clear" w:color="auto" w:fill="FFFFFF"/>
+              </w:rPr>
+            </w:pPr>
+            <w:proofErr w:type="spellStart"/>
+            <w:r>
+              <w:rPr>
+                <w:shd w:val="clear" w:color="auto" w:fill="FFFFFF"/>
+              </w:rPr>
+              <w:t>Animal</w:t>
+            </w:r>
+            <w:proofErr w:type="spellEnd"/>
+          </w:p>
         </w:tc>
       </w:tr>
     </w:tbl>
@@ -4784,26 +4802,6 @@
             </w:r>
             <w:proofErr w:type="spellEnd"/>
           </w:p>
-          <w:p>
-            <w:pPr>
-              <w:pStyle w:val="Akapitzlist"/>
-              <w:numPr>
-                <w:ilvl w:val="0"/>
-                <w:numId w:val="5"/>
-              </w:numPr>
-              <w:rPr>
-                <w:shd w:val="clear" w:color="auto" w:fill="FFFFFF"/>
-              </w:rPr>
-            </w:pPr>
-            <w:proofErr w:type="spellStart"/>
-            <w:r>
-              <w:rPr>
-                <w:shd w:val="clear" w:color="auto" w:fill="FFFFFF"/>
-              </w:rPr>
-              <w:t>Animal</w:t>
-            </w:r>
-            <w:proofErr w:type="spellEnd"/>
-          </w:p>
         </w:tc>
       </w:tr>
     </w:tbl>
@@ -4871,13 +4869,7 @@
               <w:rPr>
                 <w:shd w:val="clear" w:color="auto" w:fill="FFFFFF"/>
               </w:rPr>
-              <w:t>Grid</w:t>
-            </w:r>
-            <w:r>
-              <w:rPr>
-                <w:shd w:val="clear" w:color="auto" w:fill="FFFFFF"/>
-              </w:rPr>
-              <w:t>Maker</w:t>
+              <w:t>GridMaker</w:t>
             </w:r>
             <w:proofErr w:type="spellEnd"/>
           </w:p>
@@ -5032,15 +5024,7 @@
               <w:rPr>
                 <w:lang w:val="en-US"/>
               </w:rPr>
-              <w:t xml:space="preserve">uses noise map and offset </w:t>
-            </w:r>
-            <w:bookmarkStart w:id="3" w:name="_GoBack"/>
-            <w:bookmarkEnd w:id="3"/>
-            <w:r>
-              <w:rPr>
-                <w:lang w:val="en-US"/>
-              </w:rPr>
-              <w:t>for terrain generation</w:t>
+              <w:t>uses noise map and offset for terrain generation</w:t>
             </w:r>
           </w:p>
         </w:tc>
@@ -5446,11 +5430,6 @@
                 <w:shd w:val="clear" w:color="auto" w:fill="FFFFFF"/>
               </w:rPr>
               <w:tab/>
-            </w:r>
-            <w:r>
-              <w:rPr>
-                <w:shd w:val="clear" w:color="auto" w:fill="FFFFFF"/>
-              </w:rPr>
               <w:t>Offset</w:t>
             </w:r>
           </w:p>
@@ -5640,7 +5619,94 @@
         </w:tc>
       </w:tr>
     </w:tbl>
+    <w:p>
+      <w:pPr>
+        <w:rPr>
+          <w:rStyle w:val="Nagwek1Znak"/>
+        </w:rPr>
+      </w:pPr>
+    </w:p>
+    <w:p>
+      <w:pPr>
+        <w:rPr>
+          <w:rStyle w:val="Nagwek1Znak"/>
+        </w:rPr>
+      </w:pPr>
+      <w:r>
+        <w:rPr>
+          <w:rStyle w:val="Nagwek1Znak"/>
+        </w:rPr>
+        <w:br w:type="page"/>
+      </w:r>
+    </w:p>
+    <w:p>
+      <w:r>
+        <w:rPr>
+          <w:rStyle w:val="Nagwek1Znak"/>
+        </w:rPr>
+        <w:lastRenderedPageBreak/>
+        <w:t>Diagram UML klas</w:t>
+      </w:r>
+      <w:r>
+        <w:t xml:space="preserve"> </w:t>
+      </w:r>
+    </w:p>
     <w:p/>
+    <w:p>
+      <w:r>
+        <w:rPr>
+          <w:noProof/>
+        </w:rPr>
+        <w:drawing>
+          <wp:inline distT="0" distB="0" distL="0" distR="0" wp14:anchorId="6B78A0D7" wp14:editId="3282F11C">
+            <wp:extent cx="6891020" cy="6817995"/>
+            <wp:effectExtent l="0" t="0" r="5080" b="1905"/>
+            <wp:docPr id="3" name="Obraz 3"/>
+            <wp:cNvGraphicFramePr>
+              <a:graphicFrameLocks xmlns:a="http://schemas.openxmlformats.org/drawingml/2006/main" noChangeAspect="1"/>
+            </wp:cNvGraphicFramePr>
+            <a:graphic xmlns:a="http://schemas.openxmlformats.org/drawingml/2006/main">
+              <a:graphicData uri="http://schemas.openxmlformats.org/drawingml/2006/picture">
+                <pic:pic xmlns:pic="http://schemas.openxmlformats.org/drawingml/2006/picture">
+                  <pic:nvPicPr>
+                    <pic:cNvPr id="0" name="Picture 2"/>
+                    <pic:cNvPicPr>
+                      <a:picLocks noChangeAspect="1" noChangeArrowheads="1"/>
+                    </pic:cNvPicPr>
+                  </pic:nvPicPr>
+                  <pic:blipFill>
+                    <a:blip r:embed="rId8">
+                      <a:extLst>
+                        <a:ext uri="{28A0092B-C50C-407E-A947-70E740481C1C}">
+                          <a14:useLocalDpi xmlns:a14="http://schemas.microsoft.com/office/drawing/2010/main" val="0"/>
+                        </a:ext>
+                      </a:extLst>
+                    </a:blip>
+                    <a:srcRect/>
+                    <a:stretch>
+                      <a:fillRect/>
+                    </a:stretch>
+                  </pic:blipFill>
+                  <pic:spPr bwMode="auto">
+                    <a:xfrm>
+                      <a:off x="0" y="0"/>
+                      <a:ext cx="6891020" cy="6817995"/>
+                    </a:xfrm>
+                    <a:prstGeom prst="rect">
+                      <a:avLst/>
+                    </a:prstGeom>
+                    <a:noFill/>
+                    <a:ln>
+                      <a:noFill/>
+                    </a:ln>
+                  </pic:spPr>
+                </pic:pic>
+              </a:graphicData>
+            </a:graphic>
+          </wp:inline>
+        </w:drawing>
+      </w:r>
+    </w:p>
     <w:sectPr>
       <w:pgSz w:w="11900" w:h="16838"/>
       <w:pgMar w:top="1418" w:right="519" w:bottom="1418" w:left="520" w:header="0" w:footer="0" w:gutter="0"/>

</xml_diff>

<commit_message>
UML compatibility; moved gridmaker to subpackage
</commit_message>
<xml_diff>
--- a/docs/grupa-6.docx
+++ b/docs/grupa-6.docx
@@ -4189,8 +4189,6 @@
                 <w:shd w:val="clear" w:color="auto" w:fill="FFFFFF"/>
               </w:rPr>
             </w:pPr>
-            <w:bookmarkStart w:id="3" w:name="_GoBack"/>
-            <w:bookmarkEnd w:id="3"/>
           </w:p>
         </w:tc>
       </w:tr>
@@ -5653,15 +5651,17 @@
     </w:p>
     <w:p/>
     <w:p>
+      <w:bookmarkStart w:id="3" w:name="_GoBack"/>
+      <w:bookmarkEnd w:id="3"/>
       <w:r>
         <w:rPr>
           <w:noProof/>
         </w:rPr>
         <w:drawing>
-          <wp:inline distT="0" distB="0" distL="0" distR="0" wp14:anchorId="6B78A0D7" wp14:editId="3282F11C">
-            <wp:extent cx="6891020" cy="6817995"/>
-            <wp:effectExtent l="0" t="0" r="5080" b="1905"/>
-            <wp:docPr id="3" name="Obraz 3"/>
+          <wp:inline distT="0" distB="0" distL="0" distR="0" wp14:anchorId="1563350A" wp14:editId="0DE2D3BA">
+            <wp:extent cx="6896100" cy="7362825"/>
+            <wp:effectExtent l="0" t="0" r="0" b="9525"/>
+            <wp:docPr id="2" name="Obraz 2"/>
             <wp:cNvGraphicFramePr>
               <a:graphicFrameLocks xmlns:a="http://schemas.openxmlformats.org/drawingml/2006/main" noChangeAspect="1"/>
             </wp:cNvGraphicFramePr>
@@ -5669,13 +5669,13 @@
               <a:graphicData uri="http://schemas.openxmlformats.org/drawingml/2006/picture">
                 <pic:pic xmlns:pic="http://schemas.openxmlformats.org/drawingml/2006/picture">
                   <pic:nvPicPr>
-                    <pic:cNvPr id="0" name="Picture 2"/>
+                    <pic:cNvPr id="0" name="Picture 1"/>
                     <pic:cNvPicPr>
                       <a:picLocks noChangeAspect="1" noChangeArrowheads="1"/>
                     </pic:cNvPicPr>
                   </pic:nvPicPr>
                   <pic:blipFill>
-                    <a:blip r:embed="rId8">
+                    <a:blip r:embed="rId8" cstate="print">
                       <a:extLst>
                         <a:ext uri="{28A0092B-C50C-407E-A947-70E740481C1C}">
                           <a14:useLocalDpi xmlns:a14="http://schemas.microsoft.com/office/drawing/2010/main" val="0"/>
@@ -5690,7 +5690,7 @@
                   <pic:spPr bwMode="auto">
                     <a:xfrm>
                       <a:off x="0" y="0"/>
-                      <a:ext cx="6891020" cy="6817995"/>
+                      <a:ext cx="6896100" cy="7362825"/>
                     </a:xfrm>
                     <a:prstGeom prst="rect">
                       <a:avLst/>

</xml_diff>

<commit_message>
updated docs, also little renaming
</commit_message>
<xml_diff>
--- a/docs/grupa-6.docx
+++ b/docs/grupa-6.docx
@@ -2119,9 +2119,66 @@
               <w:t>function</w:t>
             </w:r>
             <w:proofErr w:type="spellEnd"/>
-            <w:r>
-              <w:t>.</w:t>
-            </w:r>
+          </w:p>
+          <w:p>
+            <w:pPr>
+              <w:pStyle w:val="Akapitzlist"/>
+              <w:numPr>
+                <w:ilvl w:val="0"/>
+                <w:numId w:val="5"/>
+              </w:numPr>
+            </w:pPr>
+            <w:proofErr w:type="spellStart"/>
+            <w:r>
+              <w:t>Manages</w:t>
+            </w:r>
+            <w:proofErr w:type="spellEnd"/>
+            <w:r>
+              <w:t xml:space="preserve"> </w:t>
+            </w:r>
+            <w:proofErr w:type="spellStart"/>
+            <w:r>
+              <w:t>user</w:t>
+            </w:r>
+            <w:proofErr w:type="spellEnd"/>
+            <w:r>
+              <w:t xml:space="preserve"> </w:t>
+            </w:r>
+            <w:proofErr w:type="spellStart"/>
+            <w:r>
+              <w:t>input</w:t>
+            </w:r>
+            <w:proofErr w:type="spellEnd"/>
+          </w:p>
+          <w:p>
+            <w:pPr>
+              <w:pStyle w:val="Akapitzlist"/>
+              <w:numPr>
+                <w:ilvl w:val="0"/>
+                <w:numId w:val="5"/>
+              </w:numPr>
+            </w:pPr>
+            <w:proofErr w:type="spellStart"/>
+            <w:r>
+              <w:t>Keeps</w:t>
+            </w:r>
+            <w:proofErr w:type="spellEnd"/>
+            <w:r>
+              <w:t xml:space="preserve"> </w:t>
+            </w:r>
+            <w:proofErr w:type="spellStart"/>
+            <w:r>
+              <w:t>game</w:t>
+            </w:r>
+            <w:proofErr w:type="spellEnd"/>
+            <w:r>
+              <w:t xml:space="preserve"> </w:t>
+            </w:r>
+            <w:proofErr w:type="spellStart"/>
+            <w:r>
+              <w:t>running</w:t>
+            </w:r>
+            <w:proofErr w:type="spellEnd"/>
           </w:p>
         </w:tc>
         <w:tc>
@@ -2356,15 +2413,7 @@
             </w:pPr>
             <w:proofErr w:type="spellStart"/>
             <w:r>
-              <w:t>keeps</w:t>
-            </w:r>
-            <w:proofErr w:type="spellEnd"/>
-            <w:r>
-              <w:t xml:space="preserve"> the </w:t>
-            </w:r>
-            <w:proofErr w:type="spellStart"/>
-            <w:r>
-              <w:t>simulation</w:t>
+              <w:t>Creates</w:t>
             </w:r>
             <w:proofErr w:type="spellEnd"/>
             <w:r>
@@ -2372,7 +2421,37 @@
             </w:r>
             <w:proofErr w:type="spellStart"/>
             <w:r>
-              <w:t>running</w:t>
+              <w:t>terrain</w:t>
+            </w:r>
+            <w:proofErr w:type="spellEnd"/>
+          </w:p>
+          <w:p>
+            <w:pPr>
+              <w:pStyle w:val="Akapitzlist"/>
+              <w:numPr>
+                <w:ilvl w:val="0"/>
+                <w:numId w:val="5"/>
+              </w:numPr>
+            </w:pPr>
+            <w:proofErr w:type="spellStart"/>
+            <w:r>
+              <w:t>Manages</w:t>
+            </w:r>
+            <w:proofErr w:type="spellEnd"/>
+            <w:r>
+              <w:t xml:space="preserve"> </w:t>
+            </w:r>
+            <w:proofErr w:type="spellStart"/>
+            <w:r>
+              <w:t>animal</w:t>
+            </w:r>
+            <w:proofErr w:type="spellEnd"/>
+            <w:r>
+              <w:t xml:space="preserve"> </w:t>
+            </w:r>
+            <w:proofErr w:type="spellStart"/>
+            <w:r>
+              <w:t>placement</w:t>
             </w:r>
             <w:proofErr w:type="spellEnd"/>
           </w:p>
@@ -2418,7 +2497,87 @@
               <w:rPr>
                 <w:shd w:val="clear" w:color="auto" w:fill="FFFFFF"/>
               </w:rPr>
-              <w:t>Grid</w:t>
+              <w:t>Animal</w:t>
+            </w:r>
+            <w:proofErr w:type="spellEnd"/>
+          </w:p>
+          <w:p>
+            <w:pPr>
+              <w:pStyle w:val="Akapitzlist"/>
+              <w:numPr>
+                <w:ilvl w:val="0"/>
+                <w:numId w:val="5"/>
+              </w:numPr>
+              <w:rPr>
+                <w:shd w:val="clear" w:color="auto" w:fill="FFFFFF"/>
+              </w:rPr>
+            </w:pPr>
+            <w:proofErr w:type="spellStart"/>
+            <w:r>
+              <w:rPr>
+                <w:shd w:val="clear" w:color="auto" w:fill="FFFFFF"/>
+              </w:rPr>
+              <w:t>Tile</w:t>
+            </w:r>
+            <w:proofErr w:type="spellEnd"/>
+          </w:p>
+          <w:p>
+            <w:pPr>
+              <w:pStyle w:val="Akapitzlist"/>
+              <w:numPr>
+                <w:ilvl w:val="0"/>
+                <w:numId w:val="5"/>
+              </w:numPr>
+              <w:rPr>
+                <w:shd w:val="clear" w:color="auto" w:fill="FFFFFF"/>
+              </w:rPr>
+            </w:pPr>
+            <w:proofErr w:type="spellStart"/>
+            <w:r>
+              <w:rPr>
+                <w:shd w:val="clear" w:color="auto" w:fill="FFFFFF"/>
+              </w:rPr>
+              <w:t>Textures</w:t>
+            </w:r>
+            <w:proofErr w:type="spellEnd"/>
+          </w:p>
+          <w:p>
+            <w:pPr>
+              <w:pStyle w:val="Akapitzlist"/>
+              <w:numPr>
+                <w:ilvl w:val="0"/>
+                <w:numId w:val="5"/>
+              </w:numPr>
+              <w:rPr>
+                <w:shd w:val="clear" w:color="auto" w:fill="FFFFFF"/>
+              </w:rPr>
+            </w:pPr>
+            <w:proofErr w:type="spellStart"/>
+            <w:r>
+              <w:rPr>
+                <w:shd w:val="clear" w:color="auto" w:fill="FFFFFF"/>
+              </w:rPr>
+              <w:t>Position</w:t>
+            </w:r>
+            <w:proofErr w:type="spellEnd"/>
+          </w:p>
+          <w:p>
+            <w:pPr>
+              <w:pStyle w:val="Akapitzlist"/>
+              <w:numPr>
+                <w:ilvl w:val="0"/>
+                <w:numId w:val="5"/>
+              </w:numPr>
+              <w:rPr>
+                <w:shd w:val="clear" w:color="auto" w:fill="FFFFFF"/>
+              </w:rPr>
+            </w:pPr>
+            <w:proofErr w:type="spellStart"/>
+            <w:r>
+              <w:rPr>
+                <w:shd w:val="clear" w:color="auto" w:fill="FFFFFF"/>
+              </w:rPr>
+              <w:t>OpenSimplexNoise</w:t>
             </w:r>
             <w:proofErr w:type="spellEnd"/>
           </w:p>
@@ -4013,12 +4172,14 @@
               </w:rPr>
               <w:tab/>
             </w:r>
-            <w:r>
-              <w:rPr>
-                <w:shd w:val="clear" w:color="auto" w:fill="FFFFFF"/>
-              </w:rPr>
-              <w:t>Resource</w:t>
-            </w:r>
+            <w:proofErr w:type="spellStart"/>
+            <w:r>
+              <w:rPr>
+                <w:shd w:val="clear" w:color="auto" w:fill="FFFFFF"/>
+              </w:rPr>
+              <w:t>Tile</w:t>
+            </w:r>
+            <w:proofErr w:type="spellEnd"/>
           </w:p>
         </w:tc>
       </w:tr>
@@ -4153,7 +4314,55 @@
               <w:rPr>
                 <w:lang w:val="en-US"/>
               </w:rPr>
-              <w:t>defines resource's quantity and growth ratio</w:t>
+              <w:t>displays the type of ground within</w:t>
+            </w:r>
+          </w:p>
+          <w:p>
+            <w:pPr>
+              <w:pStyle w:val="Akapitzlist"/>
+              <w:numPr>
+                <w:ilvl w:val="0"/>
+                <w:numId w:val="5"/>
+              </w:numPr>
+              <w:rPr>
+                <w:lang w:val="en-US"/>
+              </w:rPr>
+            </w:pPr>
+            <w:r>
+              <w:rPr>
+                <w:lang w:val="en-US"/>
+              </w:rPr>
+              <w:t>shows the resources s</w:t>
+            </w:r>
+            <w:r>
+              <w:rPr>
+                <w:lang w:val="en-US"/>
+              </w:rPr>
+              <w:t>p</w:t>
+            </w:r>
+            <w:r>
+              <w:rPr>
+                <w:lang w:val="en-US"/>
+              </w:rPr>
+              <w:t>ecific tile contains</w:t>
+            </w:r>
+          </w:p>
+          <w:p>
+            <w:pPr>
+              <w:pStyle w:val="Akapitzlist"/>
+              <w:numPr>
+                <w:ilvl w:val="0"/>
+                <w:numId w:val="5"/>
+              </w:numPr>
+              <w:rPr>
+                <w:lang w:val="en-US"/>
+              </w:rPr>
+            </w:pPr>
+            <w:r>
+              <w:rPr>
+                <w:lang w:val="en-US"/>
+              </w:rPr>
+              <w:t>allows animals to move around</w:t>
             </w:r>
           </w:p>
         </w:tc>
@@ -4185,10 +4394,62 @@
           <w:p>
             <w:pPr>
               <w:pStyle w:val="Akapitzlist"/>
-              <w:rPr>
-                <w:shd w:val="clear" w:color="auto" w:fill="FFFFFF"/>
-              </w:rPr>
-            </w:pPr>
+              <w:numPr>
+                <w:ilvl w:val="0"/>
+                <w:numId w:val="5"/>
+              </w:numPr>
+              <w:rPr>
+                <w:shd w:val="clear" w:color="auto" w:fill="FFFFFF"/>
+              </w:rPr>
+            </w:pPr>
+            <w:proofErr w:type="spellStart"/>
+            <w:r>
+              <w:rPr>
+                <w:shd w:val="clear" w:color="auto" w:fill="FFFFFF"/>
+              </w:rPr>
+              <w:t>Position</w:t>
+            </w:r>
+            <w:proofErr w:type="spellEnd"/>
+          </w:p>
+          <w:p>
+            <w:pPr>
+              <w:pStyle w:val="Akapitzlist"/>
+              <w:numPr>
+                <w:ilvl w:val="0"/>
+                <w:numId w:val="5"/>
+              </w:numPr>
+              <w:rPr>
+                <w:shd w:val="clear" w:color="auto" w:fill="FFFFFF"/>
+              </w:rPr>
+            </w:pPr>
+            <w:proofErr w:type="spellStart"/>
+            <w:r>
+              <w:rPr>
+                <w:shd w:val="clear" w:color="auto" w:fill="FFFFFF"/>
+              </w:rPr>
+              <w:t>Textures</w:t>
+            </w:r>
+            <w:proofErr w:type="spellEnd"/>
+          </w:p>
+          <w:p>
+            <w:pPr>
+              <w:pStyle w:val="Akapitzlist"/>
+              <w:numPr>
+                <w:ilvl w:val="0"/>
+                <w:numId w:val="5"/>
+              </w:numPr>
+              <w:rPr>
+                <w:shd w:val="clear" w:color="auto" w:fill="FFFFFF"/>
+              </w:rPr>
+            </w:pPr>
+            <w:proofErr w:type="spellStart"/>
+            <w:r>
+              <w:rPr>
+                <w:shd w:val="clear" w:color="auto" w:fill="FFFFFF"/>
+              </w:rPr>
+              <w:t>ResourceType</w:t>
+            </w:r>
+            <w:proofErr w:type="spellEnd"/>
           </w:p>
         </w:tc>
       </w:tr>
@@ -4257,7 +4518,7 @@
               <w:rPr>
                 <w:shd w:val="clear" w:color="auto" w:fill="FFFFFF"/>
               </w:rPr>
-              <w:t>Tile</w:t>
+              <w:t>OpenSimplexNoise</w:t>
             </w:r>
             <w:proofErr w:type="spellEnd"/>
           </w:p>
@@ -4394,75 +4655,7 @@
               <w:rPr>
                 <w:lang w:val="en-US"/>
               </w:rPr>
-              <w:t>displays the type of ground within</w:t>
-            </w:r>
-          </w:p>
-          <w:p>
-            <w:pPr>
-              <w:pStyle w:val="Akapitzlist"/>
-              <w:numPr>
-                <w:ilvl w:val="0"/>
-                <w:numId w:val="5"/>
-              </w:numPr>
-              <w:rPr>
-                <w:lang w:val="en-US"/>
-              </w:rPr>
-            </w:pPr>
-            <w:r>
-              <w:rPr>
-                <w:lang w:val="en-US"/>
-              </w:rPr>
-              <w:t xml:space="preserve">shows the resources </w:t>
-            </w:r>
-            <w:proofErr w:type="spellStart"/>
-            <w:r>
-              <w:rPr>
-                <w:lang w:val="en-US"/>
-              </w:rPr>
-              <w:t>soecific</w:t>
-            </w:r>
-            <w:proofErr w:type="spellEnd"/>
-            <w:r>
-              <w:rPr>
-                <w:lang w:val="en-US"/>
-              </w:rPr>
-              <w:t xml:space="preserve"> tile contains</w:t>
-            </w:r>
-          </w:p>
-          <w:p>
-            <w:pPr>
-              <w:pStyle w:val="Akapitzlist"/>
-              <w:numPr>
-                <w:ilvl w:val="0"/>
-                <w:numId w:val="5"/>
-              </w:numPr>
-              <w:rPr>
-                <w:lang w:val="en-US"/>
-              </w:rPr>
-            </w:pPr>
-            <w:r>
-              <w:rPr>
-                <w:lang w:val="en-US"/>
-              </w:rPr>
-              <w:t>divides the simulation's area to smaller squares "tiles"</w:t>
-            </w:r>
-          </w:p>
-          <w:p>
-            <w:pPr>
-              <w:pStyle w:val="Akapitzlist"/>
-              <w:numPr>
-                <w:ilvl w:val="0"/>
-                <w:numId w:val="5"/>
-              </w:numPr>
-              <w:rPr>
-                <w:lang w:val="en-US"/>
-              </w:rPr>
-            </w:pPr>
-            <w:r>
-              <w:rPr>
-                <w:lang w:val="en-US"/>
-              </w:rPr>
-              <w:t>allows animals to move around</w:t>
+              <w:t>Generates random noise map</w:t>
             </w:r>
           </w:p>
         </w:tc>
@@ -4490,44 +4683,6 @@
               </w:rPr>
               <w:t>:</w:t>
             </w:r>
-          </w:p>
-          <w:p>
-            <w:pPr>
-              <w:pStyle w:val="Akapitzlist"/>
-              <w:numPr>
-                <w:ilvl w:val="0"/>
-                <w:numId w:val="5"/>
-              </w:numPr>
-              <w:rPr>
-                <w:shd w:val="clear" w:color="auto" w:fill="FFFFFF"/>
-              </w:rPr>
-            </w:pPr>
-            <w:r>
-              <w:rPr>
-                <w:shd w:val="clear" w:color="auto" w:fill="FFFFFF"/>
-              </w:rPr>
-              <w:t>Resource</w:t>
-            </w:r>
-          </w:p>
-          <w:p>
-            <w:pPr>
-              <w:pStyle w:val="Akapitzlist"/>
-              <w:numPr>
-                <w:ilvl w:val="0"/>
-                <w:numId w:val="5"/>
-              </w:numPr>
-              <w:rPr>
-                <w:shd w:val="clear" w:color="auto" w:fill="FFFFFF"/>
-              </w:rPr>
-            </w:pPr>
-            <w:proofErr w:type="spellStart"/>
-            <w:r>
-              <w:rPr>
-                <w:shd w:val="clear" w:color="auto" w:fill="FFFFFF"/>
-              </w:rPr>
-              <w:t>Animal</w:t>
-            </w:r>
-            <w:proofErr w:type="spellEnd"/>
           </w:p>
         </w:tc>
       </w:tr>
@@ -4596,7 +4751,7 @@
               <w:rPr>
                 <w:shd w:val="clear" w:color="auto" w:fill="FFFFFF"/>
               </w:rPr>
-              <w:t>Grid</w:t>
+              <w:t>Position</w:t>
             </w:r>
             <w:proofErr w:type="spellEnd"/>
           </w:p>
@@ -4733,25 +4888,7 @@
               <w:rPr>
                 <w:lang w:val="en-US"/>
               </w:rPr>
-              <w:t>defines the field of simulation</w:t>
-            </w:r>
-          </w:p>
-          <w:p>
-            <w:pPr>
-              <w:pStyle w:val="Akapitzlist"/>
-              <w:numPr>
-                <w:ilvl w:val="0"/>
-                <w:numId w:val="5"/>
-              </w:numPr>
-              <w:rPr>
-                <w:lang w:val="en-US"/>
-              </w:rPr>
-            </w:pPr>
-            <w:r>
-              <w:rPr>
-                <w:lang w:val="en-US"/>
-              </w:rPr>
-              <w:t>manages order of drawing textures</w:t>
+              <w:t>Encapsulates coordinates</w:t>
             </w:r>
           </w:p>
         </w:tc>
@@ -4782,28 +4919,21 @@
           </w:p>
           <w:p>
             <w:pPr>
-              <w:pStyle w:val="Akapitzlist"/>
-              <w:numPr>
-                <w:ilvl w:val="0"/>
-                <w:numId w:val="5"/>
-              </w:numPr>
-              <w:rPr>
-                <w:shd w:val="clear" w:color="auto" w:fill="FFFFFF"/>
-              </w:rPr>
-            </w:pPr>
-            <w:proofErr w:type="spellStart"/>
-            <w:r>
-              <w:rPr>
-                <w:shd w:val="clear" w:color="auto" w:fill="FFFFFF"/>
-              </w:rPr>
-              <w:t>Tile</w:t>
-            </w:r>
-            <w:proofErr w:type="spellEnd"/>
+              <w:rPr>
+                <w:shd w:val="clear" w:color="auto" w:fill="FFFFFF"/>
+              </w:rPr>
+            </w:pPr>
           </w:p>
         </w:tc>
       </w:tr>
     </w:tbl>
-    <w:p/>
+    <w:p>
+      <w:pPr>
+        <w:rPr>
+          <w:rStyle w:val="Nagwek1Znak"/>
+        </w:rPr>
+      </w:pPr>
+    </w:p>
     <w:tbl>
       <w:tblPr>
         <w:tblStyle w:val="Tabela-Siatka"/>
@@ -4867,7 +4997,7 @@
               <w:rPr>
                 <w:shd w:val="clear" w:color="auto" w:fill="FFFFFF"/>
               </w:rPr>
-              <w:t>GridMaker</w:t>
+              <w:t>Textures</w:t>
             </w:r>
             <w:proofErr w:type="spellEnd"/>
           </w:p>
@@ -5004,25 +5134,7 @@
               <w:rPr>
                 <w:lang w:val="en-US"/>
               </w:rPr>
-              <w:t xml:space="preserve">generates and fills grid </w:t>
-            </w:r>
-          </w:p>
-          <w:p>
-            <w:pPr>
-              <w:pStyle w:val="Akapitzlist"/>
-              <w:numPr>
-                <w:ilvl w:val="0"/>
-                <w:numId w:val="5"/>
-              </w:numPr>
-              <w:rPr>
-                <w:lang w:val="en-US"/>
-              </w:rPr>
-            </w:pPr>
-            <w:r>
-              <w:rPr>
-                <w:lang w:val="en-US"/>
-              </w:rPr>
-              <w:t>uses noise map and offset for terrain generation</w:t>
+              <w:t>Stores terrain tile textures.</w:t>
             </w:r>
           </w:p>
         </w:tc>
@@ -5053,89 +5165,19 @@
           </w:p>
           <w:p>
             <w:pPr>
-              <w:pStyle w:val="Akapitzlist"/>
-              <w:numPr>
-                <w:ilvl w:val="0"/>
-                <w:numId w:val="5"/>
-              </w:numPr>
-              <w:rPr>
-                <w:shd w:val="clear" w:color="auto" w:fill="FFFFFF"/>
-              </w:rPr>
-            </w:pPr>
-            <w:proofErr w:type="spellStart"/>
-            <w:r>
-              <w:rPr>
-                <w:shd w:val="clear" w:color="auto" w:fill="FFFFFF"/>
-              </w:rPr>
-              <w:t>OpenSimplexNoise</w:t>
-            </w:r>
-            <w:proofErr w:type="spellEnd"/>
-          </w:p>
-          <w:p>
-            <w:pPr>
-              <w:pStyle w:val="Akapitzlist"/>
-              <w:numPr>
-                <w:ilvl w:val="0"/>
-                <w:numId w:val="5"/>
-              </w:numPr>
-              <w:rPr>
-                <w:shd w:val="clear" w:color="auto" w:fill="FFFFFF"/>
-              </w:rPr>
-            </w:pPr>
-            <w:r>
-              <w:rPr>
-                <w:shd w:val="clear" w:color="auto" w:fill="FFFFFF"/>
-              </w:rPr>
-              <w:t>Offset</w:t>
-            </w:r>
-          </w:p>
-          <w:p>
-            <w:pPr>
-              <w:pStyle w:val="Akapitzlist"/>
-              <w:numPr>
-                <w:ilvl w:val="0"/>
-                <w:numId w:val="5"/>
-              </w:numPr>
-              <w:rPr>
-                <w:shd w:val="clear" w:color="auto" w:fill="FFFFFF"/>
-              </w:rPr>
-            </w:pPr>
-            <w:proofErr w:type="spellStart"/>
-            <w:r>
-              <w:rPr>
-                <w:shd w:val="clear" w:color="auto" w:fill="FFFFFF"/>
-              </w:rPr>
-              <w:t>Grid</w:t>
-            </w:r>
-            <w:proofErr w:type="spellEnd"/>
+              <w:rPr>
+                <w:shd w:val="clear" w:color="auto" w:fill="FFFFFF"/>
+              </w:rPr>
+            </w:pPr>
           </w:p>
         </w:tc>
       </w:tr>
     </w:tbl>
     <w:p>
       <w:pPr>
-        <w:pStyle w:val="Nagwek1"/>
-      </w:pPr>
-      <w:r>
-        <w:br/>
-      </w:r>
-    </w:p>
-    <w:p>
-      <w:pPr>
-        <w:rPr>
-          <w:rFonts w:asciiTheme="majorHAnsi" w:eastAsiaTheme="majorEastAsia" w:hAnsiTheme="majorHAnsi" w:cstheme="majorBidi"/>
-          <w:color w:val="2F5496" w:themeColor="accent1" w:themeShade="BF"/>
-          <w:sz w:val="32"/>
-          <w:szCs w:val="32"/>
-        </w:rPr>
-      </w:pPr>
-      <w:r>
-        <w:br w:type="page"/>
-      </w:r>
-    </w:p>
-    <w:p>
-      <w:pPr>
-        <w:pStyle w:val="Nagwek1"/>
+        <w:rPr>
+          <w:rStyle w:val="Nagwek1Znak"/>
+        </w:rPr>
       </w:pPr>
     </w:p>
     <w:tbl>
@@ -5159,6 +5201,10 @@
             <w:pPr>
               <w:tabs>
                 <w:tab w:val="left" w:pos="2268"/>
+                <w:tab w:val="left" w:pos="2880"/>
+                <w:tab w:val="left" w:pos="3600"/>
+                <w:tab w:val="left" w:pos="6703"/>
+                <w:tab w:val="left" w:pos="7498"/>
               </w:tabs>
             </w:pPr>
             <w:r>
@@ -5201,7 +5247,27 @@
               <w:rPr>
                 <w:shd w:val="clear" w:color="auto" w:fill="FFFFFF"/>
               </w:rPr>
-              <w:t>OpenSimplexNoise</w:t>
+              <w:t>ResourceType</w:t>
+            </w:r>
+            <w:proofErr w:type="spellEnd"/>
+            <w:r>
+              <w:rPr>
+                <w:shd w:val="clear" w:color="auto" w:fill="FFFFFF"/>
+              </w:rPr>
+              <w:tab/>
+            </w:r>
+            <w:r>
+              <w:rPr>
+                <w:shd w:val="clear" w:color="auto" w:fill="FFFFFF"/>
+              </w:rPr>
+              <w:tab/>
+            </w:r>
+            <w:proofErr w:type="spellStart"/>
+            <w:r>
+              <w:rPr>
+                <w:shd w:val="clear" w:color="auto" w:fill="FFFFFF"/>
+              </w:rPr>
+              <w:t>enumeration</w:t>
             </w:r>
             <w:proofErr w:type="spellEnd"/>
           </w:p>
@@ -5338,7 +5404,7 @@
               <w:rPr>
                 <w:lang w:val="en-US"/>
               </w:rPr>
-              <w:t>Generates random noise map</w:t>
+              <w:t>Informs about resource type</w:t>
             </w:r>
           </w:p>
         </w:tc>
@@ -5367,301 +5433,48 @@
               <w:t>:</w:t>
             </w:r>
           </w:p>
+          <w:p>
+            <w:pPr>
+              <w:rPr>
+                <w:shd w:val="clear" w:color="auto" w:fill="FFFFFF"/>
+              </w:rPr>
+            </w:pPr>
+          </w:p>
         </w:tc>
       </w:tr>
     </w:tbl>
-    <w:p/>
-    <w:tbl>
-      <w:tblPr>
-        <w:tblStyle w:val="Tabela-Siatka"/>
-        <w:tblW w:w="0" w:type="auto"/>
-        <w:tblInd w:w="900" w:type="dxa"/>
-        <w:tblLook w:val="04A0" w:firstRow="1" w:lastRow="0" w:firstColumn="1" w:lastColumn="0" w:noHBand="0" w:noVBand="1"/>
-      </w:tblPr>
-      <w:tblGrid>
-        <w:gridCol w:w="4531"/>
-        <w:gridCol w:w="4531"/>
-      </w:tblGrid>
-      <w:tr>
-        <w:tc>
-          <w:tcPr>
-            <w:tcW w:w="9062" w:type="dxa"/>
-            <w:gridSpan w:val="2"/>
-          </w:tcPr>
-          <w:p>
-            <w:pPr>
-              <w:tabs>
-                <w:tab w:val="left" w:pos="2268"/>
-              </w:tabs>
-            </w:pPr>
-            <w:r>
-              <w:br w:type="page"/>
-            </w:r>
-            <w:r>
-              <w:rPr>
-                <w:shd w:val="clear" w:color="auto" w:fill="FFFFFF"/>
-              </w:rPr>
-              <w:t xml:space="preserve">Class </w:t>
-            </w:r>
-            <w:proofErr w:type="spellStart"/>
-            <w:r>
-              <w:rPr>
-                <w:shd w:val="clear" w:color="auto" w:fill="FFFFFF"/>
-              </w:rPr>
-              <w:t>name</w:t>
-            </w:r>
-            <w:proofErr w:type="spellEnd"/>
-            <w:r>
-              <w:rPr>
-                <w:shd w:val="clear" w:color="auto" w:fill="FFFFFF"/>
-              </w:rPr>
-              <w:t>:</w:t>
-            </w:r>
-            <w:r>
-              <w:rPr>
-                <w:shd w:val="clear" w:color="auto" w:fill="FFFFFF"/>
-              </w:rPr>
-              <w:tab/>
-            </w:r>
-            <w:r>
-              <w:rPr>
-                <w:shd w:val="clear" w:color="auto" w:fill="FFFFFF"/>
-              </w:rPr>
-              <w:tab/>
-              <w:t>Offset</w:t>
-            </w:r>
-          </w:p>
-        </w:tc>
-      </w:tr>
-      <w:tr>
-        <w:tc>
-          <w:tcPr>
-            <w:tcW w:w="9062" w:type="dxa"/>
-            <w:gridSpan w:val="2"/>
-          </w:tcPr>
-          <w:p>
-            <w:pPr>
-              <w:tabs>
-                <w:tab w:val="left" w:pos="1650"/>
-                <w:tab w:val="left" w:pos="2289"/>
-              </w:tabs>
-            </w:pPr>
-            <w:proofErr w:type="spellStart"/>
-            <w:r>
-              <w:rPr>
-                <w:shd w:val="clear" w:color="auto" w:fill="FFFFFF"/>
-              </w:rPr>
-              <w:t>Superclasses</w:t>
-            </w:r>
-            <w:proofErr w:type="spellEnd"/>
-            <w:r>
-              <w:rPr>
-                <w:shd w:val="clear" w:color="auto" w:fill="FFFFFF"/>
-              </w:rPr>
-              <w:t>:</w:t>
-            </w:r>
-            <w:r>
-              <w:rPr>
-                <w:shd w:val="clear" w:color="auto" w:fill="FFFFFF"/>
-              </w:rPr>
-              <w:tab/>
-            </w:r>
-            <w:r>
-              <w:rPr>
-                <w:shd w:val="clear" w:color="auto" w:fill="FFFFFF"/>
-              </w:rPr>
-              <w:tab/>
-            </w:r>
-            <w:r>
-              <w:rPr>
-                <w:shd w:val="clear" w:color="auto" w:fill="FFFFFF"/>
-              </w:rPr>
-              <w:tab/>
-            </w:r>
-          </w:p>
-        </w:tc>
-      </w:tr>
-      <w:tr>
-        <w:tc>
-          <w:tcPr>
-            <w:tcW w:w="9062" w:type="dxa"/>
-            <w:gridSpan w:val="2"/>
-          </w:tcPr>
-          <w:p>
-            <w:proofErr w:type="spellStart"/>
-            <w:r>
-              <w:rPr>
-                <w:shd w:val="clear" w:color="auto" w:fill="FFFFFF"/>
-              </w:rPr>
-              <w:t>Subclasses</w:t>
-            </w:r>
-            <w:proofErr w:type="spellEnd"/>
-            <w:r>
-              <w:rPr>
-                <w:shd w:val="clear" w:color="auto" w:fill="FFFFFF"/>
-              </w:rPr>
-              <w:t>:</w:t>
-            </w:r>
-            <w:r>
-              <w:rPr>
-                <w:shd w:val="clear" w:color="auto" w:fill="FFFFFF"/>
-              </w:rPr>
-              <w:tab/>
-            </w:r>
-            <w:r>
-              <w:rPr>
-                <w:shd w:val="clear" w:color="auto" w:fill="FFFFFF"/>
-              </w:rPr>
-              <w:tab/>
-            </w:r>
-            <w:r>
-              <w:rPr>
-                <w:shd w:val="clear" w:color="auto" w:fill="FFFFFF"/>
-              </w:rPr>
-              <w:tab/>
-            </w:r>
-          </w:p>
-        </w:tc>
-      </w:tr>
-      <w:tr>
-        <w:tc>
-          <w:tcPr>
-            <w:tcW w:w="4531" w:type="dxa"/>
-          </w:tcPr>
-          <w:p>
-            <w:pPr>
-              <w:rPr>
-                <w:shd w:val="clear" w:color="auto" w:fill="FFFFFF"/>
-              </w:rPr>
-            </w:pPr>
-            <w:proofErr w:type="spellStart"/>
-            <w:r>
-              <w:rPr>
-                <w:shd w:val="clear" w:color="auto" w:fill="FFFFFF"/>
-              </w:rPr>
-              <w:t>Responsibilities</w:t>
-            </w:r>
-            <w:proofErr w:type="spellEnd"/>
-            <w:r>
-              <w:rPr>
-                <w:shd w:val="clear" w:color="auto" w:fill="FFFFFF"/>
-              </w:rPr>
-              <w:t>:</w:t>
-            </w:r>
-          </w:p>
-          <w:p>
-            <w:pPr>
-              <w:pStyle w:val="Akapitzlist"/>
-              <w:numPr>
-                <w:ilvl w:val="0"/>
-                <w:numId w:val="5"/>
-              </w:numPr>
-              <w:rPr>
-                <w:lang w:val="en-US"/>
-              </w:rPr>
-            </w:pPr>
-            <w:r>
-              <w:rPr>
-                <w:lang w:val="en-US"/>
-              </w:rPr>
-              <w:t>Manages changes in two-</w:t>
-            </w:r>
-            <w:proofErr w:type="spellStart"/>
-            <w:r>
-              <w:rPr>
-                <w:lang w:val="en-US"/>
-              </w:rPr>
-              <w:t>dimmensional</w:t>
-            </w:r>
-            <w:proofErr w:type="spellEnd"/>
-            <w:r>
-              <w:rPr>
-                <w:lang w:val="en-US"/>
-              </w:rPr>
-              <w:t xml:space="preserve"> offset</w:t>
-            </w:r>
-          </w:p>
-        </w:tc>
-        <w:tc>
-          <w:tcPr>
-            <w:tcW w:w="4531" w:type="dxa"/>
-          </w:tcPr>
-          <w:p>
-            <w:pPr>
-              <w:rPr>
-                <w:shd w:val="clear" w:color="auto" w:fill="FFFFFF"/>
-              </w:rPr>
-            </w:pPr>
-            <w:proofErr w:type="spellStart"/>
-            <w:r>
-              <w:rPr>
-                <w:shd w:val="clear" w:color="auto" w:fill="FFFFFF"/>
-              </w:rPr>
-              <w:t>Collaborators</w:t>
-            </w:r>
-            <w:proofErr w:type="spellEnd"/>
-            <w:r>
-              <w:rPr>
-                <w:shd w:val="clear" w:color="auto" w:fill="FFFFFF"/>
-              </w:rPr>
-              <w:t>:</w:t>
-            </w:r>
-          </w:p>
-          <w:p>
-            <w:pPr>
-              <w:rPr>
-                <w:shd w:val="clear" w:color="auto" w:fill="FFFFFF"/>
-              </w:rPr>
-            </w:pPr>
-          </w:p>
-        </w:tc>
-      </w:tr>
-    </w:tbl>
     <w:p>
       <w:pPr>
         <w:rPr>
           <w:rStyle w:val="Nagwek1Znak"/>
         </w:rPr>
       </w:pPr>
-    </w:p>
-    <w:p>
-      <w:pPr>
+      <w:r>
         <w:rPr>
           <w:rStyle w:val="Nagwek1Znak"/>
         </w:rPr>
-      </w:pPr>
-      <w:r>
-        <w:rPr>
-          <w:rStyle w:val="Nagwek1Znak"/>
-        </w:rPr>
         <w:br w:type="page"/>
       </w:r>
     </w:p>
     <w:p>
       <w:r>
         <w:rPr>
-          <w:rStyle w:val="Nagwek1Znak"/>
+          <w:noProof/>
         </w:rPr>
         <w:lastRenderedPageBreak/>
-        <w:t>Diagram UML klas</w:t>
-      </w:r>
-      <w:r>
-        <w:t xml:space="preserve"> </w:t>
-      </w:r>
-    </w:p>
-    <w:p/>
-    <w:p>
-      <w:bookmarkStart w:id="3" w:name="_GoBack"/>
-      <w:bookmarkEnd w:id="3"/>
-      <w:r>
-        <w:rPr>
-          <w:noProof/>
-        </w:rPr>
         <w:drawing>
-          <wp:inline distT="0" distB="0" distL="0" distR="0" wp14:anchorId="1563350A" wp14:editId="0DE2D3BA">
-            <wp:extent cx="6896100" cy="7362825"/>
-            <wp:effectExtent l="0" t="0" r="0" b="9525"/>
-            <wp:docPr id="2" name="Obraz 2"/>
+          <wp:anchor distT="0" distB="0" distL="114300" distR="114300" simplePos="0" relativeHeight="251658240" behindDoc="0" locked="0" layoutInCell="1" allowOverlap="1" wp14:anchorId="6F37A7E3" wp14:editId="3C5F8A98">
+            <wp:simplePos x="0" y="0"/>
+            <wp:positionH relativeFrom="column">
+              <wp:posOffset>1340157</wp:posOffset>
+            </wp:positionH>
+            <wp:positionV relativeFrom="paragraph">
+              <wp:posOffset>378373</wp:posOffset>
+            </wp:positionV>
+            <wp:extent cx="4036060" cy="8876030"/>
+            <wp:effectExtent l="0" t="0" r="2540" b="1270"/>
+            <wp:wrapTopAndBottom/>
+            <wp:docPr id="4" name="Obraz 4"/>
             <wp:cNvGraphicFramePr>
               <a:graphicFrameLocks xmlns:a="http://schemas.openxmlformats.org/drawingml/2006/main" noChangeAspect="1"/>
             </wp:cNvGraphicFramePr>
@@ -5669,7 +5482,7 @@
               <a:graphicData uri="http://schemas.openxmlformats.org/drawingml/2006/picture">
                 <pic:pic xmlns:pic="http://schemas.openxmlformats.org/drawingml/2006/picture">
                   <pic:nvPicPr>
-                    <pic:cNvPr id="0" name="Picture 1"/>
+                    <pic:cNvPr id="0" name="Picture 2"/>
                     <pic:cNvPicPr>
                       <a:picLocks noChangeAspect="1" noChangeArrowheads="1"/>
                     </pic:cNvPicPr>
@@ -5690,7 +5503,7 @@
                   <pic:spPr bwMode="auto">
                     <a:xfrm>
                       <a:off x="0" y="0"/>
-                      <a:ext cx="6896100" cy="7362825"/>
+                      <a:ext cx="4036060" cy="8876030"/>
                     </a:xfrm>
                     <a:prstGeom prst="rect">
                       <a:avLst/>
@@ -5703,9 +5516,20 @@
                 </pic:pic>
               </a:graphicData>
             </a:graphic>
-          </wp:inline>
+          </wp:anchor>
         </w:drawing>
       </w:r>
+      <w:r>
+        <w:rPr>
+          <w:rStyle w:val="Nagwek1Znak"/>
+        </w:rPr>
+        <w:t>Diagram UML klas</w:t>
+      </w:r>
+      <w:r>
+        <w:t xml:space="preserve"> </w:t>
+      </w:r>
+      <w:bookmarkStart w:id="3" w:name="_GoBack"/>
+      <w:bookmarkEnd w:id="3"/>
     </w:p>
     <w:sectPr>
       <w:pgSz w:w="11900" w:h="16838"/>

</xml_diff>

<commit_message>
docs: added UI explanation and used tools section
</commit_message>
<xml_diff>
--- a/docs/grupa-6.docx
+++ b/docs/grupa-6.docx
@@ -33,7 +33,13 @@
         <w:rPr>
           <w:sz w:val="48"/>
         </w:rPr>
-        <w:t>Etap II</w:t>
+        <w:t xml:space="preserve">Etap </w:t>
+      </w:r>
+      <w:r>
+        <w:rPr>
+          <w:sz w:val="48"/>
+        </w:rPr>
+        <w:t>V</w:t>
       </w:r>
     </w:p>
     <w:p/>
@@ -332,15 +338,198 @@
     <w:p>
       <w:pPr>
         <w:pStyle w:val="Nagwek1"/>
+      </w:pPr>
+      <w:r>
+        <w:lastRenderedPageBreak/>
+        <w:t xml:space="preserve">Spis narzędzi użytych przy tworzeniu projektu </w:t>
+      </w:r>
+    </w:p>
+    <w:p>
+      <w:pPr>
+        <w:pStyle w:val="Akapitzlist"/>
+        <w:numPr>
+          <w:ilvl w:val="0"/>
+          <w:numId w:val="7"/>
+        </w:numPr>
+      </w:pPr>
+      <w:r>
+        <w:t>GitHub</w:t>
+      </w:r>
+      <w:r>
+        <w:t xml:space="preserve"> (</w:t>
+      </w:r>
+      <w:hyperlink r:id="rId7" w:history="1">
+        <w:r>
+          <w:rPr>
+            <w:rStyle w:val="Hipercze"/>
+          </w:rPr>
+          <w:t>https://github.com/Horochov/pwrSymulatorZwierzat</w:t>
+        </w:r>
+      </w:hyperlink>
+      <w:r>
+        <w:t>)</w:t>
+      </w:r>
+    </w:p>
+    <w:p>
+      <w:pPr>
+        <w:pStyle w:val="Akapitzlist"/>
+        <w:numPr>
+          <w:ilvl w:val="0"/>
+          <w:numId w:val="7"/>
+        </w:numPr>
+      </w:pPr>
+      <w:r>
+        <w:t xml:space="preserve">Algorytm </w:t>
+      </w:r>
+      <w:proofErr w:type="spellStart"/>
+      <w:r>
+        <w:t>OpenSimplexNoise</w:t>
+      </w:r>
+      <w:proofErr w:type="spellEnd"/>
+      <w:r>
+        <w:t xml:space="preserve"> (</w:t>
+      </w:r>
+      <w:hyperlink r:id="rId8" w:history="1">
+        <w:r>
+          <w:rPr>
+            <w:rStyle w:val="Hipercze"/>
+          </w:rPr>
+          <w:t>https://gist.github.com/KdotJPG/b1270127455a94ac5d19</w:t>
+        </w:r>
+      </w:hyperlink>
+      <w:r>
+        <w:t>)</w:t>
+      </w:r>
+    </w:p>
+    <w:p>
+      <w:pPr>
+        <w:pStyle w:val="Akapitzlist"/>
+        <w:numPr>
+          <w:ilvl w:val="0"/>
+          <w:numId w:val="7"/>
+        </w:numPr>
+      </w:pPr>
+      <w:r>
+        <w:t>Biblioteki języka Java</w:t>
+      </w:r>
+    </w:p>
+    <w:p>
+      <w:pPr>
+        <w:pStyle w:val="Akapitzlist"/>
+        <w:numPr>
+          <w:ilvl w:val="0"/>
+          <w:numId w:val="7"/>
+        </w:numPr>
         <w:rPr>
           <w:rFonts w:eastAsia="Calibri"/>
         </w:rPr>
       </w:pPr>
       <w:r>
+        <w:t xml:space="preserve">Microsoft Word </w:t>
+      </w:r>
+    </w:p>
+    <w:p>
+      <w:pPr>
+        <w:pStyle w:val="Akapitzlist"/>
+        <w:numPr>
+          <w:ilvl w:val="0"/>
+          <w:numId w:val="7"/>
+        </w:numPr>
+      </w:pPr>
+      <w:r>
+        <w:t>Narzędzie do tworzenia diagramów UML: (</w:t>
+      </w:r>
+      <w:hyperlink r:id="rId9" w:history="1">
+        <w:r>
+          <w:rPr>
+            <w:rStyle w:val="Hipercze"/>
+          </w:rPr>
+          <w:t>https://online.visual-paradigm.com</w:t>
+        </w:r>
+      </w:hyperlink>
+      <w:r>
+        <w:t>)</w:t>
+      </w:r>
+    </w:p>
+    <w:p>
+      <w:pPr>
+        <w:pStyle w:val="Akapitzlist"/>
+        <w:numPr>
+          <w:ilvl w:val="0"/>
+          <w:numId w:val="7"/>
+        </w:numPr>
+      </w:pPr>
+      <w:r>
+        <w:t>Dokumentacja Javy (</w:t>
+      </w:r>
+      <w:hyperlink r:id="rId10" w:history="1">
+        <w:r>
+          <w:rPr>
+            <w:rStyle w:val="Hipercze"/>
+          </w:rPr>
+          <w:t>https://docs.oracle.com/en/java/</w:t>
+        </w:r>
+      </w:hyperlink>
+      <w:r>
+        <w:t>)</w:t>
+      </w:r>
+    </w:p>
+    <w:p>
+      <w:pPr>
+        <w:pStyle w:val="Akapitzlist"/>
+        <w:numPr>
+          <w:ilvl w:val="0"/>
+          <w:numId w:val="7"/>
+        </w:numPr>
         <w:rPr>
           <w:rFonts w:eastAsia="Calibri"/>
-        </w:rPr>
-        <w:lastRenderedPageBreak/>
+          <w:color w:val="FFFFFF" w:themeColor="background1"/>
+        </w:rPr>
+      </w:pPr>
+      <w:r>
+        <w:rPr>
+          <w:rFonts w:eastAsia="Calibri"/>
+          <w:color w:val="FFFFFF" w:themeColor="background1"/>
+        </w:rPr>
+        <w:t>Stack Overflow (</w:t>
+      </w:r>
+      <w:hyperlink r:id="rId11" w:history="1">
+        <w:r>
+          <w:rPr>
+            <w:rStyle w:val="Hipercze"/>
+            <w:rFonts w:eastAsia="Calibri"/>
+            <w:color w:val="FFFFFF" w:themeColor="background1"/>
+          </w:rPr>
+          <w:t>https://stackoverflow.com</w:t>
+        </w:r>
+      </w:hyperlink>
+      <w:r>
+        <w:rPr>
+          <w:rFonts w:eastAsia="Calibri"/>
+          <w:color w:val="FFFFFF" w:themeColor="background1"/>
+        </w:rPr>
+        <w:t>)</w:t>
+      </w:r>
+    </w:p>
+    <w:p>
+      <w:pPr>
+        <w:pStyle w:val="Akapitzlist"/>
+        <w:rPr>
+          <w:rFonts w:eastAsia="Calibri"/>
+        </w:rPr>
+      </w:pPr>
+    </w:p>
+    <w:p>
+      <w:pPr>
+        <w:pStyle w:val="Nagwek1"/>
+        <w:rPr>
+          <w:rFonts w:eastAsia="Calibri"/>
+        </w:rPr>
+      </w:pPr>
+      <w:r>
+        <w:rPr>
+          <w:rFonts w:eastAsia="Calibri"/>
+        </w:rPr>
         <w:t>Wymagania funkcjonalne</w:t>
       </w:r>
     </w:p>
@@ -1905,7 +2094,7 @@
                     <pic:cNvPicPr/>
                   </pic:nvPicPr>
                   <pic:blipFill>
-                    <a:blip r:embed="rId7"/>
+                    <a:blip r:embed="rId12"/>
                     <a:stretch>
                       <a:fillRect/>
                     </a:stretch>
@@ -5457,7 +5646,6 @@
       </w:r>
     </w:p>
     <w:p>
-      <w:bookmarkStart w:id="3" w:name="_GoBack"/>
       <w:r>
         <w:rPr>
           <w:noProof/>
@@ -5489,7 +5677,7 @@
                     </pic:cNvPicPr>
                   </pic:nvPicPr>
                   <pic:blipFill>
-                    <a:blip r:embed="rId8" cstate="print">
+                    <a:blip r:embed="rId13" cstate="print">
                       <a:extLst>
                         <a:ext uri="{28A0092B-C50C-407E-A947-70E740481C1C}">
                           <a14:useLocalDpi xmlns:a14="http://schemas.microsoft.com/office/drawing/2010/main" val="0"/>
@@ -5520,15 +5708,337 @@
           </wp:anchor>
         </w:drawing>
       </w:r>
+      <w:r>
+        <w:rPr>
+          <w:rStyle w:val="Nagwek1Znak"/>
+        </w:rPr>
+        <w:t>Diagram UML klas</w:t>
+      </w:r>
+      <w:r>
+        <w:t xml:space="preserve"> </w:t>
+      </w:r>
+    </w:p>
+    <w:p>
+      <w:pPr>
+        <w:pStyle w:val="Nagwek1"/>
+      </w:pPr>
+      <w:r>
+        <w:br w:type="page"/>
+      </w:r>
+      <w:r>
+        <w:lastRenderedPageBreak/>
+        <w:t>Opis interfejsu użytkownika</w:t>
+      </w:r>
+    </w:p>
+    <w:p>
+      <w:pPr>
+        <w:jc w:val="center"/>
+      </w:pPr>
+      <w:r>
+        <w:rPr>
+          <w:noProof/>
+        </w:rPr>
+        <w:drawing>
+          <wp:inline distT="0" distB="0" distL="0" distR="0" wp14:anchorId="06D55CDD" wp14:editId="1708FB5D">
+            <wp:extent cx="5705475" cy="3508394"/>
+            <wp:effectExtent l="0" t="0" r="0" b="0"/>
+            <wp:docPr id="3" name="Obraz 3"/>
+            <wp:cNvGraphicFramePr>
+              <a:graphicFrameLocks xmlns:a="http://schemas.openxmlformats.org/drawingml/2006/main" noChangeAspect="1"/>
+            </wp:cNvGraphicFramePr>
+            <a:graphic xmlns:a="http://schemas.openxmlformats.org/drawingml/2006/main">
+              <a:graphicData uri="http://schemas.openxmlformats.org/drawingml/2006/picture">
+                <pic:pic xmlns:pic="http://schemas.openxmlformats.org/drawingml/2006/picture">
+                  <pic:nvPicPr>
+                    <pic:cNvPr id="1" name=""/>
+                    <pic:cNvPicPr/>
+                  </pic:nvPicPr>
+                  <pic:blipFill>
+                    <a:blip r:embed="rId14"/>
+                    <a:stretch>
+                      <a:fillRect/>
+                    </a:stretch>
+                  </pic:blipFill>
+                  <pic:spPr>
+                    <a:xfrm>
+                      <a:off x="0" y="0"/>
+                      <a:ext cx="5712831" cy="3512917"/>
+                    </a:xfrm>
+                    <a:prstGeom prst="rect">
+                      <a:avLst/>
+                    </a:prstGeom>
+                  </pic:spPr>
+                </pic:pic>
+              </a:graphicData>
+            </a:graphic>
+          </wp:inline>
+        </w:drawing>
+      </w:r>
+    </w:p>
+    <w:p>
+      <w:pPr>
+        <w:jc w:val="center"/>
+      </w:pPr>
+      <w:r>
+        <w:t>Wygląd okna. Większą część zajmuje plansza składająca się z terenów (trawy, piasku, wody), przeszkód (kamienie, krzaki, drzewa) i zwierząt (wilki i zające). Plansza generuje się z domyślnymi wartościami – po 10 przeszkód i zwierząt każdego rodzaju.</w:t>
+      </w:r>
+    </w:p>
+    <w:p>
+      <w:pPr>
+        <w:jc w:val="center"/>
+      </w:pPr>
+    </w:p>
+    <w:p>
+      <w:pPr>
+        <w:jc w:val="center"/>
+      </w:pPr>
+      <w:r>
+        <w:rPr>
+          <w:noProof/>
+        </w:rPr>
+        <w:drawing>
+          <wp:inline distT="0" distB="0" distL="0" distR="0" wp14:anchorId="4D23D5C0" wp14:editId="0476DE84">
+            <wp:extent cx="1438275" cy="1743075"/>
+            <wp:effectExtent l="0" t="0" r="9525" b="9525"/>
+            <wp:docPr id="4" name="Obraz 4"/>
+            <wp:cNvGraphicFramePr>
+              <a:graphicFrameLocks xmlns:a="http://schemas.openxmlformats.org/drawingml/2006/main" noChangeAspect="1"/>
+            </wp:cNvGraphicFramePr>
+            <a:graphic xmlns:a="http://schemas.openxmlformats.org/drawingml/2006/main">
+              <a:graphicData uri="http://schemas.openxmlformats.org/drawingml/2006/picture">
+                <pic:pic xmlns:pic="http://schemas.openxmlformats.org/drawingml/2006/picture">
+                  <pic:nvPicPr>
+                    <pic:cNvPr id="0" name="Picture 1"/>
+                    <pic:cNvPicPr>
+                      <a:picLocks noChangeAspect="1" noChangeArrowheads="1"/>
+                    </pic:cNvPicPr>
+                  </pic:nvPicPr>
+                  <pic:blipFill>
+                    <a:blip r:embed="rId15">
+                      <a:extLst>
+                        <a:ext uri="{28A0092B-C50C-407E-A947-70E740481C1C}">
+                          <a14:useLocalDpi xmlns:a14="http://schemas.microsoft.com/office/drawing/2010/main" val="0"/>
+                        </a:ext>
+                      </a:extLst>
+                    </a:blip>
+                    <a:srcRect/>
+                    <a:stretch>
+                      <a:fillRect/>
+                    </a:stretch>
+                  </pic:blipFill>
+                  <pic:spPr bwMode="auto">
+                    <a:xfrm>
+                      <a:off x="0" y="0"/>
+                      <a:ext cx="1438275" cy="1743075"/>
+                    </a:xfrm>
+                    <a:prstGeom prst="rect">
+                      <a:avLst/>
+                    </a:prstGeom>
+                    <a:noFill/>
+                    <a:ln>
+                      <a:noFill/>
+                    </a:ln>
+                  </pic:spPr>
+                </pic:pic>
+              </a:graphicData>
+            </a:graphic>
+          </wp:inline>
+        </w:drawing>
+      </w:r>
+    </w:p>
+    <w:p>
+      <w:pPr>
+        <w:jc w:val="center"/>
+      </w:pPr>
+      <w:r>
+        <w:t>Liczbę zwierząt i przeszkód można zmienić poprzez wpisanie wartości w odpowiednie pole.</w:t>
+      </w:r>
+      <w:r>
+        <w:t xml:space="preserve"> </w:t>
+      </w:r>
+      <w:r>
+        <w:t xml:space="preserve">W takim wypadku należy także kliknąć „Generuj nową mapę”. </w:t>
+      </w:r>
+    </w:p>
+    <w:p>
+      <w:pPr>
+        <w:jc w:val="center"/>
+      </w:pPr>
+      <w:r>
+        <w:t>Przycisk „Start” włącza symulację, zmieniając wyświetlany przez siebie tekst na „Pauza”.</w:t>
+      </w:r>
+      <w:r>
+        <w:t xml:space="preserve"> Po ponownym kliknięciu przycisku symulacja zostanie wstrzymana, a tekst przycisku zmieni się na „Wznów”.</w:t>
+      </w:r>
+    </w:p>
+    <w:p>
+      <w:pPr>
+        <w:jc w:val="center"/>
+      </w:pPr>
+      <w:r>
+        <w:t xml:space="preserve">Symulację można przerwać w dowolnym momencie także poprzez kliknięcie przycisku </w:t>
+      </w:r>
+      <w:r>
+        <w:t>„Generuj nową mapę”</w:t>
+      </w:r>
+      <w:r>
+        <w:t>. Jest to równoznaczne z przygotowaniem kolejnej symulacji do uruchomienia.</w:t>
+      </w:r>
+    </w:p>
+    <w:p>
+      <w:pPr>
+        <w:jc w:val="center"/>
+      </w:pPr>
+    </w:p>
+    <w:p>
+      <w:pPr>
+        <w:jc w:val="center"/>
+      </w:pPr>
+      <w:r>
+        <w:rPr>
+          <w:noProof/>
+        </w:rPr>
+        <w:drawing>
+          <wp:inline distT="0" distB="0" distL="0" distR="0" wp14:anchorId="48AAF611" wp14:editId="5A6618B5">
+            <wp:extent cx="1457325" cy="514350"/>
+            <wp:effectExtent l="0" t="0" r="9525" b="0"/>
+            <wp:docPr id="5" name="Obraz 5"/>
+            <wp:cNvGraphicFramePr>
+              <a:graphicFrameLocks xmlns:a="http://schemas.openxmlformats.org/drawingml/2006/main" noChangeAspect="1"/>
+            </wp:cNvGraphicFramePr>
+            <a:graphic xmlns:a="http://schemas.openxmlformats.org/drawingml/2006/main">
+              <a:graphicData uri="http://schemas.openxmlformats.org/drawingml/2006/picture">
+                <pic:pic xmlns:pic="http://schemas.openxmlformats.org/drawingml/2006/picture">
+                  <pic:nvPicPr>
+                    <pic:cNvPr id="0" name="Picture 2"/>
+                    <pic:cNvPicPr>
+                      <a:picLocks noChangeAspect="1" noChangeArrowheads="1"/>
+                    </pic:cNvPicPr>
+                  </pic:nvPicPr>
+                  <pic:blipFill rotWithShape="1">
+                    <a:blip r:embed="rId16">
+                      <a:extLst>
+                        <a:ext uri="{28A0092B-C50C-407E-A947-70E740481C1C}">
+                          <a14:useLocalDpi xmlns:a14="http://schemas.microsoft.com/office/drawing/2010/main" val="0"/>
+                        </a:ext>
+                      </a:extLst>
+                    </a:blip>
+                    <a:srcRect t="58699" b="34543"/>
+                    <a:stretch/>
+                  </pic:blipFill>
+                  <pic:spPr bwMode="auto">
+                    <a:xfrm>
+                      <a:off x="0" y="0"/>
+                      <a:ext cx="1457325" cy="514350"/>
+                    </a:xfrm>
+                    <a:prstGeom prst="rect">
+                      <a:avLst/>
+                    </a:prstGeom>
+                    <a:noFill/>
+                    <a:ln>
+                      <a:noFill/>
+                    </a:ln>
+                    <a:extLst>
+                      <a:ext uri="{53640926-AAD7-44D8-BBD7-CCE9431645EC}">
+                        <a14:shadowObscured xmlns:a14="http://schemas.microsoft.com/office/drawing/2010/main"/>
+                      </a:ext>
+                    </a:extLst>
+                  </pic:spPr>
+                </pic:pic>
+              </a:graphicData>
+            </a:graphic>
+          </wp:inline>
+        </w:drawing>
+      </w:r>
+    </w:p>
+    <w:p>
+      <w:pPr>
+        <w:jc w:val="center"/>
+      </w:pPr>
+      <w:r>
+        <w:t>Wraz z uruchomieniem symulacji pojawią się dwa pola z liczbą żyjących zwierząt danego gatunku.</w:t>
+      </w:r>
+    </w:p>
+    <w:p>
+      <w:pPr>
+        <w:jc w:val="center"/>
+      </w:pPr>
+      <w:r>
+        <w:t>Symulacja zakończy się, gdy pozostanie tylko jedno zwierzę.</w:t>
+      </w:r>
+    </w:p>
+    <w:p>
+      <w:pPr>
+        <w:jc w:val="center"/>
+      </w:pPr>
+      <w:bookmarkStart w:id="3" w:name="_GoBack"/>
       <w:bookmarkEnd w:id="3"/>
-      <w:r>
-        <w:rPr>
-          <w:rStyle w:val="Nagwek1Znak"/>
-        </w:rPr>
-        <w:t>Diagram UML klas</w:t>
-      </w:r>
-      <w:r>
-        <w:t xml:space="preserve"> </w:t>
+    </w:p>
+    <w:p>
+      <w:pPr>
+        <w:jc w:val="center"/>
+      </w:pPr>
+      <w:r>
+        <w:rPr>
+          <w:noProof/>
+        </w:rPr>
+        <w:lastRenderedPageBreak/>
+        <w:drawing>
+          <wp:inline distT="0" distB="0" distL="0" distR="0" wp14:anchorId="43679E30" wp14:editId="24366B05">
+            <wp:extent cx="1447800" cy="590550"/>
+            <wp:effectExtent l="0" t="0" r="0" b="0"/>
+            <wp:docPr id="6" name="Obraz 6"/>
+            <wp:cNvGraphicFramePr>
+              <a:graphicFrameLocks xmlns:a="http://schemas.openxmlformats.org/drawingml/2006/main" noChangeAspect="1"/>
+            </wp:cNvGraphicFramePr>
+            <a:graphic xmlns:a="http://schemas.openxmlformats.org/drawingml/2006/main">
+              <a:graphicData uri="http://schemas.openxmlformats.org/drawingml/2006/picture">
+                <pic:pic xmlns:pic="http://schemas.openxmlformats.org/drawingml/2006/picture">
+                  <pic:nvPicPr>
+                    <pic:cNvPr id="0" name="Picture 3"/>
+                    <pic:cNvPicPr>
+                      <a:picLocks noChangeAspect="1" noChangeArrowheads="1"/>
+                    </pic:cNvPicPr>
+                  </pic:nvPicPr>
+                  <pic:blipFill>
+                    <a:blip r:embed="rId17">
+                      <a:extLst>
+                        <a:ext uri="{28A0092B-C50C-407E-A947-70E740481C1C}">
+                          <a14:useLocalDpi xmlns:a14="http://schemas.microsoft.com/office/drawing/2010/main" val="0"/>
+                        </a:ext>
+                      </a:extLst>
+                    </a:blip>
+                    <a:srcRect/>
+                    <a:stretch>
+                      <a:fillRect/>
+                    </a:stretch>
+                  </pic:blipFill>
+                  <pic:spPr bwMode="auto">
+                    <a:xfrm>
+                      <a:off x="0" y="0"/>
+                      <a:ext cx="1447800" cy="590550"/>
+                    </a:xfrm>
+                    <a:prstGeom prst="rect">
+                      <a:avLst/>
+                    </a:prstGeom>
+                    <a:noFill/>
+                    <a:ln>
+                      <a:noFill/>
+                    </a:ln>
+                  </pic:spPr>
+                </pic:pic>
+              </a:graphicData>
+            </a:graphic>
+          </wp:inline>
+        </w:drawing>
+      </w:r>
+    </w:p>
+    <w:p>
+      <w:pPr>
+        <w:jc w:val="center"/>
+      </w:pPr>
+      <w:r>
+        <w:t>W momencie zakończenia symulacji liczba zwierząt zamienia się w powyższą wiadomość – w sytuacji gdy wygrał wilk wiadomość zostaje adekwatnie zmieniona.</w:t>
       </w:r>
     </w:p>
     <w:sectPr>
@@ -6023,6 +6533,208 @@
       <w:lvlJc w:val="left"/>
     </w:lvl>
   </w:abstractNum>
+  <w:abstractNum w:abstractNumId="5" w15:restartNumberingAfterBreak="0">
+    <w:nsid w:val="7A055602"/>
+    <w:multiLevelType w:val="hybridMultilevel"/>
+    <w:tmpl w:val="6D945C0A"/>
+    <w:lvl w:ilvl="0" w:tplc="A6E2DA9E">
+      <w:start w:val="1"/>
+      <w:numFmt w:val="decimal"/>
+      <w:lvlText w:val="%1."/>
+      <w:lvlJc w:val="left"/>
+      <w:pPr>
+        <w:ind w:left="720" w:hanging="360"/>
+      </w:pPr>
+      <w:rPr>
+        <w:rFonts w:eastAsiaTheme="minorEastAsia" w:hint="default"/>
+      </w:rPr>
+    </w:lvl>
+    <w:lvl w:ilvl="1" w:tplc="04150019" w:tentative="1">
+      <w:start w:val="1"/>
+      <w:numFmt w:val="lowerLetter"/>
+      <w:lvlText w:val="%2."/>
+      <w:lvlJc w:val="left"/>
+      <w:pPr>
+        <w:ind w:left="1440" w:hanging="360"/>
+      </w:pPr>
+    </w:lvl>
+    <w:lvl w:ilvl="2" w:tplc="0415001B" w:tentative="1">
+      <w:start w:val="1"/>
+      <w:numFmt w:val="lowerRoman"/>
+      <w:lvlText w:val="%3."/>
+      <w:lvlJc w:val="right"/>
+      <w:pPr>
+        <w:ind w:left="2160" w:hanging="180"/>
+      </w:pPr>
+    </w:lvl>
+    <w:lvl w:ilvl="3" w:tplc="0415000F" w:tentative="1">
+      <w:start w:val="1"/>
+      <w:numFmt w:val="decimal"/>
+      <w:lvlText w:val="%4."/>
+      <w:lvlJc w:val="left"/>
+      <w:pPr>
+        <w:ind w:left="2880" w:hanging="360"/>
+      </w:pPr>
+    </w:lvl>
+    <w:lvl w:ilvl="4" w:tplc="04150019" w:tentative="1">
+      <w:start w:val="1"/>
+      <w:numFmt w:val="lowerLetter"/>
+      <w:lvlText w:val="%5."/>
+      <w:lvlJc w:val="left"/>
+      <w:pPr>
+        <w:ind w:left="3600" w:hanging="360"/>
+      </w:pPr>
+    </w:lvl>
+    <w:lvl w:ilvl="5" w:tplc="0415001B" w:tentative="1">
+      <w:start w:val="1"/>
+      <w:numFmt w:val="lowerRoman"/>
+      <w:lvlText w:val="%6."/>
+      <w:lvlJc w:val="right"/>
+      <w:pPr>
+        <w:ind w:left="4320" w:hanging="180"/>
+      </w:pPr>
+    </w:lvl>
+    <w:lvl w:ilvl="6" w:tplc="0415000F" w:tentative="1">
+      <w:start w:val="1"/>
+      <w:numFmt w:val="decimal"/>
+      <w:lvlText w:val="%7."/>
+      <w:lvlJc w:val="left"/>
+      <w:pPr>
+        <w:ind w:left="5040" w:hanging="360"/>
+      </w:pPr>
+    </w:lvl>
+    <w:lvl w:ilvl="7" w:tplc="04150019" w:tentative="1">
+      <w:start w:val="1"/>
+      <w:numFmt w:val="lowerLetter"/>
+      <w:lvlText w:val="%8."/>
+      <w:lvlJc w:val="left"/>
+      <w:pPr>
+        <w:ind w:left="5760" w:hanging="360"/>
+      </w:pPr>
+    </w:lvl>
+    <w:lvl w:ilvl="8" w:tplc="0415001B" w:tentative="1">
+      <w:start w:val="1"/>
+      <w:numFmt w:val="lowerRoman"/>
+      <w:lvlText w:val="%9."/>
+      <w:lvlJc w:val="right"/>
+      <w:pPr>
+        <w:ind w:left="6480" w:hanging="180"/>
+      </w:pPr>
+    </w:lvl>
+  </w:abstractNum>
+  <w:abstractNum w:abstractNumId="6" w15:restartNumberingAfterBreak="0">
+    <w:nsid w:val="7DDA7A36"/>
+    <w:multiLevelType w:val="hybridMultilevel"/>
+    <w:tmpl w:val="6E8E9AD0"/>
+    <w:lvl w:ilvl="0" w:tplc="04150001">
+      <w:start w:val="1"/>
+      <w:numFmt w:val="bullet"/>
+      <w:lvlText w:val=""/>
+      <w:lvlJc w:val="left"/>
+      <w:pPr>
+        <w:ind w:left="720" w:hanging="360"/>
+      </w:pPr>
+      <w:rPr>
+        <w:rFonts w:ascii="Symbol" w:hAnsi="Symbol" w:hint="default"/>
+      </w:rPr>
+    </w:lvl>
+    <w:lvl w:ilvl="1" w:tplc="04150003">
+      <w:start w:val="1"/>
+      <w:numFmt w:val="bullet"/>
+      <w:lvlText w:val="o"/>
+      <w:lvlJc w:val="left"/>
+      <w:pPr>
+        <w:ind w:left="1440" w:hanging="360"/>
+      </w:pPr>
+      <w:rPr>
+        <w:rFonts w:ascii="Courier New" w:hAnsi="Courier New" w:cs="Courier New" w:hint="default"/>
+      </w:rPr>
+    </w:lvl>
+    <w:lvl w:ilvl="2" w:tplc="04150005" w:tentative="1">
+      <w:start w:val="1"/>
+      <w:numFmt w:val="bullet"/>
+      <w:lvlText w:val=""/>
+      <w:lvlJc w:val="left"/>
+      <w:pPr>
+        <w:ind w:left="2160" w:hanging="360"/>
+      </w:pPr>
+      <w:rPr>
+        <w:rFonts w:ascii="Wingdings" w:hAnsi="Wingdings" w:hint="default"/>
+      </w:rPr>
+    </w:lvl>
+    <w:lvl w:ilvl="3" w:tplc="04150001" w:tentative="1">
+      <w:start w:val="1"/>
+      <w:numFmt w:val="bullet"/>
+      <w:lvlText w:val=""/>
+      <w:lvlJc w:val="left"/>
+      <w:pPr>
+        <w:ind w:left="2880" w:hanging="360"/>
+      </w:pPr>
+      <w:rPr>
+        <w:rFonts w:ascii="Symbol" w:hAnsi="Symbol" w:hint="default"/>
+      </w:rPr>
+    </w:lvl>
+    <w:lvl w:ilvl="4" w:tplc="04150003" w:tentative="1">
+      <w:start w:val="1"/>
+      <w:numFmt w:val="bullet"/>
+      <w:lvlText w:val="o"/>
+      <w:lvlJc w:val="left"/>
+      <w:pPr>
+        <w:ind w:left="3600" w:hanging="360"/>
+      </w:pPr>
+      <w:rPr>
+        <w:rFonts w:ascii="Courier New" w:hAnsi="Courier New" w:cs="Courier New" w:hint="default"/>
+      </w:rPr>
+    </w:lvl>
+    <w:lvl w:ilvl="5" w:tplc="04150005" w:tentative="1">
+      <w:start w:val="1"/>
+      <w:numFmt w:val="bullet"/>
+      <w:lvlText w:val=""/>
+      <w:lvlJc w:val="left"/>
+      <w:pPr>
+        <w:ind w:left="4320" w:hanging="360"/>
+      </w:pPr>
+      <w:rPr>
+        <w:rFonts w:ascii="Wingdings" w:hAnsi="Wingdings" w:hint="default"/>
+      </w:rPr>
+    </w:lvl>
+    <w:lvl w:ilvl="6" w:tplc="04150001" w:tentative="1">
+      <w:start w:val="1"/>
+      <w:numFmt w:val="bullet"/>
+      <w:lvlText w:val=""/>
+      <w:lvlJc w:val="left"/>
+      <w:pPr>
+        <w:ind w:left="5040" w:hanging="360"/>
+      </w:pPr>
+      <w:rPr>
+        <w:rFonts w:ascii="Symbol" w:hAnsi="Symbol" w:hint="default"/>
+      </w:rPr>
+    </w:lvl>
+    <w:lvl w:ilvl="7" w:tplc="04150003" w:tentative="1">
+      <w:start w:val="1"/>
+      <w:numFmt w:val="bullet"/>
+      <w:lvlText w:val="o"/>
+      <w:lvlJc w:val="left"/>
+      <w:pPr>
+        <w:ind w:left="5760" w:hanging="360"/>
+      </w:pPr>
+      <w:rPr>
+        <w:rFonts w:ascii="Courier New" w:hAnsi="Courier New" w:cs="Courier New" w:hint="default"/>
+      </w:rPr>
+    </w:lvl>
+    <w:lvl w:ilvl="8" w:tplc="04150005" w:tentative="1">
+      <w:start w:val="1"/>
+      <w:numFmt w:val="bullet"/>
+      <w:lvlText w:val=""/>
+      <w:lvlJc w:val="left"/>
+      <w:pPr>
+        <w:ind w:left="6480" w:hanging="360"/>
+      </w:pPr>
+      <w:rPr>
+        <w:rFonts w:ascii="Wingdings" w:hAnsi="Wingdings" w:hint="default"/>
+      </w:rPr>
+    </w:lvl>
+  </w:abstractNum>
   <w:num w:numId="1">
     <w:abstractNumId w:val="3"/>
   </w:num>
@@ -6037,6 +6749,12 @@
   </w:num>
   <w:num w:numId="5">
     <w:abstractNumId w:val="1"/>
+  </w:num>
+  <w:num w:numId="6">
+    <w:abstractNumId w:val="5"/>
+  </w:num>
+  <w:num w:numId="7">
+    <w:abstractNumId w:val="6"/>
   </w:num>
 </w:numbering>
 </file>
@@ -6597,6 +7315,29 @@
       <w:szCs w:val="18"/>
     </w:rPr>
   </w:style>
+  <w:style w:type="character" w:styleId="Hipercze">
+    <w:name w:val="Hyperlink"/>
+    <w:basedOn w:val="Domylnaczcionkaakapitu"/>
+    <w:uiPriority w:val="99"/>
+    <w:unhideWhenUsed/>
+    <w:rsid w:val="00653BA9"/>
+    <w:rPr>
+      <w:color w:val="0563C1" w:themeColor="hyperlink"/>
+      <w:u w:val="single"/>
+    </w:rPr>
+  </w:style>
+  <w:style w:type="character" w:styleId="Nierozpoznanawzmianka">
+    <w:name w:val="Unresolved Mention"/>
+    <w:basedOn w:val="Domylnaczcionkaakapitu"/>
+    <w:uiPriority w:val="99"/>
+    <w:semiHidden/>
+    <w:unhideWhenUsed/>
+    <w:rsid w:val="00653BA9"/>
+    <w:rPr>
+      <w:color w:val="605E5C"/>
+      <w:shd w:val="clear" w:color="auto" w:fill="E1DFDD"/>
+    </w:rPr>
+  </w:style>
 </w:styles>
 </file>
 

</xml_diff>

<commit_message>
replaced pelna wersja to standard grupa-6
</commit_message>
<xml_diff>
--- a/docs/grupa-6.docx
+++ b/docs/grupa-6.docx
@@ -4,7 +4,7 @@
   <w:body>
     <w:p>
       <w:pPr>
-        <w:pStyle w:val="Nagwek1"/>
+        <w:pStyle w:val="Heading1"/>
         <w:jc w:val="center"/>
         <w:rPr>
           <w:rFonts w:eastAsia="Calibri"/>
@@ -23,7 +23,7 @@
     </w:p>
     <w:p>
       <w:pPr>
-        <w:pStyle w:val="Nagwek1"/>
+        <w:pStyle w:val="Heading1"/>
         <w:jc w:val="center"/>
         <w:rPr>
           <w:sz w:val="48"/>
@@ -82,7 +82,7 @@
     </w:p>
     <w:p>
       <w:pPr>
-        <w:pStyle w:val="Nagwek1"/>
+        <w:pStyle w:val="Heading1"/>
         <w:rPr>
           <w:sz w:val="52"/>
           <w:szCs w:val="56"/>
@@ -305,105 +305,223 @@
           <w:sz w:val="32"/>
           <w:szCs w:val="32"/>
         </w:rPr>
-        <w:t xml:space="preserve">Bartosz </w:t>
-      </w:r>
-      <w:proofErr w:type="spellStart"/>
-      <w:r>
+        <w:t>Bartosz Hornicki</w:t>
+      </w:r>
+    </w:p>
+    <w:p>
+      <w:pPr>
         <w:rPr>
           <w:rFonts w:asciiTheme="majorHAnsi" w:hAnsiTheme="majorHAnsi" w:cstheme="majorHAnsi"/>
           <w:sz w:val="32"/>
           <w:szCs w:val="32"/>
         </w:rPr>
-        <w:t>Hornicki</w:t>
-      </w:r>
-      <w:proofErr w:type="spellEnd"/>
-    </w:p>
-    <w:p>
-      <w:pPr>
+      </w:pPr>
+      <w:r>
         <w:rPr>
           <w:rFonts w:asciiTheme="majorHAnsi" w:hAnsiTheme="majorHAnsi" w:cstheme="majorHAnsi"/>
           <w:sz w:val="32"/>
           <w:szCs w:val="32"/>
         </w:rPr>
-      </w:pPr>
-      <w:r>
-        <w:rPr>
-          <w:rFonts w:asciiTheme="majorHAnsi" w:hAnsiTheme="majorHAnsi" w:cstheme="majorHAnsi"/>
-          <w:sz w:val="32"/>
-          <w:szCs w:val="32"/>
-        </w:rPr>
         <w:t>Tomasz Grochowski</w:t>
       </w:r>
     </w:p>
     <w:p>
       <w:pPr>
-        <w:pStyle w:val="Nagwek1"/>
+        <w:pStyle w:val="Heading1"/>
       </w:pPr>
       <w:r>
         <w:lastRenderedPageBreak/>
+        <w:t>Opis programu w języku naturalnym</w:t>
+      </w:r>
+    </w:p>
+    <w:p>
+      <w:pPr>
+        <w:rPr>
+          <w:rFonts w:asciiTheme="minorHAnsi" w:hAnsiTheme="minorHAnsi" w:cstheme="minorHAnsi"/>
+        </w:rPr>
+      </w:pPr>
+      <w:r>
+        <w:rPr>
+          <w:rFonts w:asciiTheme="minorHAnsi" w:hAnsiTheme="minorHAnsi" w:cstheme="minorHAnsi"/>
+        </w:rPr>
+        <w:t xml:space="preserve">Na polanie żyją dwa gatunki zwierząt: reprezentanci grupy roślinożerców – </w:t>
+      </w:r>
+      <w:r>
+        <w:rPr>
+          <w:rFonts w:asciiTheme="minorHAnsi" w:hAnsiTheme="minorHAnsi" w:cstheme="minorHAnsi"/>
+        </w:rPr>
+        <w:t>zające</w:t>
+      </w:r>
+      <w:r>
+        <w:rPr>
+          <w:rFonts w:asciiTheme="minorHAnsi" w:hAnsiTheme="minorHAnsi" w:cstheme="minorHAnsi"/>
+        </w:rPr>
+        <w:t xml:space="preserve"> oraz reprezentanci grupy mięsożerców – wilki.</w:t>
+      </w:r>
+    </w:p>
+    <w:p>
+      <w:pPr>
+        <w:spacing w:before="240" w:line="276" w:lineRule="auto"/>
+        <w:rPr>
+          <w:rFonts w:asciiTheme="minorHAnsi" w:hAnsiTheme="minorHAnsi" w:cstheme="minorHAnsi"/>
+        </w:rPr>
+      </w:pPr>
+      <w:r>
+        <w:rPr>
+          <w:rFonts w:asciiTheme="minorHAnsi" w:hAnsiTheme="minorHAnsi" w:cstheme="minorHAnsi"/>
+        </w:rPr>
+        <w:t>Każde zwierzę skupia się na zaspokajaniu swoich podstawowych potrzeb, by móc przeżyć jak najdłużej. W przypadku zajęcy jest to zależne wyłącznie od ukształtowania terenu, gdyż pragnienie zaspokajają pijąc wodę z pobliskich źródeł, a pożywieniem dla nich jest trawa rosnąca pod ich nogami. Dostęp do trawy nie jest jednak nieograniczony, gdyż nie rośnie ona na piasku, który otacza zbiorniki wodne. Zdecydowanie łatwiej jest im jednak zaspokoić swój głód niż wilkom, które by móc owy głód zaspokoić muszą najpierw znaleźć niedawno zmarłego zająca. Z tego też powodu wilki gdy poczują głód stają się agresywne i atakują pobliskich przedstawicieli grupy roślinożernej.</w:t>
+      </w:r>
+      <w:r>
+        <w:rPr>
+          <w:rFonts w:asciiTheme="minorHAnsi" w:hAnsiTheme="minorHAnsi" w:cstheme="minorHAnsi"/>
+        </w:rPr>
+        <w:t xml:space="preserve"> Gdy dane zwierzę nie je, bądź nie pije przez długi czas staje się ono coraz słabsze, co ostatecznie kończy się śmiercią.</w:t>
+      </w:r>
+    </w:p>
+    <w:p>
+      <w:pPr>
+        <w:spacing w:before="240" w:line="276" w:lineRule="auto"/>
+        <w:rPr>
+          <w:rFonts w:asciiTheme="minorHAnsi" w:hAnsiTheme="minorHAnsi" w:cstheme="minorHAnsi"/>
+        </w:rPr>
+      </w:pPr>
+      <w:r>
+        <w:rPr>
+          <w:rFonts w:asciiTheme="minorHAnsi" w:hAnsiTheme="minorHAnsi" w:cstheme="minorHAnsi"/>
+        </w:rPr>
+        <w:t xml:space="preserve">W zaspokajaniu tych potrzeb jednak przeszkadza konieczność zwalczanie zmęczenia, które wraz z upływem czasu staje się coraz bardziej uciążliwe. Gdy zwierzę nie jest głodne ani spragnione może ono w każdej chwili ułożyć się do snu, gdy jednak w trakcie poszukiwań pokarmu i wody zmęczenie danego osobnika osiągnie poziom wyczerpania, mimo </w:t>
+      </w:r>
+      <w:r>
+        <w:rPr>
+          <w:rFonts w:asciiTheme="minorHAnsi" w:hAnsiTheme="minorHAnsi" w:cstheme="minorHAnsi"/>
+        </w:rPr>
+        <w:t>głodu</w:t>
+      </w:r>
+      <w:r>
+        <w:rPr>
+          <w:rFonts w:asciiTheme="minorHAnsi" w:hAnsiTheme="minorHAnsi" w:cstheme="minorHAnsi"/>
+        </w:rPr>
+        <w:t xml:space="preserve"> czy pragnienia może ono opaść z sił i zasnąć, co jest bardzo niebezpieczne i może kończyć się śmiercią głodową, lub w przypadku zająca również atakiem.</w:t>
+      </w:r>
+    </w:p>
+    <w:p>
+      <w:pPr>
+        <w:spacing w:before="240" w:line="276" w:lineRule="auto"/>
+        <w:rPr>
+          <w:rFonts w:asciiTheme="minorHAnsi" w:hAnsiTheme="minorHAnsi" w:cstheme="minorHAnsi"/>
+        </w:rPr>
+      </w:pPr>
+      <w:r>
+        <w:rPr>
+          <w:rFonts w:asciiTheme="minorHAnsi" w:hAnsiTheme="minorHAnsi" w:cstheme="minorHAnsi"/>
+        </w:rPr>
+        <w:t xml:space="preserve">Dodatkowym utrudnieniem przy odpowiednim funkcjonowaniu jest podeszły wiek osobnika. Stare osobniki </w:t>
+      </w:r>
+      <w:r>
+        <w:rPr>
+          <w:rFonts w:asciiTheme="minorHAnsi" w:hAnsiTheme="minorHAnsi" w:cstheme="minorHAnsi"/>
+        </w:rPr>
+        <w:t>poruszaj</w:t>
+      </w:r>
+      <w:r>
+        <w:rPr>
+          <w:rFonts w:asciiTheme="minorHAnsi" w:hAnsiTheme="minorHAnsi" w:cstheme="minorHAnsi"/>
+        </w:rPr>
+        <w:t>ą się wolniej i dłużej zajmuje im wykonywanie poszczególnych czynności. Oba gatunki cechują się określoną średnią wieku, możliwego do osiągnięcia, nie każde jednak zwierzę po jego osiągnięciu umiera. Zdarzają się i przypadki w których dany osobnik może przeżyć, jednak z reguły nie jest to wiek przekraczający średnią w znacznym stopniu.</w:t>
+      </w:r>
+    </w:p>
+    <w:p>
+      <w:pPr>
+        <w:spacing w:before="240" w:line="276" w:lineRule="auto"/>
+        <w:rPr>
+          <w:rFonts w:asciiTheme="minorHAnsi" w:hAnsiTheme="minorHAnsi" w:cstheme="minorHAnsi"/>
+        </w:rPr>
+      </w:pPr>
+      <w:r>
+        <w:rPr>
+          <w:rFonts w:asciiTheme="minorHAnsi" w:hAnsiTheme="minorHAnsi" w:cstheme="minorHAnsi"/>
+        </w:rPr>
+        <w:t>Zwierzęta mogę poruszać się swobodnie po terenie polany, poza sytuacjami, w których drogę zablokuje im woda, jakiś obiekt (np. drzewo) lub inny osobnik.</w:t>
+      </w:r>
+    </w:p>
+    <w:p>
+      <w:pPr>
+        <w:pStyle w:val="Heading1"/>
+      </w:pPr>
+      <w:r>
         <w:t xml:space="preserve">Spis narzędzi użytych przy tworzeniu projektu </w:t>
       </w:r>
     </w:p>
     <w:p>
       <w:pPr>
-        <w:pStyle w:val="Akapitzlist"/>
+        <w:pStyle w:val="ListParagraph"/>
         <w:numPr>
           <w:ilvl w:val="0"/>
           <w:numId w:val="7"/>
         </w:numPr>
-      </w:pPr>
-      <w:r>
-        <w:t>GitHub</w:t>
-      </w:r>
-      <w:r>
-        <w:t xml:space="preserve"> (</w:t>
+        <w:rPr>
+          <w:lang w:val="en-US"/>
+        </w:rPr>
+      </w:pPr>
+      <w:r>
+        <w:rPr>
+          <w:lang w:val="en-US"/>
+        </w:rPr>
+        <w:t>GitHub (</w:t>
       </w:r>
       <w:hyperlink r:id="rId7" w:history="1">
         <w:r>
           <w:rPr>
-            <w:rStyle w:val="Hipercze"/>
+            <w:rStyle w:val="Hyperlink"/>
+            <w:lang w:val="en-US"/>
           </w:rPr>
           <w:t>https://github.com/Horochov/pwrSymulatorZwierzat</w:t>
         </w:r>
       </w:hyperlink>
       <w:r>
+        <w:rPr>
+          <w:lang w:val="en-US"/>
+        </w:rPr>
         <w:t>)</w:t>
       </w:r>
     </w:p>
     <w:p>
       <w:pPr>
-        <w:pStyle w:val="Akapitzlist"/>
+        <w:pStyle w:val="ListParagraph"/>
         <w:numPr>
           <w:ilvl w:val="0"/>
           <w:numId w:val="7"/>
         </w:numPr>
-      </w:pPr>
-      <w:r>
-        <w:t xml:space="preserve">Algorytm </w:t>
-      </w:r>
-      <w:proofErr w:type="spellStart"/>
-      <w:r>
-        <w:t>OpenSimplexNoise</w:t>
-      </w:r>
-      <w:proofErr w:type="spellEnd"/>
-      <w:r>
-        <w:t xml:space="preserve"> (</w:t>
+        <w:rPr>
+          <w:lang w:val="en-US"/>
+        </w:rPr>
+      </w:pPr>
+      <w:r>
+        <w:rPr>
+          <w:lang w:val="en-US"/>
+        </w:rPr>
+        <w:t>Algorytm OpenSimplexNoise (</w:t>
       </w:r>
       <w:hyperlink r:id="rId8" w:history="1">
         <w:r>
           <w:rPr>
-            <w:rStyle w:val="Hipercze"/>
+            <w:rStyle w:val="Hyperlink"/>
+            <w:lang w:val="en-US"/>
           </w:rPr>
           <w:t>https://gist.github.com/KdotJPG/b1270127455a94ac5d19</w:t>
         </w:r>
       </w:hyperlink>
       <w:r>
+        <w:rPr>
+          <w:lang w:val="en-US"/>
+        </w:rPr>
         <w:t>)</w:t>
       </w:r>
     </w:p>
     <w:p>
       <w:pPr>
-        <w:pStyle w:val="Akapitzlist"/>
+        <w:pStyle w:val="ListParagraph"/>
         <w:numPr>
           <w:ilvl w:val="0"/>
           <w:numId w:val="7"/>
@@ -415,7 +533,7 @@
     </w:p>
     <w:p>
       <w:pPr>
-        <w:pStyle w:val="Akapitzlist"/>
+        <w:pStyle w:val="ListParagraph"/>
         <w:numPr>
           <w:ilvl w:val="0"/>
           <w:numId w:val="7"/>
@@ -430,7 +548,7 @@
     </w:p>
     <w:p>
       <w:pPr>
-        <w:pStyle w:val="Akapitzlist"/>
+        <w:pStyle w:val="ListParagraph"/>
         <w:numPr>
           <w:ilvl w:val="0"/>
           <w:numId w:val="7"/>
@@ -442,7 +560,7 @@
       <w:hyperlink r:id="rId9" w:history="1">
         <w:r>
           <w:rPr>
-            <w:rStyle w:val="Hipercze"/>
+            <w:rStyle w:val="Hyperlink"/>
           </w:rPr>
           <w:t>https://online.visual-paradigm.com</w:t>
         </w:r>
@@ -453,7 +571,7 @@
     </w:p>
     <w:p>
       <w:pPr>
-        <w:pStyle w:val="Akapitzlist"/>
+        <w:pStyle w:val="ListParagraph"/>
         <w:numPr>
           <w:ilvl w:val="0"/>
           <w:numId w:val="7"/>
@@ -465,7 +583,7 @@
       <w:hyperlink r:id="rId10" w:history="1">
         <w:r>
           <w:rPr>
-            <w:rStyle w:val="Hipercze"/>
+            <w:rStyle w:val="Hyperlink"/>
           </w:rPr>
           <w:t>https://docs.oracle.com/en/java/</w:t>
         </w:r>
@@ -476,7 +594,7 @@
     </w:p>
     <w:p>
       <w:pPr>
-        <w:pStyle w:val="Akapitzlist"/>
+        <w:pStyle w:val="ListParagraph"/>
         <w:numPr>
           <w:ilvl w:val="0"/>
           <w:numId w:val="7"/>
@@ -484,21 +602,24 @@
         <w:rPr>
           <w:rFonts w:eastAsia="Calibri"/>
           <w:color w:val="FFFFFF" w:themeColor="background1"/>
+          <w:lang w:val="en-US"/>
         </w:rPr>
       </w:pPr>
       <w:r>
         <w:rPr>
           <w:rFonts w:eastAsia="Calibri"/>
           <w:color w:val="FFFFFF" w:themeColor="background1"/>
+          <w:lang w:val="en-US"/>
         </w:rPr>
         <w:t>Stack Overflow (</w:t>
       </w:r>
       <w:hyperlink r:id="rId11" w:history="1">
         <w:r>
           <w:rPr>
-            <w:rStyle w:val="Hipercze"/>
+            <w:rStyle w:val="Hyperlink"/>
             <w:rFonts w:eastAsia="Calibri"/>
             <w:color w:val="FFFFFF" w:themeColor="background1"/>
+            <w:lang w:val="en-US"/>
           </w:rPr>
           <w:t>https://stackoverflow.com</w:t>
         </w:r>
@@ -507,21 +628,23 @@
         <w:rPr>
           <w:rFonts w:eastAsia="Calibri"/>
           <w:color w:val="FFFFFF" w:themeColor="background1"/>
+          <w:lang w:val="en-US"/>
         </w:rPr>
         <w:t>)</w:t>
       </w:r>
     </w:p>
     <w:p>
       <w:pPr>
-        <w:pStyle w:val="Akapitzlist"/>
+        <w:pStyle w:val="ListParagraph"/>
         <w:rPr>
           <w:rFonts w:eastAsia="Calibri"/>
-        </w:rPr>
-      </w:pPr>
-    </w:p>
-    <w:p>
-      <w:pPr>
-        <w:pStyle w:val="Nagwek1"/>
+          <w:lang w:val="en-US"/>
+        </w:rPr>
+      </w:pPr>
+    </w:p>
+    <w:p>
+      <w:pPr>
+        <w:pStyle w:val="Heading1"/>
         <w:rPr>
           <w:rFonts w:eastAsia="Calibri"/>
         </w:rPr>
@@ -535,7 +658,7 @@
     </w:p>
     <w:p>
       <w:pPr>
-        <w:pStyle w:val="Akapitzlist"/>
+        <w:pStyle w:val="ListParagraph"/>
         <w:tabs>
           <w:tab w:val="left" w:pos="224"/>
         </w:tabs>
@@ -547,7 +670,7 @@
     </w:p>
     <w:p>
       <w:pPr>
-        <w:pStyle w:val="Akapitzlist"/>
+        <w:pStyle w:val="ListParagraph"/>
         <w:numPr>
           <w:ilvl w:val="0"/>
           <w:numId w:val="1"/>
@@ -938,7 +1061,7 @@
     </w:p>
     <w:p>
       <w:pPr>
-        <w:pStyle w:val="Nagwek1"/>
+        <w:pStyle w:val="Heading1"/>
         <w:rPr>
           <w:rFonts w:eastAsia="Calibri"/>
         </w:rPr>
@@ -2047,7 +2170,7 @@
     </w:p>
     <w:p>
       <w:pPr>
-        <w:pStyle w:val="Nagwek1"/>
+        <w:pStyle w:val="Heading1"/>
       </w:pPr>
       <w:bookmarkStart w:id="1" w:name="page3"/>
       <w:bookmarkEnd w:id="1"/>
@@ -2120,7 +2243,7 @@
     </w:p>
     <w:p>
       <w:pPr>
-        <w:pStyle w:val="Nagwek1"/>
+        <w:pStyle w:val="Heading1"/>
       </w:pPr>
       <w:r>
         <w:lastRenderedPageBreak/>
@@ -2130,7 +2253,7 @@
     <w:p/>
     <w:tbl>
       <w:tblPr>
-        <w:tblStyle w:val="Tabela-Siatka"/>
+        <w:tblStyle w:val="TableGrid"/>
         <w:tblW w:w="0" w:type="auto"/>
         <w:tblInd w:w="900" w:type="dxa"/>
         <w:tblLook w:val="04A0" w:firstRow="1" w:lastRow="0" w:firstColumn="1" w:lastColumn="0" w:noHBand="0" w:noVBand="1"/>
@@ -2157,21 +2280,7 @@
               <w:rPr>
                 <w:shd w:val="clear" w:color="auto" w:fill="FFFFFF"/>
               </w:rPr>
-              <w:t xml:space="preserve">Class </w:t>
-            </w:r>
-            <w:proofErr w:type="spellStart"/>
-            <w:r>
-              <w:rPr>
-                <w:shd w:val="clear" w:color="auto" w:fill="FFFFFF"/>
-              </w:rPr>
-              <w:t>name</w:t>
-            </w:r>
-            <w:proofErr w:type="spellEnd"/>
-            <w:r>
-              <w:rPr>
-                <w:shd w:val="clear" w:color="auto" w:fill="FFFFFF"/>
-              </w:rPr>
-              <w:t>:</w:t>
+              <w:t>Class name:</w:t>
             </w:r>
             <w:r>
               <w:rPr>
@@ -2197,11 +2306,9 @@
               </w:rPr>
               <w:tab/>
             </w:r>
-            <w:proofErr w:type="spellStart"/>
             <w:r>
               <w:t>Main</w:t>
             </w:r>
-            <w:proofErr w:type="spellEnd"/>
           </w:p>
         </w:tc>
       </w:tr>
@@ -2212,19 +2319,11 @@
             <w:gridSpan w:val="2"/>
           </w:tcPr>
           <w:p>
-            <w:proofErr w:type="spellStart"/>
-            <w:r>
-              <w:rPr>
-                <w:shd w:val="clear" w:color="auto" w:fill="FFFFFF"/>
-              </w:rPr>
-              <w:t>Superclasses</w:t>
-            </w:r>
-            <w:proofErr w:type="spellEnd"/>
-            <w:r>
-              <w:rPr>
-                <w:shd w:val="clear" w:color="auto" w:fill="FFFFFF"/>
-              </w:rPr>
-              <w:t>:</w:t>
+            <w:r>
+              <w:rPr>
+                <w:shd w:val="clear" w:color="auto" w:fill="FFFFFF"/>
+              </w:rPr>
+              <w:t>Superclasses:</w:t>
             </w:r>
           </w:p>
         </w:tc>
@@ -2236,19 +2335,11 @@
             <w:gridSpan w:val="2"/>
           </w:tcPr>
           <w:p>
-            <w:proofErr w:type="spellStart"/>
-            <w:r>
-              <w:rPr>
-                <w:shd w:val="clear" w:color="auto" w:fill="FFFFFF"/>
-              </w:rPr>
-              <w:t>Subclasses</w:t>
-            </w:r>
-            <w:proofErr w:type="spellEnd"/>
-            <w:r>
-              <w:rPr>
-                <w:shd w:val="clear" w:color="auto" w:fill="FFFFFF"/>
-              </w:rPr>
-              <w:t>:</w:t>
+            <w:r>
+              <w:rPr>
+                <w:shd w:val="clear" w:color="auto" w:fill="FFFFFF"/>
+              </w:rPr>
+              <w:t>Subclasses:</w:t>
             </w:r>
           </w:p>
         </w:tc>
@@ -2264,110 +2355,48 @@
                 <w:shd w:val="clear" w:color="auto" w:fill="FFFFFF"/>
               </w:rPr>
             </w:pPr>
-            <w:proofErr w:type="spellStart"/>
-            <w:r>
-              <w:rPr>
-                <w:shd w:val="clear" w:color="auto" w:fill="FFFFFF"/>
-              </w:rPr>
-              <w:t>Responsibilities</w:t>
-            </w:r>
-            <w:proofErr w:type="spellEnd"/>
-            <w:r>
-              <w:rPr>
-                <w:shd w:val="clear" w:color="auto" w:fill="FFFFFF"/>
-              </w:rPr>
-              <w:t>:</w:t>
-            </w:r>
-          </w:p>
-          <w:p>
-            <w:pPr>
-              <w:pStyle w:val="Akapitzlist"/>
+            <w:r>
+              <w:rPr>
+                <w:shd w:val="clear" w:color="auto" w:fill="FFFFFF"/>
+              </w:rPr>
+              <w:t>Responsibilities:</w:t>
+            </w:r>
+          </w:p>
+          <w:p>
+            <w:pPr>
+              <w:pStyle w:val="ListParagraph"/>
               <w:numPr>
                 <w:ilvl w:val="0"/>
                 <w:numId w:val="5"/>
               </w:numPr>
             </w:pPr>
-            <w:proofErr w:type="spellStart"/>
-            <w:r>
-              <w:t>Contains</w:t>
-            </w:r>
-            <w:proofErr w:type="spellEnd"/>
-            <w:r>
-              <w:t xml:space="preserve"> </w:t>
-            </w:r>
-            <w:proofErr w:type="spellStart"/>
-            <w:r>
-              <w:t>main</w:t>
-            </w:r>
-            <w:proofErr w:type="spellEnd"/>
-            <w:r>
-              <w:t xml:space="preserve"> </w:t>
-            </w:r>
-            <w:proofErr w:type="spellStart"/>
-            <w:r>
-              <w:t>function</w:t>
-            </w:r>
-            <w:proofErr w:type="spellEnd"/>
-          </w:p>
-          <w:p>
-            <w:pPr>
-              <w:pStyle w:val="Akapitzlist"/>
+            <w:r>
+              <w:t>Contains main function</w:t>
+            </w:r>
+          </w:p>
+          <w:p>
+            <w:pPr>
+              <w:pStyle w:val="ListParagraph"/>
               <w:numPr>
                 <w:ilvl w:val="0"/>
                 <w:numId w:val="5"/>
               </w:numPr>
             </w:pPr>
-            <w:proofErr w:type="spellStart"/>
-            <w:r>
-              <w:t>Manages</w:t>
-            </w:r>
-            <w:proofErr w:type="spellEnd"/>
-            <w:r>
-              <w:t xml:space="preserve"> </w:t>
-            </w:r>
-            <w:proofErr w:type="spellStart"/>
-            <w:r>
-              <w:t>user</w:t>
-            </w:r>
-            <w:proofErr w:type="spellEnd"/>
-            <w:r>
-              <w:t xml:space="preserve"> </w:t>
-            </w:r>
-            <w:proofErr w:type="spellStart"/>
-            <w:r>
-              <w:t>input</w:t>
-            </w:r>
-            <w:proofErr w:type="spellEnd"/>
-          </w:p>
-          <w:p>
-            <w:pPr>
-              <w:pStyle w:val="Akapitzlist"/>
+            <w:r>
+              <w:t>Manages user input</w:t>
+            </w:r>
+          </w:p>
+          <w:p>
+            <w:pPr>
+              <w:pStyle w:val="ListParagraph"/>
               <w:numPr>
                 <w:ilvl w:val="0"/>
                 <w:numId w:val="5"/>
               </w:numPr>
             </w:pPr>
-            <w:proofErr w:type="spellStart"/>
-            <w:r>
-              <w:t>Keeps</w:t>
-            </w:r>
-            <w:proofErr w:type="spellEnd"/>
-            <w:r>
-              <w:t xml:space="preserve"> </w:t>
-            </w:r>
-            <w:proofErr w:type="spellStart"/>
-            <w:r>
-              <w:t>game</w:t>
-            </w:r>
-            <w:proofErr w:type="spellEnd"/>
-            <w:r>
-              <w:t xml:space="preserve"> </w:t>
-            </w:r>
-            <w:proofErr w:type="spellStart"/>
-            <w:r>
-              <w:t>running</w:t>
-            </w:r>
-            <w:proofErr w:type="spellEnd"/>
+            <w:r>
+              <w:t>Keeps game running</w:t>
+            </w:r>
           </w:p>
         </w:tc>
         <w:tc>
@@ -2380,24 +2409,16 @@
                 <w:shd w:val="clear" w:color="auto" w:fill="FFFFFF"/>
               </w:rPr>
             </w:pPr>
-            <w:proofErr w:type="spellStart"/>
-            <w:r>
-              <w:rPr>
-                <w:shd w:val="clear" w:color="auto" w:fill="FFFFFF"/>
-              </w:rPr>
-              <w:t>Collaborators</w:t>
-            </w:r>
-            <w:proofErr w:type="spellEnd"/>
-            <w:r>
-              <w:rPr>
-                <w:shd w:val="clear" w:color="auto" w:fill="FFFFFF"/>
-              </w:rPr>
-              <w:t>:</w:t>
-            </w:r>
-          </w:p>
-          <w:p>
-            <w:pPr>
-              <w:pStyle w:val="Akapitzlist"/>
+            <w:r>
+              <w:rPr>
+                <w:shd w:val="clear" w:color="auto" w:fill="FFFFFF"/>
+              </w:rPr>
+              <w:t>Collaborators:</w:t>
+            </w:r>
+          </w:p>
+          <w:p>
+            <w:pPr>
+              <w:pStyle w:val="ListParagraph"/>
               <w:numPr>
                 <w:ilvl w:val="0"/>
                 <w:numId w:val="5"/>
@@ -2416,7 +2437,7 @@
     <w:p/>
     <w:tbl>
       <w:tblPr>
-        <w:tblStyle w:val="Tabela-Siatka"/>
+        <w:tblStyle w:val="TableGrid"/>
         <w:tblW w:w="0" w:type="auto"/>
         <w:tblInd w:w="900" w:type="dxa"/>
         <w:tblLook w:val="04A0" w:firstRow="1" w:lastRow="0" w:firstColumn="1" w:lastColumn="0" w:noHBand="0" w:noVBand="1"/>
@@ -2444,21 +2465,7 @@
               <w:rPr>
                 <w:shd w:val="clear" w:color="auto" w:fill="FFFFFF"/>
               </w:rPr>
-              <w:t xml:space="preserve">Class </w:t>
-            </w:r>
-            <w:proofErr w:type="spellStart"/>
-            <w:r>
-              <w:rPr>
-                <w:shd w:val="clear" w:color="auto" w:fill="FFFFFF"/>
-              </w:rPr>
-              <w:t>name</w:t>
-            </w:r>
-            <w:proofErr w:type="spellEnd"/>
-            <w:r>
-              <w:rPr>
-                <w:shd w:val="clear" w:color="auto" w:fill="FFFFFF"/>
-              </w:rPr>
-              <w:t>:</w:t>
+              <w:t>Class name:</w:t>
             </w:r>
             <w:r>
               <w:rPr>
@@ -2489,19 +2496,11 @@
                 <w:tab w:val="left" w:pos="2289"/>
               </w:tabs>
             </w:pPr>
-            <w:proofErr w:type="spellStart"/>
-            <w:r>
-              <w:rPr>
-                <w:shd w:val="clear" w:color="auto" w:fill="FFFFFF"/>
-              </w:rPr>
-              <w:t>Superclasses</w:t>
-            </w:r>
-            <w:proofErr w:type="spellEnd"/>
-            <w:r>
-              <w:rPr>
-                <w:shd w:val="clear" w:color="auto" w:fill="FFFFFF"/>
-              </w:rPr>
-              <w:t>:</w:t>
+            <w:r>
+              <w:rPr>
+                <w:shd w:val="clear" w:color="auto" w:fill="FFFFFF"/>
+              </w:rPr>
+              <w:t>Superclasses:</w:t>
             </w:r>
             <w:r>
               <w:rPr>
@@ -2531,19 +2530,11 @@
             <w:gridSpan w:val="2"/>
           </w:tcPr>
           <w:p>
-            <w:proofErr w:type="spellStart"/>
-            <w:r>
-              <w:rPr>
-                <w:shd w:val="clear" w:color="auto" w:fill="FFFFFF"/>
-              </w:rPr>
-              <w:t>Subclasses</w:t>
-            </w:r>
-            <w:proofErr w:type="spellEnd"/>
-            <w:r>
-              <w:rPr>
-                <w:shd w:val="clear" w:color="auto" w:fill="FFFFFF"/>
-              </w:rPr>
-              <w:t>:</w:t>
+            <w:r>
+              <w:rPr>
+                <w:shd w:val="clear" w:color="auto" w:fill="FFFFFF"/>
+              </w:rPr>
+              <w:t>Subclasses:</w:t>
             </w:r>
             <w:r>
               <w:rPr>
@@ -2577,72 +2568,36 @@
                 <w:shd w:val="clear" w:color="auto" w:fill="FFFFFF"/>
               </w:rPr>
             </w:pPr>
-            <w:proofErr w:type="spellStart"/>
-            <w:r>
-              <w:rPr>
-                <w:shd w:val="clear" w:color="auto" w:fill="FFFFFF"/>
-              </w:rPr>
-              <w:t>Responsibilities</w:t>
-            </w:r>
-            <w:proofErr w:type="spellEnd"/>
-            <w:r>
-              <w:rPr>
-                <w:shd w:val="clear" w:color="auto" w:fill="FFFFFF"/>
-              </w:rPr>
-              <w:t>:</w:t>
-            </w:r>
-          </w:p>
-          <w:p>
-            <w:pPr>
-              <w:pStyle w:val="Akapitzlist"/>
+            <w:r>
+              <w:rPr>
+                <w:shd w:val="clear" w:color="auto" w:fill="FFFFFF"/>
+              </w:rPr>
+              <w:t>Responsibilities:</w:t>
+            </w:r>
+          </w:p>
+          <w:p>
+            <w:pPr>
+              <w:pStyle w:val="ListParagraph"/>
               <w:numPr>
                 <w:ilvl w:val="0"/>
                 <w:numId w:val="5"/>
               </w:numPr>
             </w:pPr>
-            <w:proofErr w:type="spellStart"/>
-            <w:r>
-              <w:t>Creates</w:t>
-            </w:r>
-            <w:proofErr w:type="spellEnd"/>
-            <w:r>
-              <w:t xml:space="preserve"> </w:t>
-            </w:r>
-            <w:proofErr w:type="spellStart"/>
-            <w:r>
-              <w:t>terrain</w:t>
-            </w:r>
-            <w:proofErr w:type="spellEnd"/>
-          </w:p>
-          <w:p>
-            <w:pPr>
-              <w:pStyle w:val="Akapitzlist"/>
+            <w:r>
+              <w:t>Creates terrain</w:t>
+            </w:r>
+          </w:p>
+          <w:p>
+            <w:pPr>
+              <w:pStyle w:val="ListParagraph"/>
               <w:numPr>
                 <w:ilvl w:val="0"/>
                 <w:numId w:val="5"/>
               </w:numPr>
             </w:pPr>
-            <w:proofErr w:type="spellStart"/>
-            <w:r>
-              <w:t>Manages</w:t>
-            </w:r>
-            <w:proofErr w:type="spellEnd"/>
-            <w:r>
-              <w:t xml:space="preserve"> </w:t>
-            </w:r>
-            <w:proofErr w:type="spellStart"/>
-            <w:r>
-              <w:t>animal</w:t>
-            </w:r>
-            <w:proofErr w:type="spellEnd"/>
-            <w:r>
-              <w:t xml:space="preserve"> </w:t>
-            </w:r>
-            <w:proofErr w:type="spellStart"/>
-            <w:r>
-              <w:t>placement</w:t>
-            </w:r>
-            <w:proofErr w:type="spellEnd"/>
+            <w:r>
+              <w:t>Manages animal placement</w:t>
+            </w:r>
           </w:p>
         </w:tc>
         <w:tc>
@@ -2655,24 +2610,16 @@
                 <w:shd w:val="clear" w:color="auto" w:fill="FFFFFF"/>
               </w:rPr>
             </w:pPr>
-            <w:proofErr w:type="spellStart"/>
-            <w:r>
-              <w:rPr>
-                <w:shd w:val="clear" w:color="auto" w:fill="FFFFFF"/>
-              </w:rPr>
-              <w:t>Collaborators</w:t>
-            </w:r>
-            <w:proofErr w:type="spellEnd"/>
-            <w:r>
-              <w:rPr>
-                <w:shd w:val="clear" w:color="auto" w:fill="FFFFFF"/>
-              </w:rPr>
-              <w:t>:</w:t>
-            </w:r>
-          </w:p>
-          <w:p>
-            <w:pPr>
-              <w:pStyle w:val="Akapitzlist"/>
+            <w:r>
+              <w:rPr>
+                <w:shd w:val="clear" w:color="auto" w:fill="FFFFFF"/>
+              </w:rPr>
+              <w:t>Collaborators:</w:t>
+            </w:r>
+          </w:p>
+          <w:p>
+            <w:pPr>
+              <w:pStyle w:val="ListParagraph"/>
               <w:numPr>
                 <w:ilvl w:val="0"/>
                 <w:numId w:val="5"/>
@@ -2681,18 +2628,16 @@
                 <w:shd w:val="clear" w:color="auto" w:fill="FFFFFF"/>
               </w:rPr>
             </w:pPr>
-            <w:proofErr w:type="spellStart"/>
             <w:r>
               <w:rPr>
                 <w:shd w:val="clear" w:color="auto" w:fill="FFFFFF"/>
               </w:rPr>
               <w:t>Animal</w:t>
             </w:r>
-            <w:proofErr w:type="spellEnd"/>
-          </w:p>
-          <w:p>
-            <w:pPr>
-              <w:pStyle w:val="Akapitzlist"/>
+          </w:p>
+          <w:p>
+            <w:pPr>
+              <w:pStyle w:val="ListParagraph"/>
               <w:numPr>
                 <w:ilvl w:val="0"/>
                 <w:numId w:val="5"/>
@@ -2701,18 +2646,16 @@
                 <w:shd w:val="clear" w:color="auto" w:fill="FFFFFF"/>
               </w:rPr>
             </w:pPr>
-            <w:proofErr w:type="spellStart"/>
             <w:r>
               <w:rPr>
                 <w:shd w:val="clear" w:color="auto" w:fill="FFFFFF"/>
               </w:rPr>
               <w:t>Tile</w:t>
             </w:r>
-            <w:proofErr w:type="spellEnd"/>
-          </w:p>
-          <w:p>
-            <w:pPr>
-              <w:pStyle w:val="Akapitzlist"/>
+          </w:p>
+          <w:p>
+            <w:pPr>
+              <w:pStyle w:val="ListParagraph"/>
               <w:numPr>
                 <w:ilvl w:val="0"/>
                 <w:numId w:val="5"/>
@@ -2721,18 +2664,16 @@
                 <w:shd w:val="clear" w:color="auto" w:fill="FFFFFF"/>
               </w:rPr>
             </w:pPr>
-            <w:proofErr w:type="spellStart"/>
             <w:r>
               <w:rPr>
                 <w:shd w:val="clear" w:color="auto" w:fill="FFFFFF"/>
               </w:rPr>
               <w:t>Textures</w:t>
             </w:r>
-            <w:proofErr w:type="spellEnd"/>
-          </w:p>
-          <w:p>
-            <w:pPr>
-              <w:pStyle w:val="Akapitzlist"/>
+          </w:p>
+          <w:p>
+            <w:pPr>
+              <w:pStyle w:val="ListParagraph"/>
               <w:numPr>
                 <w:ilvl w:val="0"/>
                 <w:numId w:val="5"/>
@@ -2741,18 +2682,16 @@
                 <w:shd w:val="clear" w:color="auto" w:fill="FFFFFF"/>
               </w:rPr>
             </w:pPr>
-            <w:proofErr w:type="spellStart"/>
             <w:r>
               <w:rPr>
                 <w:shd w:val="clear" w:color="auto" w:fill="FFFFFF"/>
               </w:rPr>
               <w:t>Position</w:t>
             </w:r>
-            <w:proofErr w:type="spellEnd"/>
-          </w:p>
-          <w:p>
-            <w:pPr>
-              <w:pStyle w:val="Akapitzlist"/>
+          </w:p>
+          <w:p>
+            <w:pPr>
+              <w:pStyle w:val="ListParagraph"/>
               <w:numPr>
                 <w:ilvl w:val="0"/>
                 <w:numId w:val="5"/>
@@ -2761,14 +2700,12 @@
                 <w:shd w:val="clear" w:color="auto" w:fill="FFFFFF"/>
               </w:rPr>
             </w:pPr>
-            <w:proofErr w:type="spellStart"/>
             <w:r>
               <w:rPr>
                 <w:shd w:val="clear" w:color="auto" w:fill="FFFFFF"/>
               </w:rPr>
               <w:t>OpenSimplexNoise</w:t>
             </w:r>
-            <w:proofErr w:type="spellEnd"/>
           </w:p>
         </w:tc>
       </w:tr>
@@ -2776,7 +2713,7 @@
     <w:p/>
     <w:tbl>
       <w:tblPr>
-        <w:tblStyle w:val="Tabela-Siatka"/>
+        <w:tblStyle w:val="TableGrid"/>
         <w:tblW w:w="0" w:type="auto"/>
         <w:tblInd w:w="900" w:type="dxa"/>
         <w:tblLook w:val="04A0" w:firstRow="1" w:lastRow="0" w:firstColumn="1" w:lastColumn="0" w:noHBand="0" w:noVBand="1"/>
@@ -2807,62 +2744,39 @@
               <w:rPr>
                 <w:shd w:val="clear" w:color="auto" w:fill="FFFFFF"/>
               </w:rPr>
-              <w:t xml:space="preserve">Class </w:t>
-            </w:r>
-            <w:proofErr w:type="spellStart"/>
-            <w:r>
-              <w:rPr>
-                <w:shd w:val="clear" w:color="auto" w:fill="FFFFFF"/>
-              </w:rPr>
-              <w:t>name</w:t>
-            </w:r>
-            <w:proofErr w:type="spellEnd"/>
-            <w:r>
-              <w:rPr>
-                <w:shd w:val="clear" w:color="auto" w:fill="FFFFFF"/>
-              </w:rPr>
-              <w:t>:</w:t>
-            </w:r>
-            <w:r>
-              <w:rPr>
-                <w:shd w:val="clear" w:color="auto" w:fill="FFFFFF"/>
-              </w:rPr>
-              <w:tab/>
-            </w:r>
-            <w:r>
-              <w:rPr>
-                <w:shd w:val="clear" w:color="auto" w:fill="FFFFFF"/>
-              </w:rPr>
-              <w:tab/>
-            </w:r>
-            <w:proofErr w:type="spellStart"/>
+              <w:t>Class name:</w:t>
+            </w:r>
+            <w:r>
+              <w:rPr>
+                <w:shd w:val="clear" w:color="auto" w:fill="FFFFFF"/>
+              </w:rPr>
+              <w:tab/>
+            </w:r>
+            <w:r>
+              <w:rPr>
+                <w:shd w:val="clear" w:color="auto" w:fill="FFFFFF"/>
+              </w:rPr>
+              <w:tab/>
+            </w:r>
             <w:r>
               <w:rPr>
                 <w:shd w:val="clear" w:color="auto" w:fill="FFFFFF"/>
               </w:rPr>
               <w:t>IAnimal</w:t>
             </w:r>
-            <w:proofErr w:type="spellEnd"/>
-            <w:r>
-              <w:rPr>
-                <w:shd w:val="clear" w:color="auto" w:fill="FFFFFF"/>
-              </w:rPr>
-              <w:tab/>
-            </w:r>
-            <w:r>
-              <w:rPr>
-                <w:shd w:val="clear" w:color="auto" w:fill="FFFFFF"/>
-              </w:rPr>
-              <w:tab/>
-            </w:r>
-            <w:proofErr w:type="spellStart"/>
-            <w:r>
-              <w:rPr>
-                <w:shd w:val="clear" w:color="auto" w:fill="FFFFFF"/>
-              </w:rPr>
+            <w:r>
+              <w:rPr>
+                <w:shd w:val="clear" w:color="auto" w:fill="FFFFFF"/>
+              </w:rPr>
+              <w:tab/>
+            </w:r>
+            <w:r>
+              <w:rPr>
+                <w:shd w:val="clear" w:color="auto" w:fill="FFFFFF"/>
+              </w:rPr>
+              <w:tab/>
               <w:t>interface</w:t>
             </w:r>
-            <w:proofErr w:type="spellEnd"/>
           </w:p>
         </w:tc>
       </w:tr>
@@ -2879,19 +2793,11 @@
                 <w:tab w:val="left" w:pos="2289"/>
               </w:tabs>
             </w:pPr>
-            <w:proofErr w:type="spellStart"/>
-            <w:r>
-              <w:rPr>
-                <w:shd w:val="clear" w:color="auto" w:fill="FFFFFF"/>
-              </w:rPr>
-              <w:t>Superclasses</w:t>
-            </w:r>
-            <w:proofErr w:type="spellEnd"/>
-            <w:r>
-              <w:rPr>
-                <w:shd w:val="clear" w:color="auto" w:fill="FFFFFF"/>
-              </w:rPr>
-              <w:t>:</w:t>
+            <w:r>
+              <w:rPr>
+                <w:shd w:val="clear" w:color="auto" w:fill="FFFFFF"/>
+              </w:rPr>
+              <w:t>Superclasses:</w:t>
             </w:r>
             <w:r>
               <w:rPr>
@@ -2921,46 +2827,36 @@
             <w:gridSpan w:val="2"/>
           </w:tcPr>
           <w:p>
-            <w:proofErr w:type="spellStart"/>
-            <w:r>
-              <w:rPr>
-                <w:shd w:val="clear" w:color="auto" w:fill="FFFFFF"/>
-              </w:rPr>
-              <w:t>Subclasses</w:t>
-            </w:r>
-            <w:proofErr w:type="spellEnd"/>
-            <w:r>
-              <w:rPr>
-                <w:shd w:val="clear" w:color="auto" w:fill="FFFFFF"/>
-              </w:rPr>
-              <w:t>:</w:t>
-            </w:r>
-            <w:r>
-              <w:rPr>
-                <w:shd w:val="clear" w:color="auto" w:fill="FFFFFF"/>
-              </w:rPr>
-              <w:tab/>
-            </w:r>
-            <w:r>
-              <w:rPr>
-                <w:shd w:val="clear" w:color="auto" w:fill="FFFFFF"/>
-              </w:rPr>
-              <w:tab/>
-            </w:r>
-            <w:r>
-              <w:rPr>
-                <w:shd w:val="clear" w:color="auto" w:fill="FFFFFF"/>
-              </w:rPr>
-              <w:tab/>
-            </w:r>
-            <w:proofErr w:type="spellStart"/>
+            <w:r>
+              <w:rPr>
+                <w:shd w:val="clear" w:color="auto" w:fill="FFFFFF"/>
+              </w:rPr>
+              <w:t>Subclasses:</w:t>
+            </w:r>
+            <w:r>
+              <w:rPr>
+                <w:shd w:val="clear" w:color="auto" w:fill="FFFFFF"/>
+              </w:rPr>
+              <w:tab/>
+            </w:r>
+            <w:r>
+              <w:rPr>
+                <w:shd w:val="clear" w:color="auto" w:fill="FFFFFF"/>
+              </w:rPr>
+              <w:tab/>
+            </w:r>
+            <w:r>
+              <w:rPr>
+                <w:shd w:val="clear" w:color="auto" w:fill="FFFFFF"/>
+              </w:rPr>
+              <w:tab/>
+            </w:r>
             <w:r>
               <w:rPr>
                 <w:shd w:val="clear" w:color="auto" w:fill="FFFFFF"/>
               </w:rPr>
               <w:t>Animal</w:t>
             </w:r>
-            <w:proofErr w:type="spellEnd"/>
           </w:p>
         </w:tc>
       </w:tr>
@@ -2975,58 +2871,24 @@
                 <w:shd w:val="clear" w:color="auto" w:fill="FFFFFF"/>
               </w:rPr>
             </w:pPr>
-            <w:proofErr w:type="spellStart"/>
-            <w:r>
-              <w:rPr>
-                <w:shd w:val="clear" w:color="auto" w:fill="FFFFFF"/>
-              </w:rPr>
-              <w:t>Responsibilities</w:t>
-            </w:r>
-            <w:proofErr w:type="spellEnd"/>
-            <w:r>
-              <w:rPr>
-                <w:shd w:val="clear" w:color="auto" w:fill="FFFFFF"/>
-              </w:rPr>
-              <w:t>:</w:t>
-            </w:r>
-          </w:p>
-          <w:p>
-            <w:pPr>
-              <w:pStyle w:val="Akapitzlist"/>
+            <w:r>
+              <w:rPr>
+                <w:shd w:val="clear" w:color="auto" w:fill="FFFFFF"/>
+              </w:rPr>
+              <w:t>Responsibilities:</w:t>
+            </w:r>
+          </w:p>
+          <w:p>
+            <w:pPr>
+              <w:pStyle w:val="ListParagraph"/>
               <w:numPr>
                 <w:ilvl w:val="0"/>
                 <w:numId w:val="5"/>
               </w:numPr>
             </w:pPr>
-            <w:proofErr w:type="spellStart"/>
-            <w:r>
-              <w:t>Declares</w:t>
-            </w:r>
-            <w:proofErr w:type="spellEnd"/>
-            <w:r>
-              <w:t xml:space="preserve"> </w:t>
-            </w:r>
-            <w:proofErr w:type="spellStart"/>
-            <w:r>
-              <w:t>common</w:t>
-            </w:r>
-            <w:proofErr w:type="spellEnd"/>
-            <w:r>
-              <w:t xml:space="preserve"> </w:t>
-            </w:r>
-            <w:proofErr w:type="spellStart"/>
-            <w:r>
-              <w:t>animal</w:t>
-            </w:r>
-            <w:proofErr w:type="spellEnd"/>
-            <w:r>
-              <w:t xml:space="preserve"> </w:t>
-            </w:r>
-            <w:proofErr w:type="spellStart"/>
-            <w:r>
-              <w:t>functions</w:t>
-            </w:r>
-            <w:proofErr w:type="spellEnd"/>
+            <w:r>
+              <w:t>Declares common animal functions</w:t>
+            </w:r>
           </w:p>
         </w:tc>
         <w:tc>
@@ -3039,24 +2901,16 @@
                 <w:shd w:val="clear" w:color="auto" w:fill="FFFFFF"/>
               </w:rPr>
             </w:pPr>
-            <w:proofErr w:type="spellStart"/>
-            <w:r>
-              <w:rPr>
-                <w:shd w:val="clear" w:color="auto" w:fill="FFFFFF"/>
-              </w:rPr>
-              <w:t>Collaborators</w:t>
-            </w:r>
-            <w:proofErr w:type="spellEnd"/>
-            <w:r>
-              <w:rPr>
-                <w:shd w:val="clear" w:color="auto" w:fill="FFFFFF"/>
-              </w:rPr>
-              <w:t>:</w:t>
-            </w:r>
-          </w:p>
-          <w:p>
-            <w:pPr>
-              <w:pStyle w:val="Akapitzlist"/>
+            <w:r>
+              <w:rPr>
+                <w:shd w:val="clear" w:color="auto" w:fill="FFFFFF"/>
+              </w:rPr>
+              <w:t>Collaborators:</w:t>
+            </w:r>
+          </w:p>
+          <w:p>
+            <w:pPr>
+              <w:pStyle w:val="ListParagraph"/>
               <w:rPr>
                 <w:shd w:val="clear" w:color="auto" w:fill="FFFFFF"/>
               </w:rPr>
@@ -3068,7 +2922,7 @@
     <w:p/>
     <w:tbl>
       <w:tblPr>
-        <w:tblStyle w:val="Tabela-Siatka"/>
+        <w:tblStyle w:val="TableGrid"/>
         <w:tblW w:w="0" w:type="auto"/>
         <w:tblInd w:w="900" w:type="dxa"/>
         <w:tblLook w:val="04A0" w:firstRow="1" w:lastRow="0" w:firstColumn="1" w:lastColumn="0" w:noHBand="0" w:noVBand="1"/>
@@ -3096,42 +2950,26 @@
               <w:rPr>
                 <w:shd w:val="clear" w:color="auto" w:fill="FFFFFF"/>
               </w:rPr>
-              <w:t xml:space="preserve">Class </w:t>
-            </w:r>
-            <w:proofErr w:type="spellStart"/>
-            <w:r>
-              <w:rPr>
-                <w:shd w:val="clear" w:color="auto" w:fill="FFFFFF"/>
-              </w:rPr>
-              <w:t>name</w:t>
-            </w:r>
-            <w:proofErr w:type="spellEnd"/>
-            <w:r>
-              <w:rPr>
-                <w:shd w:val="clear" w:color="auto" w:fill="FFFFFF"/>
-              </w:rPr>
-              <w:t>:</w:t>
-            </w:r>
-            <w:r>
-              <w:rPr>
-                <w:shd w:val="clear" w:color="auto" w:fill="FFFFFF"/>
-              </w:rPr>
-              <w:tab/>
-            </w:r>
-            <w:r>
-              <w:rPr>
-                <w:shd w:val="clear" w:color="auto" w:fill="FFFFFF"/>
-              </w:rPr>
-              <w:tab/>
-            </w:r>
-            <w:proofErr w:type="spellStart"/>
+              <w:t>Class name:</w:t>
+            </w:r>
+            <w:r>
+              <w:rPr>
+                <w:shd w:val="clear" w:color="auto" w:fill="FFFFFF"/>
+              </w:rPr>
+              <w:tab/>
+            </w:r>
+            <w:r>
+              <w:rPr>
+                <w:shd w:val="clear" w:color="auto" w:fill="FFFFFF"/>
+              </w:rPr>
+              <w:tab/>
+            </w:r>
             <w:r>
               <w:rPr>
                 <w:shd w:val="clear" w:color="auto" w:fill="FFFFFF"/>
               </w:rPr>
               <w:t>AnimalStats</w:t>
             </w:r>
-            <w:proofErr w:type="spellEnd"/>
           </w:p>
         </w:tc>
       </w:tr>
@@ -3148,19 +2986,11 @@
                 <w:tab w:val="left" w:pos="2289"/>
               </w:tabs>
             </w:pPr>
-            <w:proofErr w:type="spellStart"/>
-            <w:r>
-              <w:rPr>
-                <w:shd w:val="clear" w:color="auto" w:fill="FFFFFF"/>
-              </w:rPr>
-              <w:t>Superclasses</w:t>
-            </w:r>
-            <w:proofErr w:type="spellEnd"/>
-            <w:r>
-              <w:rPr>
-                <w:shd w:val="clear" w:color="auto" w:fill="FFFFFF"/>
-              </w:rPr>
-              <w:t>:</w:t>
+            <w:r>
+              <w:rPr>
+                <w:shd w:val="clear" w:color="auto" w:fill="FFFFFF"/>
+              </w:rPr>
+              <w:t>Superclasses:</w:t>
             </w:r>
             <w:r>
               <w:rPr>
@@ -3190,19 +3020,11 @@
             <w:gridSpan w:val="2"/>
           </w:tcPr>
           <w:p>
-            <w:proofErr w:type="spellStart"/>
-            <w:r>
-              <w:rPr>
-                <w:shd w:val="clear" w:color="auto" w:fill="FFFFFF"/>
-              </w:rPr>
-              <w:t>Subclasses</w:t>
-            </w:r>
-            <w:proofErr w:type="spellEnd"/>
-            <w:r>
-              <w:rPr>
-                <w:shd w:val="clear" w:color="auto" w:fill="FFFFFF"/>
-              </w:rPr>
-              <w:t>:</w:t>
+            <w:r>
+              <w:rPr>
+                <w:shd w:val="clear" w:color="auto" w:fill="FFFFFF"/>
+              </w:rPr>
+              <w:t>Subclasses:</w:t>
             </w:r>
             <w:r>
               <w:rPr>
@@ -3236,24 +3058,16 @@
                 <w:shd w:val="clear" w:color="auto" w:fill="FFFFFF"/>
               </w:rPr>
             </w:pPr>
-            <w:proofErr w:type="spellStart"/>
-            <w:r>
-              <w:rPr>
-                <w:shd w:val="clear" w:color="auto" w:fill="FFFFFF"/>
-              </w:rPr>
-              <w:t>Responsibilities</w:t>
-            </w:r>
-            <w:proofErr w:type="spellEnd"/>
-            <w:r>
-              <w:rPr>
-                <w:shd w:val="clear" w:color="auto" w:fill="FFFFFF"/>
-              </w:rPr>
-              <w:t>:</w:t>
-            </w:r>
-          </w:p>
-          <w:p>
-            <w:pPr>
-              <w:pStyle w:val="Akapitzlist"/>
+            <w:r>
+              <w:rPr>
+                <w:shd w:val="clear" w:color="auto" w:fill="FFFFFF"/>
+              </w:rPr>
+              <w:t>Responsibilities:</w:t>
+            </w:r>
+          </w:p>
+          <w:p>
+            <w:pPr>
+              <w:pStyle w:val="ListParagraph"/>
               <w:numPr>
                 <w:ilvl w:val="0"/>
                 <w:numId w:val="5"/>
@@ -3280,24 +3094,16 @@
                 <w:shd w:val="clear" w:color="auto" w:fill="FFFFFF"/>
               </w:rPr>
             </w:pPr>
-            <w:proofErr w:type="spellStart"/>
-            <w:r>
-              <w:rPr>
-                <w:shd w:val="clear" w:color="auto" w:fill="FFFFFF"/>
-              </w:rPr>
-              <w:t>Collaborators</w:t>
-            </w:r>
-            <w:proofErr w:type="spellEnd"/>
-            <w:r>
-              <w:rPr>
-                <w:shd w:val="clear" w:color="auto" w:fill="FFFFFF"/>
-              </w:rPr>
-              <w:t>:</w:t>
-            </w:r>
-          </w:p>
-          <w:p>
-            <w:pPr>
-              <w:pStyle w:val="Akapitzlist"/>
+            <w:r>
+              <w:rPr>
+                <w:shd w:val="clear" w:color="auto" w:fill="FFFFFF"/>
+              </w:rPr>
+              <w:t>Collaborators:</w:t>
+            </w:r>
+          </w:p>
+          <w:p>
+            <w:pPr>
+              <w:pStyle w:val="ListParagraph"/>
               <w:rPr>
                 <w:shd w:val="clear" w:color="auto" w:fill="FFFFFF"/>
               </w:rPr>
@@ -3309,7 +3115,7 @@
     <w:p/>
     <w:tbl>
       <w:tblPr>
-        <w:tblStyle w:val="Tabela-Siatka"/>
+        <w:tblStyle w:val="TableGrid"/>
         <w:tblW w:w="0" w:type="auto"/>
         <w:tblInd w:w="900" w:type="dxa"/>
         <w:tblLook w:val="04A0" w:firstRow="1" w:lastRow="0" w:firstColumn="1" w:lastColumn="0" w:noHBand="0" w:noVBand="1"/>
@@ -3340,62 +3146,39 @@
               <w:rPr>
                 <w:shd w:val="clear" w:color="auto" w:fill="FFFFFF"/>
               </w:rPr>
-              <w:t xml:space="preserve">Class </w:t>
-            </w:r>
-            <w:proofErr w:type="spellStart"/>
-            <w:r>
-              <w:rPr>
-                <w:shd w:val="clear" w:color="auto" w:fill="FFFFFF"/>
-              </w:rPr>
-              <w:t>name</w:t>
-            </w:r>
-            <w:proofErr w:type="spellEnd"/>
-            <w:r>
-              <w:rPr>
-                <w:shd w:val="clear" w:color="auto" w:fill="FFFFFF"/>
-              </w:rPr>
-              <w:t>:</w:t>
-            </w:r>
-            <w:r>
-              <w:rPr>
-                <w:shd w:val="clear" w:color="auto" w:fill="FFFFFF"/>
-              </w:rPr>
-              <w:tab/>
-            </w:r>
-            <w:r>
-              <w:rPr>
-                <w:shd w:val="clear" w:color="auto" w:fill="FFFFFF"/>
-              </w:rPr>
-              <w:tab/>
-            </w:r>
-            <w:proofErr w:type="spellStart"/>
+              <w:t>Class name:</w:t>
+            </w:r>
+            <w:r>
+              <w:rPr>
+                <w:shd w:val="clear" w:color="auto" w:fill="FFFFFF"/>
+              </w:rPr>
+              <w:tab/>
+            </w:r>
+            <w:r>
+              <w:rPr>
+                <w:shd w:val="clear" w:color="auto" w:fill="FFFFFF"/>
+              </w:rPr>
+              <w:tab/>
+            </w:r>
             <w:r>
               <w:rPr>
                 <w:shd w:val="clear" w:color="auto" w:fill="FFFFFF"/>
               </w:rPr>
               <w:t>Animal</w:t>
             </w:r>
-            <w:proofErr w:type="spellEnd"/>
-            <w:r>
-              <w:rPr>
-                <w:shd w:val="clear" w:color="auto" w:fill="FFFFFF"/>
-              </w:rPr>
-              <w:tab/>
-            </w:r>
-            <w:r>
-              <w:rPr>
-                <w:shd w:val="clear" w:color="auto" w:fill="FFFFFF"/>
-              </w:rPr>
-              <w:tab/>
-            </w:r>
-            <w:proofErr w:type="spellStart"/>
-            <w:r>
-              <w:rPr>
-                <w:shd w:val="clear" w:color="auto" w:fill="FFFFFF"/>
-              </w:rPr>
+            <w:r>
+              <w:rPr>
+                <w:shd w:val="clear" w:color="auto" w:fill="FFFFFF"/>
+              </w:rPr>
+              <w:tab/>
+            </w:r>
+            <w:r>
+              <w:rPr>
+                <w:shd w:val="clear" w:color="auto" w:fill="FFFFFF"/>
+              </w:rPr>
+              <w:tab/>
               <w:t>abstract</w:t>
             </w:r>
-            <w:proofErr w:type="spellEnd"/>
           </w:p>
         </w:tc>
       </w:tr>
@@ -3412,46 +3195,31 @@
                 <w:tab w:val="left" w:pos="2289"/>
               </w:tabs>
             </w:pPr>
-            <w:proofErr w:type="spellStart"/>
-            <w:r>
-              <w:rPr>
-                <w:shd w:val="clear" w:color="auto" w:fill="FFFFFF"/>
-              </w:rPr>
-              <w:t>Superclasses</w:t>
-            </w:r>
-            <w:proofErr w:type="spellEnd"/>
-            <w:r>
-              <w:rPr>
-                <w:shd w:val="clear" w:color="auto" w:fill="FFFFFF"/>
-              </w:rPr>
-              <w:t>:</w:t>
-            </w:r>
-            <w:r>
-              <w:rPr>
-                <w:shd w:val="clear" w:color="auto" w:fill="FFFFFF"/>
-              </w:rPr>
-              <w:tab/>
-            </w:r>
-            <w:r>
-              <w:rPr>
-                <w:shd w:val="clear" w:color="auto" w:fill="FFFFFF"/>
-              </w:rPr>
-              <w:tab/>
-            </w:r>
-            <w:r>
-              <w:rPr>
-                <w:shd w:val="clear" w:color="auto" w:fill="FFFFFF"/>
-              </w:rPr>
-              <w:tab/>
-            </w:r>
-            <w:proofErr w:type="spellStart"/>
-            <w:r>
-              <w:rPr>
-                <w:shd w:val="clear" w:color="auto" w:fill="FFFFFF"/>
-              </w:rPr>
+            <w:r>
+              <w:rPr>
+                <w:shd w:val="clear" w:color="auto" w:fill="FFFFFF"/>
+              </w:rPr>
+              <w:t>Superclasses:</w:t>
+            </w:r>
+            <w:r>
+              <w:rPr>
+                <w:shd w:val="clear" w:color="auto" w:fill="FFFFFF"/>
+              </w:rPr>
+              <w:tab/>
+            </w:r>
+            <w:r>
+              <w:rPr>
+                <w:shd w:val="clear" w:color="auto" w:fill="FFFFFF"/>
+              </w:rPr>
+              <w:tab/>
+            </w:r>
+            <w:r>
+              <w:rPr>
+                <w:shd w:val="clear" w:color="auto" w:fill="FFFFFF"/>
+              </w:rPr>
+              <w:tab/>
               <w:t>IAnimal</w:t>
             </w:r>
-            <w:proofErr w:type="spellEnd"/>
           </w:p>
         </w:tc>
       </w:tr>
@@ -3462,19 +3230,11 @@
             <w:gridSpan w:val="2"/>
           </w:tcPr>
           <w:p>
-            <w:proofErr w:type="spellStart"/>
-            <w:r>
-              <w:rPr>
-                <w:shd w:val="clear" w:color="auto" w:fill="FFFFFF"/>
-              </w:rPr>
-              <w:t>Subclasses</w:t>
-            </w:r>
-            <w:proofErr w:type="spellEnd"/>
-            <w:r>
-              <w:rPr>
-                <w:shd w:val="clear" w:color="auto" w:fill="FFFFFF"/>
-              </w:rPr>
-              <w:t>:</w:t>
+            <w:r>
+              <w:rPr>
+                <w:shd w:val="clear" w:color="auto" w:fill="FFFFFF"/>
+              </w:rPr>
+              <w:t>Subclasses:</w:t>
             </w:r>
             <w:r>
               <w:rPr>
@@ -3514,88 +3274,36 @@
                 <w:shd w:val="clear" w:color="auto" w:fill="FFFFFF"/>
               </w:rPr>
             </w:pPr>
-            <w:proofErr w:type="spellStart"/>
-            <w:r>
-              <w:rPr>
-                <w:shd w:val="clear" w:color="auto" w:fill="FFFFFF"/>
-              </w:rPr>
-              <w:t>Responsibilities</w:t>
-            </w:r>
-            <w:proofErr w:type="spellEnd"/>
-            <w:r>
-              <w:rPr>
-                <w:shd w:val="clear" w:color="auto" w:fill="FFFFFF"/>
-              </w:rPr>
-              <w:t>:</w:t>
-            </w:r>
-          </w:p>
-          <w:p>
-            <w:pPr>
-              <w:pStyle w:val="Akapitzlist"/>
+            <w:r>
+              <w:rPr>
+                <w:shd w:val="clear" w:color="auto" w:fill="FFFFFF"/>
+              </w:rPr>
+              <w:t>Responsibilities:</w:t>
+            </w:r>
+          </w:p>
+          <w:p>
+            <w:pPr>
+              <w:pStyle w:val="ListParagraph"/>
               <w:numPr>
                 <w:ilvl w:val="0"/>
                 <w:numId w:val="5"/>
               </w:numPr>
             </w:pPr>
-            <w:proofErr w:type="spellStart"/>
-            <w:r>
-              <w:t>constructs</w:t>
-            </w:r>
-            <w:proofErr w:type="spellEnd"/>
-            <w:r>
-              <w:t xml:space="preserve"> "</w:t>
-            </w:r>
-            <w:proofErr w:type="spellStart"/>
-            <w:r>
-              <w:t>animal</w:t>
-            </w:r>
-            <w:proofErr w:type="spellEnd"/>
-            <w:r>
-              <w:t xml:space="preserve">" </w:t>
-            </w:r>
-            <w:proofErr w:type="spellStart"/>
-            <w:r>
-              <w:t>objects</w:t>
-            </w:r>
-            <w:proofErr w:type="spellEnd"/>
-          </w:p>
-          <w:p>
-            <w:pPr>
-              <w:pStyle w:val="Akapitzlist"/>
+            <w:r>
+              <w:t>constructs "animal" objects</w:t>
+            </w:r>
+          </w:p>
+          <w:p>
+            <w:pPr>
+              <w:pStyle w:val="ListParagraph"/>
               <w:numPr>
                 <w:ilvl w:val="0"/>
                 <w:numId w:val="5"/>
               </w:numPr>
             </w:pPr>
-            <w:proofErr w:type="spellStart"/>
-            <w:r>
-              <w:t>generally</w:t>
-            </w:r>
-            <w:proofErr w:type="spellEnd"/>
-            <w:r>
-              <w:t xml:space="preserve"> </w:t>
-            </w:r>
-            <w:proofErr w:type="spellStart"/>
-            <w:r>
-              <w:t>exhibits</w:t>
-            </w:r>
-            <w:proofErr w:type="spellEnd"/>
-            <w:r>
-              <w:t xml:space="preserve"> </w:t>
-            </w:r>
-            <w:proofErr w:type="spellStart"/>
-            <w:r>
-              <w:t>animals</w:t>
-            </w:r>
-            <w:proofErr w:type="spellEnd"/>
-            <w:r>
-              <w:t xml:space="preserve"> </w:t>
-            </w:r>
-            <w:proofErr w:type="spellStart"/>
-            <w:r>
-              <w:t>capabilities</w:t>
-            </w:r>
-            <w:proofErr w:type="spellEnd"/>
+            <w:r>
+              <w:t>generally exhibits animals capabilities</w:t>
+            </w:r>
           </w:p>
         </w:tc>
         <w:tc>
@@ -3608,24 +3316,16 @@
                 <w:shd w:val="clear" w:color="auto" w:fill="FFFFFF"/>
               </w:rPr>
             </w:pPr>
-            <w:proofErr w:type="spellStart"/>
-            <w:r>
-              <w:rPr>
-                <w:shd w:val="clear" w:color="auto" w:fill="FFFFFF"/>
-              </w:rPr>
-              <w:t>Collaborators</w:t>
-            </w:r>
-            <w:proofErr w:type="spellEnd"/>
-            <w:r>
-              <w:rPr>
-                <w:shd w:val="clear" w:color="auto" w:fill="FFFFFF"/>
-              </w:rPr>
-              <w:t>:</w:t>
-            </w:r>
-          </w:p>
-          <w:p>
-            <w:pPr>
-              <w:pStyle w:val="Akapitzlist"/>
+            <w:r>
+              <w:rPr>
+                <w:shd w:val="clear" w:color="auto" w:fill="FFFFFF"/>
+              </w:rPr>
+              <w:t>Collaborators:</w:t>
+            </w:r>
+          </w:p>
+          <w:p>
+            <w:pPr>
+              <w:pStyle w:val="ListParagraph"/>
               <w:numPr>
                 <w:ilvl w:val="0"/>
                 <w:numId w:val="5"/>
@@ -3634,14 +3334,12 @@
                 <w:shd w:val="clear" w:color="auto" w:fill="FFFFFF"/>
               </w:rPr>
             </w:pPr>
-            <w:proofErr w:type="spellStart"/>
             <w:r>
               <w:rPr>
                 <w:shd w:val="clear" w:color="auto" w:fill="FFFFFF"/>
               </w:rPr>
               <w:t>AnimalStats</w:t>
             </w:r>
-            <w:proofErr w:type="spellEnd"/>
           </w:p>
         </w:tc>
       </w:tr>
@@ -3649,7 +3347,7 @@
     <w:p/>
     <w:tbl>
       <w:tblPr>
-        <w:tblStyle w:val="Tabela-Siatka"/>
+        <w:tblStyle w:val="TableGrid"/>
         <w:tblW w:w="0" w:type="auto"/>
         <w:tblInd w:w="900" w:type="dxa"/>
         <w:tblLook w:val="04A0" w:firstRow="1" w:lastRow="0" w:firstColumn="1" w:lastColumn="0" w:noHBand="0" w:noVBand="1"/>
@@ -3677,21 +3375,7 @@
               <w:rPr>
                 <w:shd w:val="clear" w:color="auto" w:fill="FFFFFF"/>
               </w:rPr>
-              <w:t xml:space="preserve">Class </w:t>
-            </w:r>
-            <w:proofErr w:type="spellStart"/>
-            <w:r>
-              <w:rPr>
-                <w:shd w:val="clear" w:color="auto" w:fill="FFFFFF"/>
-              </w:rPr>
-              <w:t>name</w:t>
-            </w:r>
-            <w:proofErr w:type="spellEnd"/>
-            <w:r>
-              <w:rPr>
-                <w:shd w:val="clear" w:color="auto" w:fill="FFFFFF"/>
-              </w:rPr>
-              <w:t>:</w:t>
+              <w:t>Class name:</w:t>
             </w:r>
             <w:r>
               <w:rPr>
@@ -3727,46 +3411,31 @@
                 <w:tab w:val="left" w:pos="2289"/>
               </w:tabs>
             </w:pPr>
-            <w:proofErr w:type="spellStart"/>
-            <w:r>
-              <w:rPr>
-                <w:shd w:val="clear" w:color="auto" w:fill="FFFFFF"/>
-              </w:rPr>
-              <w:t>Superclasses</w:t>
-            </w:r>
-            <w:proofErr w:type="spellEnd"/>
-            <w:r>
-              <w:rPr>
-                <w:shd w:val="clear" w:color="auto" w:fill="FFFFFF"/>
-              </w:rPr>
-              <w:t>:</w:t>
-            </w:r>
-            <w:r>
-              <w:rPr>
-                <w:shd w:val="clear" w:color="auto" w:fill="FFFFFF"/>
-              </w:rPr>
-              <w:tab/>
-            </w:r>
-            <w:r>
-              <w:rPr>
-                <w:shd w:val="clear" w:color="auto" w:fill="FFFFFF"/>
-              </w:rPr>
-              <w:tab/>
-            </w:r>
-            <w:r>
-              <w:rPr>
-                <w:shd w:val="clear" w:color="auto" w:fill="FFFFFF"/>
-              </w:rPr>
-              <w:tab/>
-            </w:r>
-            <w:proofErr w:type="spellStart"/>
-            <w:r>
-              <w:rPr>
-                <w:shd w:val="clear" w:color="auto" w:fill="FFFFFF"/>
-              </w:rPr>
+            <w:r>
+              <w:rPr>
+                <w:shd w:val="clear" w:color="auto" w:fill="FFFFFF"/>
+              </w:rPr>
+              <w:t>Superclasses:</w:t>
+            </w:r>
+            <w:r>
+              <w:rPr>
+                <w:shd w:val="clear" w:color="auto" w:fill="FFFFFF"/>
+              </w:rPr>
+              <w:tab/>
+            </w:r>
+            <w:r>
+              <w:rPr>
+                <w:shd w:val="clear" w:color="auto" w:fill="FFFFFF"/>
+              </w:rPr>
+              <w:tab/>
+            </w:r>
+            <w:r>
+              <w:rPr>
+                <w:shd w:val="clear" w:color="auto" w:fill="FFFFFF"/>
+              </w:rPr>
+              <w:tab/>
               <w:t>Animal</w:t>
             </w:r>
-            <w:proofErr w:type="spellEnd"/>
           </w:p>
         </w:tc>
       </w:tr>
@@ -3777,19 +3446,11 @@
             <w:gridSpan w:val="2"/>
           </w:tcPr>
           <w:p>
-            <w:proofErr w:type="spellStart"/>
-            <w:r>
-              <w:rPr>
-                <w:shd w:val="clear" w:color="auto" w:fill="FFFFFF"/>
-              </w:rPr>
-              <w:t>Subclasses</w:t>
-            </w:r>
-            <w:proofErr w:type="spellEnd"/>
-            <w:r>
-              <w:rPr>
-                <w:shd w:val="clear" w:color="auto" w:fill="FFFFFF"/>
-              </w:rPr>
-              <w:t>:</w:t>
+            <w:r>
+              <w:rPr>
+                <w:shd w:val="clear" w:color="auto" w:fill="FFFFFF"/>
+              </w:rPr>
+              <w:t>Subclasses:</w:t>
             </w:r>
             <w:r>
               <w:rPr>
@@ -3823,118 +3484,48 @@
                 <w:shd w:val="clear" w:color="auto" w:fill="FFFFFF"/>
               </w:rPr>
             </w:pPr>
-            <w:proofErr w:type="spellStart"/>
-            <w:r>
-              <w:rPr>
-                <w:shd w:val="clear" w:color="auto" w:fill="FFFFFF"/>
-              </w:rPr>
-              <w:t>Responsibilities</w:t>
-            </w:r>
-            <w:proofErr w:type="spellEnd"/>
-            <w:r>
-              <w:rPr>
-                <w:shd w:val="clear" w:color="auto" w:fill="FFFFFF"/>
-              </w:rPr>
-              <w:t>:</w:t>
-            </w:r>
-          </w:p>
-          <w:p>
-            <w:pPr>
-              <w:pStyle w:val="Akapitzlist"/>
+            <w:r>
+              <w:rPr>
+                <w:shd w:val="clear" w:color="auto" w:fill="FFFFFF"/>
+              </w:rPr>
+              <w:t>Responsibilities:</w:t>
+            </w:r>
+          </w:p>
+          <w:p>
+            <w:pPr>
+              <w:pStyle w:val="ListParagraph"/>
               <w:numPr>
                 <w:ilvl w:val="0"/>
                 <w:numId w:val="5"/>
               </w:numPr>
             </w:pPr>
-            <w:proofErr w:type="spellStart"/>
-            <w:r>
-              <w:t>defines</w:t>
-            </w:r>
-            <w:proofErr w:type="spellEnd"/>
-            <w:r>
-              <w:t xml:space="preserve"> </w:t>
-            </w:r>
-            <w:proofErr w:type="spellStart"/>
-            <w:r>
-              <w:t>animal's</w:t>
-            </w:r>
-            <w:proofErr w:type="spellEnd"/>
-            <w:r>
-              <w:t xml:space="preserve"> </w:t>
-            </w:r>
-            <w:proofErr w:type="spellStart"/>
-            <w:r>
-              <w:t>statistics</w:t>
-            </w:r>
-            <w:proofErr w:type="spellEnd"/>
-          </w:p>
-          <w:p>
-            <w:pPr>
-              <w:pStyle w:val="Akapitzlist"/>
+            <w:r>
+              <w:t>defines animal's statistics</w:t>
+            </w:r>
+          </w:p>
+          <w:p>
+            <w:pPr>
+              <w:pStyle w:val="ListParagraph"/>
               <w:numPr>
                 <w:ilvl w:val="0"/>
                 <w:numId w:val="5"/>
               </w:numPr>
             </w:pPr>
-            <w:proofErr w:type="spellStart"/>
-            <w:r>
-              <w:t>defines</w:t>
-            </w:r>
-            <w:proofErr w:type="spellEnd"/>
-            <w:r>
-              <w:t xml:space="preserve"> </w:t>
-            </w:r>
-            <w:proofErr w:type="spellStart"/>
-            <w:r>
-              <w:t>animal's</w:t>
-            </w:r>
-            <w:proofErr w:type="spellEnd"/>
-            <w:r>
-              <w:t xml:space="preserve"> </w:t>
-            </w:r>
-            <w:proofErr w:type="spellStart"/>
-            <w:r>
-              <w:t>reactions</w:t>
-            </w:r>
-            <w:proofErr w:type="spellEnd"/>
-            <w:r>
-              <w:t xml:space="preserve"> and </w:t>
-            </w:r>
-            <w:proofErr w:type="spellStart"/>
-            <w:r>
-              <w:t>behaviour</w:t>
-            </w:r>
-            <w:proofErr w:type="spellEnd"/>
-          </w:p>
-          <w:p>
-            <w:pPr>
-              <w:pStyle w:val="Akapitzlist"/>
+            <w:r>
+              <w:t>defines animal's reactions and behaviour</w:t>
+            </w:r>
+          </w:p>
+          <w:p>
+            <w:pPr>
+              <w:pStyle w:val="ListParagraph"/>
               <w:numPr>
                 <w:ilvl w:val="0"/>
                 <w:numId w:val="5"/>
               </w:numPr>
             </w:pPr>
-            <w:proofErr w:type="spellStart"/>
-            <w:r>
-              <w:t>defines</w:t>
-            </w:r>
-            <w:proofErr w:type="spellEnd"/>
-            <w:r>
-              <w:t xml:space="preserve"> </w:t>
-            </w:r>
-            <w:proofErr w:type="spellStart"/>
-            <w:r>
-              <w:t>animal's</w:t>
-            </w:r>
-            <w:proofErr w:type="spellEnd"/>
-            <w:r>
-              <w:t xml:space="preserve"> </w:t>
-            </w:r>
-            <w:proofErr w:type="spellStart"/>
-            <w:r>
-              <w:t>needs</w:t>
-            </w:r>
-            <w:proofErr w:type="spellEnd"/>
+            <w:r>
+              <w:t>defines animal's needs</w:t>
+            </w:r>
           </w:p>
         </w:tc>
         <w:tc>
@@ -3947,24 +3538,16 @@
                 <w:shd w:val="clear" w:color="auto" w:fill="FFFFFF"/>
               </w:rPr>
             </w:pPr>
-            <w:proofErr w:type="spellStart"/>
-            <w:r>
-              <w:rPr>
-                <w:shd w:val="clear" w:color="auto" w:fill="FFFFFF"/>
-              </w:rPr>
-              <w:t>Collaborators</w:t>
-            </w:r>
-            <w:proofErr w:type="spellEnd"/>
-            <w:r>
-              <w:rPr>
-                <w:shd w:val="clear" w:color="auto" w:fill="FFFFFF"/>
-              </w:rPr>
-              <w:t>:</w:t>
-            </w:r>
-          </w:p>
-          <w:p>
-            <w:pPr>
-              <w:pStyle w:val="Akapitzlist"/>
+            <w:r>
+              <w:rPr>
+                <w:shd w:val="clear" w:color="auto" w:fill="FFFFFF"/>
+              </w:rPr>
+              <w:t>Collaborators:</w:t>
+            </w:r>
+          </w:p>
+          <w:p>
+            <w:pPr>
+              <w:pStyle w:val="ListParagraph"/>
               <w:rPr>
                 <w:shd w:val="clear" w:color="auto" w:fill="FFFFFF"/>
               </w:rPr>
@@ -3983,7 +3566,7 @@
     <w:p/>
     <w:tbl>
       <w:tblPr>
-        <w:tblStyle w:val="Tabela-Siatka"/>
+        <w:tblStyle w:val="TableGrid"/>
         <w:tblW w:w="0" w:type="auto"/>
         <w:tblInd w:w="900" w:type="dxa"/>
         <w:tblLook w:val="04A0" w:firstRow="1" w:lastRow="0" w:firstColumn="1" w:lastColumn="0" w:noHBand="0" w:noVBand="1"/>
@@ -4011,21 +3594,7 @@
               <w:rPr>
                 <w:shd w:val="clear" w:color="auto" w:fill="FFFFFF"/>
               </w:rPr>
-              <w:t xml:space="preserve">Class </w:t>
-            </w:r>
-            <w:proofErr w:type="spellStart"/>
-            <w:r>
-              <w:rPr>
-                <w:shd w:val="clear" w:color="auto" w:fill="FFFFFF"/>
-              </w:rPr>
-              <w:t>name</w:t>
-            </w:r>
-            <w:proofErr w:type="spellEnd"/>
-            <w:r>
-              <w:rPr>
-                <w:shd w:val="clear" w:color="auto" w:fill="FFFFFF"/>
-              </w:rPr>
-              <w:t>:</w:t>
+              <w:t>Class name:</w:t>
             </w:r>
             <w:r>
               <w:rPr>
@@ -4056,46 +3625,31 @@
                 <w:tab w:val="left" w:pos="2289"/>
               </w:tabs>
             </w:pPr>
-            <w:proofErr w:type="spellStart"/>
-            <w:r>
-              <w:rPr>
-                <w:shd w:val="clear" w:color="auto" w:fill="FFFFFF"/>
-              </w:rPr>
-              <w:t>Superclasses</w:t>
-            </w:r>
-            <w:proofErr w:type="spellEnd"/>
-            <w:r>
-              <w:rPr>
-                <w:shd w:val="clear" w:color="auto" w:fill="FFFFFF"/>
-              </w:rPr>
-              <w:t>:</w:t>
-            </w:r>
-            <w:r>
-              <w:rPr>
-                <w:shd w:val="clear" w:color="auto" w:fill="FFFFFF"/>
-              </w:rPr>
-              <w:tab/>
-            </w:r>
-            <w:r>
-              <w:rPr>
-                <w:shd w:val="clear" w:color="auto" w:fill="FFFFFF"/>
-              </w:rPr>
-              <w:tab/>
-            </w:r>
-            <w:r>
-              <w:rPr>
-                <w:shd w:val="clear" w:color="auto" w:fill="FFFFFF"/>
-              </w:rPr>
-              <w:tab/>
-            </w:r>
-            <w:proofErr w:type="spellStart"/>
-            <w:r>
-              <w:rPr>
-                <w:shd w:val="clear" w:color="auto" w:fill="FFFFFF"/>
-              </w:rPr>
+            <w:r>
+              <w:rPr>
+                <w:shd w:val="clear" w:color="auto" w:fill="FFFFFF"/>
+              </w:rPr>
+              <w:t>Superclasses:</w:t>
+            </w:r>
+            <w:r>
+              <w:rPr>
+                <w:shd w:val="clear" w:color="auto" w:fill="FFFFFF"/>
+              </w:rPr>
+              <w:tab/>
+            </w:r>
+            <w:r>
+              <w:rPr>
+                <w:shd w:val="clear" w:color="auto" w:fill="FFFFFF"/>
+              </w:rPr>
+              <w:tab/>
+            </w:r>
+            <w:r>
+              <w:rPr>
+                <w:shd w:val="clear" w:color="auto" w:fill="FFFFFF"/>
+              </w:rPr>
+              <w:tab/>
               <w:t>Animal</w:t>
             </w:r>
-            <w:proofErr w:type="spellEnd"/>
           </w:p>
         </w:tc>
       </w:tr>
@@ -4106,19 +3660,11 @@
             <w:gridSpan w:val="2"/>
           </w:tcPr>
           <w:p>
-            <w:proofErr w:type="spellStart"/>
-            <w:r>
-              <w:rPr>
-                <w:shd w:val="clear" w:color="auto" w:fill="FFFFFF"/>
-              </w:rPr>
-              <w:t>Subclasses</w:t>
-            </w:r>
-            <w:proofErr w:type="spellEnd"/>
-            <w:r>
-              <w:rPr>
-                <w:shd w:val="clear" w:color="auto" w:fill="FFFFFF"/>
-              </w:rPr>
-              <w:t>:</w:t>
+            <w:r>
+              <w:rPr>
+                <w:shd w:val="clear" w:color="auto" w:fill="FFFFFF"/>
+              </w:rPr>
+              <w:t>Subclasses:</w:t>
             </w:r>
             <w:r>
               <w:rPr>
@@ -4152,118 +3698,48 @@
                 <w:shd w:val="clear" w:color="auto" w:fill="FFFFFF"/>
               </w:rPr>
             </w:pPr>
-            <w:proofErr w:type="spellStart"/>
-            <w:r>
-              <w:rPr>
-                <w:shd w:val="clear" w:color="auto" w:fill="FFFFFF"/>
-              </w:rPr>
-              <w:t>Responsibilities</w:t>
-            </w:r>
-            <w:proofErr w:type="spellEnd"/>
-            <w:r>
-              <w:rPr>
-                <w:shd w:val="clear" w:color="auto" w:fill="FFFFFF"/>
-              </w:rPr>
-              <w:t>:</w:t>
-            </w:r>
-          </w:p>
-          <w:p>
-            <w:pPr>
-              <w:pStyle w:val="Akapitzlist"/>
+            <w:r>
+              <w:rPr>
+                <w:shd w:val="clear" w:color="auto" w:fill="FFFFFF"/>
+              </w:rPr>
+              <w:t>Responsibilities:</w:t>
+            </w:r>
+          </w:p>
+          <w:p>
+            <w:pPr>
+              <w:pStyle w:val="ListParagraph"/>
               <w:numPr>
                 <w:ilvl w:val="0"/>
                 <w:numId w:val="5"/>
               </w:numPr>
             </w:pPr>
-            <w:proofErr w:type="spellStart"/>
-            <w:r>
-              <w:t>defines</w:t>
-            </w:r>
-            <w:proofErr w:type="spellEnd"/>
-            <w:r>
-              <w:t xml:space="preserve"> </w:t>
-            </w:r>
-            <w:proofErr w:type="spellStart"/>
-            <w:r>
-              <w:t>animal's</w:t>
-            </w:r>
-            <w:proofErr w:type="spellEnd"/>
-            <w:r>
-              <w:t xml:space="preserve"> </w:t>
-            </w:r>
-            <w:proofErr w:type="spellStart"/>
-            <w:r>
-              <w:t>statistics</w:t>
-            </w:r>
-            <w:proofErr w:type="spellEnd"/>
-          </w:p>
-          <w:p>
-            <w:pPr>
-              <w:pStyle w:val="Akapitzlist"/>
+            <w:r>
+              <w:t>defines animal's statistics</w:t>
+            </w:r>
+          </w:p>
+          <w:p>
+            <w:pPr>
+              <w:pStyle w:val="ListParagraph"/>
               <w:numPr>
                 <w:ilvl w:val="0"/>
                 <w:numId w:val="5"/>
               </w:numPr>
             </w:pPr>
-            <w:proofErr w:type="spellStart"/>
-            <w:r>
-              <w:t>defines</w:t>
-            </w:r>
-            <w:proofErr w:type="spellEnd"/>
-            <w:r>
-              <w:t xml:space="preserve"> </w:t>
-            </w:r>
-            <w:proofErr w:type="spellStart"/>
-            <w:r>
-              <w:t>animal's</w:t>
-            </w:r>
-            <w:proofErr w:type="spellEnd"/>
-            <w:r>
-              <w:t xml:space="preserve"> </w:t>
-            </w:r>
-            <w:proofErr w:type="spellStart"/>
-            <w:r>
-              <w:t>reactions</w:t>
-            </w:r>
-            <w:proofErr w:type="spellEnd"/>
-            <w:r>
-              <w:t xml:space="preserve"> and </w:t>
-            </w:r>
-            <w:proofErr w:type="spellStart"/>
-            <w:r>
-              <w:t>behaviour</w:t>
-            </w:r>
-            <w:proofErr w:type="spellEnd"/>
-          </w:p>
-          <w:p>
-            <w:pPr>
-              <w:pStyle w:val="Akapitzlist"/>
+            <w:r>
+              <w:t>defines animal's reactions and behaviour</w:t>
+            </w:r>
+          </w:p>
+          <w:p>
+            <w:pPr>
+              <w:pStyle w:val="ListParagraph"/>
               <w:numPr>
                 <w:ilvl w:val="0"/>
                 <w:numId w:val="5"/>
               </w:numPr>
             </w:pPr>
-            <w:proofErr w:type="spellStart"/>
-            <w:r>
-              <w:t>defines</w:t>
-            </w:r>
-            <w:proofErr w:type="spellEnd"/>
-            <w:r>
-              <w:t xml:space="preserve"> </w:t>
-            </w:r>
-            <w:proofErr w:type="spellStart"/>
-            <w:r>
-              <w:t>animal's</w:t>
-            </w:r>
-            <w:proofErr w:type="spellEnd"/>
-            <w:r>
-              <w:t xml:space="preserve"> </w:t>
-            </w:r>
-            <w:proofErr w:type="spellStart"/>
-            <w:r>
-              <w:t>needs</w:t>
-            </w:r>
-            <w:proofErr w:type="spellEnd"/>
+            <w:r>
+              <w:t>defines animal's needs</w:t>
+            </w:r>
           </w:p>
         </w:tc>
         <w:tc>
@@ -4276,24 +3752,16 @@
                 <w:shd w:val="clear" w:color="auto" w:fill="FFFFFF"/>
               </w:rPr>
             </w:pPr>
-            <w:proofErr w:type="spellStart"/>
-            <w:r>
-              <w:rPr>
-                <w:shd w:val="clear" w:color="auto" w:fill="FFFFFF"/>
-              </w:rPr>
-              <w:t>Collaborators</w:t>
-            </w:r>
-            <w:proofErr w:type="spellEnd"/>
-            <w:r>
-              <w:rPr>
-                <w:shd w:val="clear" w:color="auto" w:fill="FFFFFF"/>
-              </w:rPr>
-              <w:t>:</w:t>
-            </w:r>
-          </w:p>
-          <w:p>
-            <w:pPr>
-              <w:pStyle w:val="Akapitzlist"/>
+            <w:r>
+              <w:rPr>
+                <w:shd w:val="clear" w:color="auto" w:fill="FFFFFF"/>
+              </w:rPr>
+              <w:t>Collaborators:</w:t>
+            </w:r>
+          </w:p>
+          <w:p>
+            <w:pPr>
+              <w:pStyle w:val="ListParagraph"/>
               <w:rPr>
                 <w:shd w:val="clear" w:color="auto" w:fill="FFFFFF"/>
               </w:rPr>
@@ -4305,7 +3773,7 @@
     <w:p/>
     <w:tbl>
       <w:tblPr>
-        <w:tblStyle w:val="Tabela-Siatka"/>
+        <w:tblStyle w:val="TableGrid"/>
         <w:tblW w:w="0" w:type="auto"/>
         <w:tblInd w:w="900" w:type="dxa"/>
         <w:tblLook w:val="04A0" w:firstRow="1" w:lastRow="0" w:firstColumn="1" w:lastColumn="0" w:noHBand="0" w:noVBand="1"/>
@@ -4333,42 +3801,26 @@
               <w:rPr>
                 <w:shd w:val="clear" w:color="auto" w:fill="FFFFFF"/>
               </w:rPr>
-              <w:t xml:space="preserve">Class </w:t>
-            </w:r>
-            <w:proofErr w:type="spellStart"/>
-            <w:r>
-              <w:rPr>
-                <w:shd w:val="clear" w:color="auto" w:fill="FFFFFF"/>
-              </w:rPr>
-              <w:t>name</w:t>
-            </w:r>
-            <w:proofErr w:type="spellEnd"/>
-            <w:r>
-              <w:rPr>
-                <w:shd w:val="clear" w:color="auto" w:fill="FFFFFF"/>
-              </w:rPr>
-              <w:t>:</w:t>
-            </w:r>
-            <w:r>
-              <w:rPr>
-                <w:shd w:val="clear" w:color="auto" w:fill="FFFFFF"/>
-              </w:rPr>
-              <w:tab/>
-            </w:r>
-            <w:r>
-              <w:rPr>
-                <w:shd w:val="clear" w:color="auto" w:fill="FFFFFF"/>
-              </w:rPr>
-              <w:tab/>
-            </w:r>
-            <w:proofErr w:type="spellStart"/>
+              <w:t>Class name:</w:t>
+            </w:r>
+            <w:r>
+              <w:rPr>
+                <w:shd w:val="clear" w:color="auto" w:fill="FFFFFF"/>
+              </w:rPr>
+              <w:tab/>
+            </w:r>
+            <w:r>
+              <w:rPr>
+                <w:shd w:val="clear" w:color="auto" w:fill="FFFFFF"/>
+              </w:rPr>
+              <w:tab/>
+            </w:r>
             <w:r>
               <w:rPr>
                 <w:shd w:val="clear" w:color="auto" w:fill="FFFFFF"/>
               </w:rPr>
               <w:t>Tile</w:t>
             </w:r>
-            <w:proofErr w:type="spellEnd"/>
           </w:p>
         </w:tc>
       </w:tr>
@@ -4385,19 +3837,11 @@
                 <w:tab w:val="left" w:pos="2289"/>
               </w:tabs>
             </w:pPr>
-            <w:proofErr w:type="spellStart"/>
-            <w:r>
-              <w:rPr>
-                <w:shd w:val="clear" w:color="auto" w:fill="FFFFFF"/>
-              </w:rPr>
-              <w:t>Superclasses</w:t>
-            </w:r>
-            <w:proofErr w:type="spellEnd"/>
-            <w:r>
-              <w:rPr>
-                <w:shd w:val="clear" w:color="auto" w:fill="FFFFFF"/>
-              </w:rPr>
-              <w:t>:</w:t>
+            <w:r>
+              <w:rPr>
+                <w:shd w:val="clear" w:color="auto" w:fill="FFFFFF"/>
+              </w:rPr>
+              <w:t>Superclasses:</w:t>
             </w:r>
             <w:r>
               <w:rPr>
@@ -4427,19 +3871,11 @@
             <w:gridSpan w:val="2"/>
           </w:tcPr>
           <w:p>
-            <w:proofErr w:type="spellStart"/>
-            <w:r>
-              <w:rPr>
-                <w:shd w:val="clear" w:color="auto" w:fill="FFFFFF"/>
-              </w:rPr>
-              <w:t>Subclasses</w:t>
-            </w:r>
-            <w:proofErr w:type="spellEnd"/>
-            <w:r>
-              <w:rPr>
-                <w:shd w:val="clear" w:color="auto" w:fill="FFFFFF"/>
-              </w:rPr>
-              <w:t>:</w:t>
+            <w:r>
+              <w:rPr>
+                <w:shd w:val="clear" w:color="auto" w:fill="FFFFFF"/>
+              </w:rPr>
+              <w:t>Subclasses:</w:t>
             </w:r>
             <w:r>
               <w:rPr>
@@ -4473,24 +3909,16 @@
                 <w:shd w:val="clear" w:color="auto" w:fill="FFFFFF"/>
               </w:rPr>
             </w:pPr>
-            <w:proofErr w:type="spellStart"/>
-            <w:r>
-              <w:rPr>
-                <w:shd w:val="clear" w:color="auto" w:fill="FFFFFF"/>
-              </w:rPr>
-              <w:t>Responsibilities</w:t>
-            </w:r>
-            <w:proofErr w:type="spellEnd"/>
-            <w:r>
-              <w:rPr>
-                <w:shd w:val="clear" w:color="auto" w:fill="FFFFFF"/>
-              </w:rPr>
-              <w:t>:</w:t>
-            </w:r>
-          </w:p>
-          <w:p>
-            <w:pPr>
-              <w:pStyle w:val="Akapitzlist"/>
+            <w:r>
+              <w:rPr>
+                <w:shd w:val="clear" w:color="auto" w:fill="FFFFFF"/>
+              </w:rPr>
+              <w:t>Responsibilities:</w:t>
+            </w:r>
+          </w:p>
+          <w:p>
+            <w:pPr>
+              <w:pStyle w:val="ListParagraph"/>
               <w:numPr>
                 <w:ilvl w:val="0"/>
                 <w:numId w:val="5"/>
@@ -4508,7 +3936,7 @@
           </w:p>
           <w:p>
             <w:pPr>
-              <w:pStyle w:val="Akapitzlist"/>
+              <w:pStyle w:val="ListParagraph"/>
               <w:numPr>
                 <w:ilvl w:val="0"/>
                 <w:numId w:val="5"/>
@@ -4538,7 +3966,7 @@
           </w:p>
           <w:p>
             <w:pPr>
-              <w:pStyle w:val="Akapitzlist"/>
+              <w:pStyle w:val="ListParagraph"/>
               <w:numPr>
                 <w:ilvl w:val="0"/>
                 <w:numId w:val="5"/>
@@ -4565,24 +3993,16 @@
                 <w:shd w:val="clear" w:color="auto" w:fill="FFFFFF"/>
               </w:rPr>
             </w:pPr>
-            <w:proofErr w:type="spellStart"/>
-            <w:r>
-              <w:rPr>
-                <w:shd w:val="clear" w:color="auto" w:fill="FFFFFF"/>
-              </w:rPr>
-              <w:t>Collaborators</w:t>
-            </w:r>
-            <w:proofErr w:type="spellEnd"/>
-            <w:r>
-              <w:rPr>
-                <w:shd w:val="clear" w:color="auto" w:fill="FFFFFF"/>
-              </w:rPr>
-              <w:t>:</w:t>
-            </w:r>
-          </w:p>
-          <w:p>
-            <w:pPr>
-              <w:pStyle w:val="Akapitzlist"/>
+            <w:r>
+              <w:rPr>
+                <w:shd w:val="clear" w:color="auto" w:fill="FFFFFF"/>
+              </w:rPr>
+              <w:t>Collaborators:</w:t>
+            </w:r>
+          </w:p>
+          <w:p>
+            <w:pPr>
+              <w:pStyle w:val="ListParagraph"/>
               <w:numPr>
                 <w:ilvl w:val="0"/>
                 <w:numId w:val="5"/>
@@ -4591,18 +4011,16 @@
                 <w:shd w:val="clear" w:color="auto" w:fill="FFFFFF"/>
               </w:rPr>
             </w:pPr>
-            <w:proofErr w:type="spellStart"/>
             <w:r>
               <w:rPr>
                 <w:shd w:val="clear" w:color="auto" w:fill="FFFFFF"/>
               </w:rPr>
               <w:t>Position</w:t>
             </w:r>
-            <w:proofErr w:type="spellEnd"/>
-          </w:p>
-          <w:p>
-            <w:pPr>
-              <w:pStyle w:val="Akapitzlist"/>
+          </w:p>
+          <w:p>
+            <w:pPr>
+              <w:pStyle w:val="ListParagraph"/>
               <w:numPr>
                 <w:ilvl w:val="0"/>
                 <w:numId w:val="5"/>
@@ -4611,18 +4029,16 @@
                 <w:shd w:val="clear" w:color="auto" w:fill="FFFFFF"/>
               </w:rPr>
             </w:pPr>
-            <w:proofErr w:type="spellStart"/>
             <w:r>
               <w:rPr>
                 <w:shd w:val="clear" w:color="auto" w:fill="FFFFFF"/>
               </w:rPr>
               <w:t>Textures</w:t>
             </w:r>
-            <w:proofErr w:type="spellEnd"/>
-          </w:p>
-          <w:p>
-            <w:pPr>
-              <w:pStyle w:val="Akapitzlist"/>
+          </w:p>
+          <w:p>
+            <w:pPr>
+              <w:pStyle w:val="ListParagraph"/>
               <w:numPr>
                 <w:ilvl w:val="0"/>
                 <w:numId w:val="5"/>
@@ -4631,14 +4047,12 @@
                 <w:shd w:val="clear" w:color="auto" w:fill="FFFFFF"/>
               </w:rPr>
             </w:pPr>
-            <w:proofErr w:type="spellStart"/>
             <w:r>
               <w:rPr>
                 <w:shd w:val="clear" w:color="auto" w:fill="FFFFFF"/>
               </w:rPr>
               <w:t>ResourceType</w:t>
             </w:r>
-            <w:proofErr w:type="spellEnd"/>
           </w:p>
         </w:tc>
       </w:tr>
@@ -4646,7 +4060,7 @@
     <w:p/>
     <w:tbl>
       <w:tblPr>
-        <w:tblStyle w:val="Tabela-Siatka"/>
+        <w:tblStyle w:val="TableGrid"/>
         <w:tblW w:w="0" w:type="auto"/>
         <w:tblInd w:w="900" w:type="dxa"/>
         <w:tblLook w:val="04A0" w:firstRow="1" w:lastRow="0" w:firstColumn="1" w:lastColumn="0" w:noHBand="0" w:noVBand="1"/>
@@ -4674,42 +4088,21 @@
               <w:rPr>
                 <w:shd w:val="clear" w:color="auto" w:fill="FFFFFF"/>
               </w:rPr>
-              <w:t xml:space="preserve">Class </w:t>
-            </w:r>
-            <w:proofErr w:type="spellStart"/>
-            <w:r>
-              <w:rPr>
-                <w:shd w:val="clear" w:color="auto" w:fill="FFFFFF"/>
-              </w:rPr>
-              <w:t>name</w:t>
-            </w:r>
-            <w:proofErr w:type="spellEnd"/>
-            <w:r>
-              <w:rPr>
-                <w:shd w:val="clear" w:color="auto" w:fill="FFFFFF"/>
-              </w:rPr>
-              <w:t>:</w:t>
-            </w:r>
-            <w:r>
-              <w:rPr>
-                <w:shd w:val="clear" w:color="auto" w:fill="FFFFFF"/>
-              </w:rPr>
-              <w:tab/>
-            </w:r>
-            <w:r>
-              <w:rPr>
-                <w:shd w:val="clear" w:color="auto" w:fill="FFFFFF"/>
-              </w:rPr>
-              <w:tab/>
-            </w:r>
-            <w:proofErr w:type="spellStart"/>
-            <w:r>
-              <w:rPr>
-                <w:shd w:val="clear" w:color="auto" w:fill="FFFFFF"/>
-              </w:rPr>
+              <w:t>Class name:</w:t>
+            </w:r>
+            <w:r>
+              <w:rPr>
+                <w:shd w:val="clear" w:color="auto" w:fill="FFFFFF"/>
+              </w:rPr>
+              <w:tab/>
+            </w:r>
+            <w:r>
+              <w:rPr>
+                <w:shd w:val="clear" w:color="auto" w:fill="FFFFFF"/>
+              </w:rPr>
+              <w:tab/>
               <w:t>OpenSimplexNoise</w:t>
             </w:r>
-            <w:proofErr w:type="spellEnd"/>
           </w:p>
         </w:tc>
       </w:tr>
@@ -4726,19 +4119,11 @@
                 <w:tab w:val="left" w:pos="2289"/>
               </w:tabs>
             </w:pPr>
-            <w:proofErr w:type="spellStart"/>
-            <w:r>
-              <w:rPr>
-                <w:shd w:val="clear" w:color="auto" w:fill="FFFFFF"/>
-              </w:rPr>
-              <w:t>Superclasses</w:t>
-            </w:r>
-            <w:proofErr w:type="spellEnd"/>
-            <w:r>
-              <w:rPr>
-                <w:shd w:val="clear" w:color="auto" w:fill="FFFFFF"/>
-              </w:rPr>
-              <w:t>:</w:t>
+            <w:r>
+              <w:rPr>
+                <w:shd w:val="clear" w:color="auto" w:fill="FFFFFF"/>
+              </w:rPr>
+              <w:t>Superclasses:</w:t>
             </w:r>
             <w:r>
               <w:rPr>
@@ -4768,19 +4153,11 @@
             <w:gridSpan w:val="2"/>
           </w:tcPr>
           <w:p>
-            <w:proofErr w:type="spellStart"/>
-            <w:r>
-              <w:rPr>
-                <w:shd w:val="clear" w:color="auto" w:fill="FFFFFF"/>
-              </w:rPr>
-              <w:t>Subclasses</w:t>
-            </w:r>
-            <w:proofErr w:type="spellEnd"/>
-            <w:r>
-              <w:rPr>
-                <w:shd w:val="clear" w:color="auto" w:fill="FFFFFF"/>
-              </w:rPr>
-              <w:t>:</w:t>
+            <w:r>
+              <w:rPr>
+                <w:shd w:val="clear" w:color="auto" w:fill="FFFFFF"/>
+              </w:rPr>
+              <w:t>Subclasses:</w:t>
             </w:r>
             <w:r>
               <w:rPr>
@@ -4814,24 +4191,16 @@
                 <w:shd w:val="clear" w:color="auto" w:fill="FFFFFF"/>
               </w:rPr>
             </w:pPr>
-            <w:proofErr w:type="spellStart"/>
-            <w:r>
-              <w:rPr>
-                <w:shd w:val="clear" w:color="auto" w:fill="FFFFFF"/>
-              </w:rPr>
-              <w:t>Responsibilities</w:t>
-            </w:r>
-            <w:proofErr w:type="spellEnd"/>
-            <w:r>
-              <w:rPr>
-                <w:shd w:val="clear" w:color="auto" w:fill="FFFFFF"/>
-              </w:rPr>
-              <w:t>:</w:t>
-            </w:r>
-          </w:p>
-          <w:p>
-            <w:pPr>
-              <w:pStyle w:val="Akapitzlist"/>
+            <w:r>
+              <w:rPr>
+                <w:shd w:val="clear" w:color="auto" w:fill="FFFFFF"/>
+              </w:rPr>
+              <w:t>Responsibilities:</w:t>
+            </w:r>
+          </w:p>
+          <w:p>
+            <w:pPr>
+              <w:pStyle w:val="ListParagraph"/>
               <w:numPr>
                 <w:ilvl w:val="0"/>
                 <w:numId w:val="5"/>
@@ -4858,19 +4227,11 @@
                 <w:shd w:val="clear" w:color="auto" w:fill="FFFFFF"/>
               </w:rPr>
             </w:pPr>
-            <w:proofErr w:type="spellStart"/>
-            <w:r>
-              <w:rPr>
-                <w:shd w:val="clear" w:color="auto" w:fill="FFFFFF"/>
-              </w:rPr>
-              <w:t>Collaborators</w:t>
-            </w:r>
-            <w:proofErr w:type="spellEnd"/>
-            <w:r>
-              <w:rPr>
-                <w:shd w:val="clear" w:color="auto" w:fill="FFFFFF"/>
-              </w:rPr>
-              <w:t>:</w:t>
+            <w:r>
+              <w:rPr>
+                <w:shd w:val="clear" w:color="auto" w:fill="FFFFFF"/>
+              </w:rPr>
+              <w:t>Collaborators:</w:t>
             </w:r>
           </w:p>
         </w:tc>
@@ -4879,7 +4240,7 @@
     <w:p/>
     <w:tbl>
       <w:tblPr>
-        <w:tblStyle w:val="Tabela-Siatka"/>
+        <w:tblStyle w:val="TableGrid"/>
         <w:tblW w:w="0" w:type="auto"/>
         <w:tblInd w:w="900" w:type="dxa"/>
         <w:tblLook w:val="04A0" w:firstRow="1" w:lastRow="0" w:firstColumn="1" w:lastColumn="0" w:noHBand="0" w:noVBand="1"/>
@@ -4907,42 +4268,26 @@
               <w:rPr>
                 <w:shd w:val="clear" w:color="auto" w:fill="FFFFFF"/>
               </w:rPr>
-              <w:t xml:space="preserve">Class </w:t>
-            </w:r>
-            <w:proofErr w:type="spellStart"/>
-            <w:r>
-              <w:rPr>
-                <w:shd w:val="clear" w:color="auto" w:fill="FFFFFF"/>
-              </w:rPr>
-              <w:t>name</w:t>
-            </w:r>
-            <w:proofErr w:type="spellEnd"/>
-            <w:r>
-              <w:rPr>
-                <w:shd w:val="clear" w:color="auto" w:fill="FFFFFF"/>
-              </w:rPr>
-              <w:t>:</w:t>
-            </w:r>
-            <w:r>
-              <w:rPr>
-                <w:shd w:val="clear" w:color="auto" w:fill="FFFFFF"/>
-              </w:rPr>
-              <w:tab/>
-            </w:r>
-            <w:r>
-              <w:rPr>
-                <w:shd w:val="clear" w:color="auto" w:fill="FFFFFF"/>
-              </w:rPr>
-              <w:tab/>
-            </w:r>
-            <w:proofErr w:type="spellStart"/>
+              <w:t>Class name:</w:t>
+            </w:r>
+            <w:r>
+              <w:rPr>
+                <w:shd w:val="clear" w:color="auto" w:fill="FFFFFF"/>
+              </w:rPr>
+              <w:tab/>
+            </w:r>
+            <w:r>
+              <w:rPr>
+                <w:shd w:val="clear" w:color="auto" w:fill="FFFFFF"/>
+              </w:rPr>
+              <w:tab/>
+            </w:r>
             <w:r>
               <w:rPr>
                 <w:shd w:val="clear" w:color="auto" w:fill="FFFFFF"/>
               </w:rPr>
               <w:t>Position</w:t>
             </w:r>
-            <w:proofErr w:type="spellEnd"/>
           </w:p>
         </w:tc>
       </w:tr>
@@ -4959,19 +4304,11 @@
                 <w:tab w:val="left" w:pos="2289"/>
               </w:tabs>
             </w:pPr>
-            <w:proofErr w:type="spellStart"/>
-            <w:r>
-              <w:rPr>
-                <w:shd w:val="clear" w:color="auto" w:fill="FFFFFF"/>
-              </w:rPr>
-              <w:t>Superclasses</w:t>
-            </w:r>
-            <w:proofErr w:type="spellEnd"/>
-            <w:r>
-              <w:rPr>
-                <w:shd w:val="clear" w:color="auto" w:fill="FFFFFF"/>
-              </w:rPr>
-              <w:t>:</w:t>
+            <w:r>
+              <w:rPr>
+                <w:shd w:val="clear" w:color="auto" w:fill="FFFFFF"/>
+              </w:rPr>
+              <w:t>Superclasses:</w:t>
             </w:r>
             <w:r>
               <w:rPr>
@@ -5001,19 +4338,11 @@
             <w:gridSpan w:val="2"/>
           </w:tcPr>
           <w:p>
-            <w:proofErr w:type="spellStart"/>
-            <w:r>
-              <w:rPr>
-                <w:shd w:val="clear" w:color="auto" w:fill="FFFFFF"/>
-              </w:rPr>
-              <w:t>Subclasses</w:t>
-            </w:r>
-            <w:proofErr w:type="spellEnd"/>
-            <w:r>
-              <w:rPr>
-                <w:shd w:val="clear" w:color="auto" w:fill="FFFFFF"/>
-              </w:rPr>
-              <w:t>:</w:t>
+            <w:r>
+              <w:rPr>
+                <w:shd w:val="clear" w:color="auto" w:fill="FFFFFF"/>
+              </w:rPr>
+              <w:t>Subclasses:</w:t>
             </w:r>
             <w:r>
               <w:rPr>
@@ -5047,24 +4376,16 @@
                 <w:shd w:val="clear" w:color="auto" w:fill="FFFFFF"/>
               </w:rPr>
             </w:pPr>
-            <w:proofErr w:type="spellStart"/>
-            <w:r>
-              <w:rPr>
-                <w:shd w:val="clear" w:color="auto" w:fill="FFFFFF"/>
-              </w:rPr>
-              <w:t>Responsibilities</w:t>
-            </w:r>
-            <w:proofErr w:type="spellEnd"/>
-            <w:r>
-              <w:rPr>
-                <w:shd w:val="clear" w:color="auto" w:fill="FFFFFF"/>
-              </w:rPr>
-              <w:t>:</w:t>
-            </w:r>
-          </w:p>
-          <w:p>
-            <w:pPr>
-              <w:pStyle w:val="Akapitzlist"/>
+            <w:r>
+              <w:rPr>
+                <w:shd w:val="clear" w:color="auto" w:fill="FFFFFF"/>
+              </w:rPr>
+              <w:t>Responsibilities:</w:t>
+            </w:r>
+          </w:p>
+          <w:p>
+            <w:pPr>
+              <w:pStyle w:val="ListParagraph"/>
               <w:numPr>
                 <w:ilvl w:val="0"/>
                 <w:numId w:val="5"/>
@@ -5091,19 +4412,11 @@
                 <w:shd w:val="clear" w:color="auto" w:fill="FFFFFF"/>
               </w:rPr>
             </w:pPr>
-            <w:proofErr w:type="spellStart"/>
-            <w:r>
-              <w:rPr>
-                <w:shd w:val="clear" w:color="auto" w:fill="FFFFFF"/>
-              </w:rPr>
-              <w:t>Collaborators</w:t>
-            </w:r>
-            <w:proofErr w:type="spellEnd"/>
-            <w:r>
-              <w:rPr>
-                <w:shd w:val="clear" w:color="auto" w:fill="FFFFFF"/>
-              </w:rPr>
-              <w:t>:</w:t>
+            <w:r>
+              <w:rPr>
+                <w:shd w:val="clear" w:color="auto" w:fill="FFFFFF"/>
+              </w:rPr>
+              <w:t>Collaborators:</w:t>
             </w:r>
           </w:p>
           <w:p>
@@ -5119,13 +4432,13 @@
     <w:p>
       <w:pPr>
         <w:rPr>
-          <w:rStyle w:val="Nagwek1Znak"/>
+          <w:rStyle w:val="Heading1Char"/>
         </w:rPr>
       </w:pPr>
     </w:p>
     <w:tbl>
       <w:tblPr>
-        <w:tblStyle w:val="Tabela-Siatka"/>
+        <w:tblStyle w:val="TableGrid"/>
         <w:tblW w:w="0" w:type="auto"/>
         <w:tblInd w:w="900" w:type="dxa"/>
         <w:tblLook w:val="04A0" w:firstRow="1" w:lastRow="0" w:firstColumn="1" w:lastColumn="0" w:noHBand="0" w:noVBand="1"/>
@@ -5153,42 +4466,21 @@
               <w:rPr>
                 <w:shd w:val="clear" w:color="auto" w:fill="FFFFFF"/>
               </w:rPr>
-              <w:t xml:space="preserve">Class </w:t>
-            </w:r>
-            <w:proofErr w:type="spellStart"/>
-            <w:r>
-              <w:rPr>
-                <w:shd w:val="clear" w:color="auto" w:fill="FFFFFF"/>
-              </w:rPr>
-              <w:t>name</w:t>
-            </w:r>
-            <w:proofErr w:type="spellEnd"/>
-            <w:r>
-              <w:rPr>
-                <w:shd w:val="clear" w:color="auto" w:fill="FFFFFF"/>
-              </w:rPr>
-              <w:t>:</w:t>
-            </w:r>
-            <w:r>
-              <w:rPr>
-                <w:shd w:val="clear" w:color="auto" w:fill="FFFFFF"/>
-              </w:rPr>
-              <w:tab/>
-            </w:r>
-            <w:r>
-              <w:rPr>
-                <w:shd w:val="clear" w:color="auto" w:fill="FFFFFF"/>
-              </w:rPr>
-              <w:tab/>
-            </w:r>
-            <w:proofErr w:type="spellStart"/>
-            <w:r>
-              <w:rPr>
-                <w:shd w:val="clear" w:color="auto" w:fill="FFFFFF"/>
-              </w:rPr>
+              <w:t>Class name:</w:t>
+            </w:r>
+            <w:r>
+              <w:rPr>
+                <w:shd w:val="clear" w:color="auto" w:fill="FFFFFF"/>
+              </w:rPr>
+              <w:tab/>
+            </w:r>
+            <w:r>
+              <w:rPr>
+                <w:shd w:val="clear" w:color="auto" w:fill="FFFFFF"/>
+              </w:rPr>
+              <w:tab/>
               <w:t>Textures</w:t>
             </w:r>
-            <w:proofErr w:type="spellEnd"/>
           </w:p>
         </w:tc>
       </w:tr>
@@ -5205,19 +4497,11 @@
                 <w:tab w:val="left" w:pos="2289"/>
               </w:tabs>
             </w:pPr>
-            <w:proofErr w:type="spellStart"/>
-            <w:r>
-              <w:rPr>
-                <w:shd w:val="clear" w:color="auto" w:fill="FFFFFF"/>
-              </w:rPr>
-              <w:t>Superclasses</w:t>
-            </w:r>
-            <w:proofErr w:type="spellEnd"/>
-            <w:r>
-              <w:rPr>
-                <w:shd w:val="clear" w:color="auto" w:fill="FFFFFF"/>
-              </w:rPr>
-              <w:t>:</w:t>
+            <w:r>
+              <w:rPr>
+                <w:shd w:val="clear" w:color="auto" w:fill="FFFFFF"/>
+              </w:rPr>
+              <w:t>Superclasses:</w:t>
             </w:r>
             <w:r>
               <w:rPr>
@@ -5247,19 +4531,11 @@
             <w:gridSpan w:val="2"/>
           </w:tcPr>
           <w:p>
-            <w:proofErr w:type="spellStart"/>
-            <w:r>
-              <w:rPr>
-                <w:shd w:val="clear" w:color="auto" w:fill="FFFFFF"/>
-              </w:rPr>
-              <w:t>Subclasses</w:t>
-            </w:r>
-            <w:proofErr w:type="spellEnd"/>
-            <w:r>
-              <w:rPr>
-                <w:shd w:val="clear" w:color="auto" w:fill="FFFFFF"/>
-              </w:rPr>
-              <w:t>:</w:t>
+            <w:r>
+              <w:rPr>
+                <w:shd w:val="clear" w:color="auto" w:fill="FFFFFF"/>
+              </w:rPr>
+              <w:t>Subclasses:</w:t>
             </w:r>
             <w:r>
               <w:rPr>
@@ -5293,24 +4569,16 @@
                 <w:shd w:val="clear" w:color="auto" w:fill="FFFFFF"/>
               </w:rPr>
             </w:pPr>
-            <w:proofErr w:type="spellStart"/>
-            <w:r>
-              <w:rPr>
-                <w:shd w:val="clear" w:color="auto" w:fill="FFFFFF"/>
-              </w:rPr>
-              <w:t>Responsibilities</w:t>
-            </w:r>
-            <w:proofErr w:type="spellEnd"/>
-            <w:r>
-              <w:rPr>
-                <w:shd w:val="clear" w:color="auto" w:fill="FFFFFF"/>
-              </w:rPr>
-              <w:t>:</w:t>
-            </w:r>
-          </w:p>
-          <w:p>
-            <w:pPr>
-              <w:pStyle w:val="Akapitzlist"/>
+            <w:r>
+              <w:rPr>
+                <w:shd w:val="clear" w:color="auto" w:fill="FFFFFF"/>
+              </w:rPr>
+              <w:t>Responsibilities:</w:t>
+            </w:r>
+          </w:p>
+          <w:p>
+            <w:pPr>
+              <w:pStyle w:val="ListParagraph"/>
               <w:numPr>
                 <w:ilvl w:val="0"/>
                 <w:numId w:val="5"/>
@@ -5337,19 +4605,11 @@
                 <w:shd w:val="clear" w:color="auto" w:fill="FFFFFF"/>
               </w:rPr>
             </w:pPr>
-            <w:proofErr w:type="spellStart"/>
-            <w:r>
-              <w:rPr>
-                <w:shd w:val="clear" w:color="auto" w:fill="FFFFFF"/>
-              </w:rPr>
-              <w:t>Collaborators</w:t>
-            </w:r>
-            <w:proofErr w:type="spellEnd"/>
-            <w:r>
-              <w:rPr>
-                <w:shd w:val="clear" w:color="auto" w:fill="FFFFFF"/>
-              </w:rPr>
-              <w:t>:</w:t>
+            <w:r>
+              <w:rPr>
+                <w:shd w:val="clear" w:color="auto" w:fill="FFFFFF"/>
+              </w:rPr>
+              <w:t>Collaborators:</w:t>
             </w:r>
           </w:p>
           <w:p>
@@ -5365,13 +4625,13 @@
     <w:p>
       <w:pPr>
         <w:rPr>
-          <w:rStyle w:val="Nagwek1Znak"/>
+          <w:rStyle w:val="Heading1Char"/>
         </w:rPr>
       </w:pPr>
     </w:p>
     <w:tbl>
       <w:tblPr>
-        <w:tblStyle w:val="Tabela-Siatka"/>
+        <w:tblStyle w:val="TableGrid"/>
         <w:tblW w:w="0" w:type="auto"/>
         <w:tblInd w:w="900" w:type="dxa"/>
         <w:tblLook w:val="04A0" w:firstRow="1" w:lastRow="0" w:firstColumn="1" w:lastColumn="0" w:noHBand="0" w:noVBand="1"/>
@@ -5403,62 +4663,34 @@
               <w:rPr>
                 <w:shd w:val="clear" w:color="auto" w:fill="FFFFFF"/>
               </w:rPr>
-              <w:t xml:space="preserve">Class </w:t>
-            </w:r>
-            <w:proofErr w:type="spellStart"/>
-            <w:r>
-              <w:rPr>
-                <w:shd w:val="clear" w:color="auto" w:fill="FFFFFF"/>
-              </w:rPr>
-              <w:t>name</w:t>
-            </w:r>
-            <w:proofErr w:type="spellEnd"/>
-            <w:r>
-              <w:rPr>
-                <w:shd w:val="clear" w:color="auto" w:fill="FFFFFF"/>
-              </w:rPr>
-              <w:t>:</w:t>
-            </w:r>
-            <w:r>
-              <w:rPr>
-                <w:shd w:val="clear" w:color="auto" w:fill="FFFFFF"/>
-              </w:rPr>
-              <w:tab/>
-            </w:r>
-            <w:r>
-              <w:rPr>
-                <w:shd w:val="clear" w:color="auto" w:fill="FFFFFF"/>
-              </w:rPr>
-              <w:tab/>
-            </w:r>
-            <w:proofErr w:type="spellStart"/>
-            <w:r>
-              <w:rPr>
-                <w:shd w:val="clear" w:color="auto" w:fill="FFFFFF"/>
-              </w:rPr>
+              <w:t>Class name:</w:t>
+            </w:r>
+            <w:r>
+              <w:rPr>
+                <w:shd w:val="clear" w:color="auto" w:fill="FFFFFF"/>
+              </w:rPr>
+              <w:tab/>
+            </w:r>
+            <w:r>
+              <w:rPr>
+                <w:shd w:val="clear" w:color="auto" w:fill="FFFFFF"/>
+              </w:rPr>
+              <w:tab/>
               <w:t>ResourceType</w:t>
             </w:r>
-            <w:proofErr w:type="spellEnd"/>
-            <w:r>
-              <w:rPr>
-                <w:shd w:val="clear" w:color="auto" w:fill="FFFFFF"/>
-              </w:rPr>
-              <w:tab/>
-            </w:r>
-            <w:r>
-              <w:rPr>
-                <w:shd w:val="clear" w:color="auto" w:fill="FFFFFF"/>
-              </w:rPr>
-              <w:tab/>
-            </w:r>
-            <w:proofErr w:type="spellStart"/>
-            <w:r>
-              <w:rPr>
-                <w:shd w:val="clear" w:color="auto" w:fill="FFFFFF"/>
-              </w:rPr>
+            <w:r>
+              <w:rPr>
+                <w:shd w:val="clear" w:color="auto" w:fill="FFFFFF"/>
+              </w:rPr>
+              <w:tab/>
+            </w:r>
+            <w:r>
+              <w:rPr>
+                <w:shd w:val="clear" w:color="auto" w:fill="FFFFFF"/>
+              </w:rPr>
+              <w:tab/>
               <w:t>enumeration</w:t>
             </w:r>
-            <w:proofErr w:type="spellEnd"/>
           </w:p>
         </w:tc>
       </w:tr>
@@ -5475,19 +4707,11 @@
                 <w:tab w:val="left" w:pos="2289"/>
               </w:tabs>
             </w:pPr>
-            <w:proofErr w:type="spellStart"/>
-            <w:r>
-              <w:rPr>
-                <w:shd w:val="clear" w:color="auto" w:fill="FFFFFF"/>
-              </w:rPr>
-              <w:t>Superclasses</w:t>
-            </w:r>
-            <w:proofErr w:type="spellEnd"/>
-            <w:r>
-              <w:rPr>
-                <w:shd w:val="clear" w:color="auto" w:fill="FFFFFF"/>
-              </w:rPr>
-              <w:t>:</w:t>
+            <w:r>
+              <w:rPr>
+                <w:shd w:val="clear" w:color="auto" w:fill="FFFFFF"/>
+              </w:rPr>
+              <w:t>Superclasses:</w:t>
             </w:r>
             <w:r>
               <w:rPr>
@@ -5517,19 +4741,11 @@
             <w:gridSpan w:val="2"/>
           </w:tcPr>
           <w:p>
-            <w:proofErr w:type="spellStart"/>
-            <w:r>
-              <w:rPr>
-                <w:shd w:val="clear" w:color="auto" w:fill="FFFFFF"/>
-              </w:rPr>
-              <w:t>Subclasses</w:t>
-            </w:r>
-            <w:proofErr w:type="spellEnd"/>
-            <w:r>
-              <w:rPr>
-                <w:shd w:val="clear" w:color="auto" w:fill="FFFFFF"/>
-              </w:rPr>
-              <w:t>:</w:t>
+            <w:r>
+              <w:rPr>
+                <w:shd w:val="clear" w:color="auto" w:fill="FFFFFF"/>
+              </w:rPr>
+              <w:t>Subclasses:</w:t>
             </w:r>
             <w:r>
               <w:rPr>
@@ -5563,24 +4779,16 @@
                 <w:shd w:val="clear" w:color="auto" w:fill="FFFFFF"/>
               </w:rPr>
             </w:pPr>
-            <w:proofErr w:type="spellStart"/>
-            <w:r>
-              <w:rPr>
-                <w:shd w:val="clear" w:color="auto" w:fill="FFFFFF"/>
-              </w:rPr>
-              <w:t>Responsibilities</w:t>
-            </w:r>
-            <w:proofErr w:type="spellEnd"/>
-            <w:r>
-              <w:rPr>
-                <w:shd w:val="clear" w:color="auto" w:fill="FFFFFF"/>
-              </w:rPr>
-              <w:t>:</w:t>
-            </w:r>
-          </w:p>
-          <w:p>
-            <w:pPr>
-              <w:pStyle w:val="Akapitzlist"/>
+            <w:r>
+              <w:rPr>
+                <w:shd w:val="clear" w:color="auto" w:fill="FFFFFF"/>
+              </w:rPr>
+              <w:t>Responsibilities:</w:t>
+            </w:r>
+          </w:p>
+          <w:p>
+            <w:pPr>
+              <w:pStyle w:val="ListParagraph"/>
               <w:numPr>
                 <w:ilvl w:val="0"/>
                 <w:numId w:val="5"/>
@@ -5607,19 +4815,11 @@
                 <w:shd w:val="clear" w:color="auto" w:fill="FFFFFF"/>
               </w:rPr>
             </w:pPr>
-            <w:proofErr w:type="spellStart"/>
-            <w:r>
-              <w:rPr>
-                <w:shd w:val="clear" w:color="auto" w:fill="FFFFFF"/>
-              </w:rPr>
-              <w:t>Collaborators</w:t>
-            </w:r>
-            <w:proofErr w:type="spellEnd"/>
-            <w:r>
-              <w:rPr>
-                <w:shd w:val="clear" w:color="auto" w:fill="FFFFFF"/>
-              </w:rPr>
-              <w:t>:</w:t>
+            <w:r>
+              <w:rPr>
+                <w:shd w:val="clear" w:color="auto" w:fill="FFFFFF"/>
+              </w:rPr>
+              <w:t>Collaborators:</w:t>
             </w:r>
           </w:p>
           <w:p>
@@ -5635,12 +4835,12 @@
     <w:p>
       <w:pPr>
         <w:rPr>
-          <w:rStyle w:val="Nagwek1Znak"/>
-        </w:rPr>
-      </w:pPr>
-      <w:r>
-        <w:rPr>
-          <w:rStyle w:val="Nagwek1Znak"/>
+          <w:rStyle w:val="Heading1Char"/>
+        </w:rPr>
+      </w:pPr>
+      <w:r>
+        <w:rPr>
+          <w:rStyle w:val="Heading1Char"/>
         </w:rPr>
         <w:br w:type="page"/>
       </w:r>
@@ -5710,7 +4910,7 @@
       </w:r>
       <w:r>
         <w:rPr>
-          <w:rStyle w:val="Nagwek1Znak"/>
+          <w:rStyle w:val="Heading1Char"/>
         </w:rPr>
         <w:t>Diagram UML klas</w:t>
       </w:r>
@@ -5720,7 +4920,7 @@
     </w:p>
     <w:p>
       <w:pPr>
-        <w:pStyle w:val="Nagwek1"/>
+        <w:pStyle w:val="Heading1"/>
       </w:pPr>
       <w:r>
         <w:br w:type="page"/>
@@ -5876,13 +5076,7 @@
         <w:jc w:val="center"/>
       </w:pPr>
       <w:r>
-        <w:t xml:space="preserve">Symulację można przerwać w dowolnym momencie także poprzez kliknięcie przycisku </w:t>
-      </w:r>
-      <w:r>
-        <w:t>„Generuj nową mapę”</w:t>
-      </w:r>
-      <w:r>
-        <w:t>. Jest to równoznaczne z przygotowaniem kolejnej symulacji do uruchomienia.</w:t>
+        <w:t>Symulację można przerwać w dowolnym momencie także poprzez kliknięcie przycisku „Generuj nową mapę”. Jest to równoznaczne z przygotowaniem kolejnej symulacji do uruchomienia.</w:t>
       </w:r>
     </w:p>
     <w:p>
@@ -5971,8 +5165,6 @@
       <w:pPr>
         <w:jc w:val="center"/>
       </w:pPr>
-      <w:bookmarkStart w:id="3" w:name="_GoBack"/>
-      <w:bookmarkEnd w:id="3"/>
     </w:p>
     <w:p>
       <w:pPr>
@@ -6039,6 +5231,110 @@
       </w:pPr>
       <w:r>
         <w:t>W momencie zakończenia symulacji liczba zwierząt zamienia się w powyższą wiadomość – w sytuacji gdy wygrał wilk wiadomość zostaje adekwatnie zmieniona.</w:t>
+      </w:r>
+    </w:p>
+    <w:p>
+      <w:pPr>
+        <w:jc w:val="center"/>
+      </w:pPr>
+    </w:p>
+    <w:p>
+      <w:pPr>
+        <w:jc w:val="center"/>
+      </w:pPr>
+    </w:p>
+    <w:p>
+      <w:pPr>
+        <w:pStyle w:val="Heading1"/>
+      </w:pPr>
+      <w:r>
+        <w:t>Uwagi i wnioski</w:t>
+      </w:r>
+    </w:p>
+    <w:p/>
+    <w:p>
+      <w:pPr>
+        <w:spacing w:line="360" w:lineRule="auto"/>
+        <w:rPr>
+          <w:rFonts w:asciiTheme="minorHAnsi" w:hAnsiTheme="minorHAnsi" w:cstheme="minorHAnsi"/>
+        </w:rPr>
+      </w:pPr>
+      <w:r>
+        <w:rPr>
+          <w:rFonts w:asciiTheme="minorHAnsi" w:hAnsiTheme="minorHAnsi" w:cstheme="minorHAnsi"/>
+        </w:rPr>
+        <w:t>Do</w:t>
+      </w:r>
+      <w:r>
+        <w:rPr>
+          <w:rFonts w:asciiTheme="minorHAnsi" w:hAnsiTheme="minorHAnsi" w:cstheme="minorHAnsi"/>
+        </w:rPr>
+        <w:t xml:space="preserve"> napisania programu i ukończenia projektu niezbędne okazało się zaczerpnięcie z wiedzy i doświadczenia użytkowników strony </w:t>
+      </w:r>
+      <w:hyperlink r:id="rId18" w:history="1">
+        <w:r>
+          <w:rPr>
+            <w:rStyle w:val="Hyperlink"/>
+            <w:rFonts w:asciiTheme="minorHAnsi" w:hAnsiTheme="minorHAnsi" w:cstheme="minorHAnsi"/>
+          </w:rPr>
+          <w:t>https://stackoverflow.com</w:t>
+        </w:r>
+      </w:hyperlink>
+      <w:r>
+        <w:rPr>
+          <w:rFonts w:asciiTheme="minorHAnsi" w:hAnsiTheme="minorHAnsi" w:cstheme="minorHAnsi"/>
+        </w:rPr>
+        <w:t>, co pomogło nam przy rozwiązaniu wszelkich napotkanych problemów.</w:t>
+      </w:r>
+      <w:r>
+        <w:rPr>
+          <w:rFonts w:asciiTheme="minorHAnsi" w:hAnsiTheme="minorHAnsi" w:cstheme="minorHAnsi"/>
+        </w:rPr>
+        <w:t xml:space="preserve"> Równie przydatnym okazało się składowanie dokumentacji w repozytorium, co w znacznym stopniu</w:t>
+      </w:r>
+      <w:bookmarkStart w:id="3" w:name="_GoBack"/>
+      <w:bookmarkEnd w:id="3"/>
+      <w:r>
+        <w:rPr>
+          <w:rFonts w:asciiTheme="minorHAnsi" w:hAnsiTheme="minorHAnsi" w:cstheme="minorHAnsi"/>
+        </w:rPr>
+        <w:t xml:space="preserve"> ułatwiło wykonanie projektu.</w:t>
+      </w:r>
+      <w:r>
+        <w:rPr>
+          <w:rFonts w:asciiTheme="minorHAnsi" w:hAnsiTheme="minorHAnsi" w:cstheme="minorHAnsi"/>
+        </w:rPr>
+        <w:t xml:space="preserve"> Niezwykle pomocne okazało się również wykorzystanie odpowiedniego środowiska programistycznego, które oferowało liczne podpowiedzi i pomoce przy pisaniu kodu, oraz zapewniało dostęp do</w:t>
+      </w:r>
+      <w:r>
+        <w:rPr>
+          <w:rFonts w:asciiTheme="minorHAnsi" w:hAnsiTheme="minorHAnsi" w:cstheme="minorHAnsi"/>
+        </w:rPr>
+        <w:t xml:space="preserve"> publicznych dokumentacji Javy, by móc jednak skutecznie znaleźć w niej co było potrzebne i </w:t>
+      </w:r>
+      <w:r>
+        <w:rPr>
+          <w:rFonts w:asciiTheme="minorHAnsi" w:hAnsiTheme="minorHAnsi" w:cstheme="minorHAnsi"/>
+        </w:rPr>
+        <w:t>móc to odpowiednio wykorzystać konieczna była znajomość podstaw tego j</w:t>
+      </w:r>
+      <w:r>
+        <w:rPr>
+          <w:rFonts w:asciiTheme="minorHAnsi" w:hAnsiTheme="minorHAnsi" w:cstheme="minorHAnsi"/>
+        </w:rPr>
+        <w:t>ę</w:t>
+      </w:r>
+      <w:r>
+        <w:rPr>
+          <w:rFonts w:asciiTheme="minorHAnsi" w:hAnsiTheme="minorHAnsi" w:cstheme="minorHAnsi"/>
+        </w:rPr>
+        <w:t>zyka programowania i znajomość języka angielskiego. Kluczowym okazało się być odpowiednie zaimplementowanie w klasach funkcji „process”</w:t>
+      </w:r>
+      <w:r>
+        <w:rPr>
+          <w:rFonts w:asciiTheme="minorHAnsi" w:hAnsiTheme="minorHAnsi" w:cstheme="minorHAnsi"/>
+        </w:rPr>
+        <w:t>, która zbierała w sobie całą niezbędną funkcjonalność danych klas.</w:t>
       </w:r>
     </w:p>
     <w:sectPr>
@@ -7150,15 +6446,15 @@
     <w:lsdException w:name="Unresolved Mention" w:semiHidden="1" w:unhideWhenUsed="1"/>
     <w:lsdException w:name="Smart Link" w:semiHidden="1" w:unhideWhenUsed="1"/>
   </w:latentStyles>
-  <w:style w:type="paragraph" w:default="1" w:styleId="Normalny">
+  <w:style w:type="paragraph" w:default="1" w:styleId="Normal">
     <w:name w:val="Normal"/>
     <w:qFormat/>
   </w:style>
-  <w:style w:type="paragraph" w:styleId="Nagwek1">
+  <w:style w:type="paragraph" w:styleId="Heading1">
     <w:name w:val="heading 1"/>
-    <w:basedOn w:val="Normalny"/>
-    <w:next w:val="Normalny"/>
-    <w:link w:val="Nagwek1Znak"/>
+    <w:basedOn w:val="Normal"/>
+    <w:next w:val="Normal"/>
+    <w:link w:val="Heading1Char"/>
     <w:uiPriority w:val="9"/>
     <w:qFormat/>
     <w:rsid w:val="00554B7B"/>
@@ -7175,13 +6471,13 @@
       <w:szCs w:val="32"/>
     </w:rPr>
   </w:style>
-  <w:style w:type="character" w:default="1" w:styleId="Domylnaczcionkaakapitu">
+  <w:style w:type="character" w:default="1" w:styleId="DefaultParagraphFont">
     <w:name w:val="Default Paragraph Font"/>
     <w:uiPriority w:val="1"/>
     <w:semiHidden/>
     <w:unhideWhenUsed/>
   </w:style>
-  <w:style w:type="table" w:default="1" w:styleId="Standardowy">
+  <w:style w:type="table" w:default="1" w:styleId="TableNormal">
     <w:name w:val="Normal Table"/>
     <w:uiPriority w:val="99"/>
     <w:semiHidden/>
@@ -7196,15 +6492,15 @@
       </w:tblCellMar>
     </w:tblPr>
   </w:style>
-  <w:style w:type="numbering" w:default="1" w:styleId="Bezlisty">
+  <w:style w:type="numbering" w:default="1" w:styleId="NoList">
     <w:name w:val="No List"/>
     <w:uiPriority w:val="99"/>
     <w:semiHidden/>
     <w:unhideWhenUsed/>
   </w:style>
-  <w:style w:type="paragraph" w:styleId="Akapitzlist">
+  <w:style w:type="paragraph" w:styleId="ListParagraph">
     <w:name w:val="List Paragraph"/>
-    <w:basedOn w:val="Normalny"/>
+    <w:basedOn w:val="Normal"/>
     <w:uiPriority w:val="34"/>
     <w:qFormat/>
     <w:rsid w:val="00554B7B"/>
@@ -7213,10 +6509,10 @@
       <w:contextualSpacing/>
     </w:pPr>
   </w:style>
-  <w:style w:type="character" w:customStyle="1" w:styleId="Nagwek1Znak">
-    <w:name w:val="Nagłówek 1 Znak"/>
-    <w:basedOn w:val="Domylnaczcionkaakapitu"/>
-    <w:link w:val="Nagwek1"/>
+  <w:style w:type="character" w:customStyle="1" w:styleId="Heading1Char">
+    <w:name w:val="Heading 1 Char"/>
+    <w:basedOn w:val="DefaultParagraphFont"/>
+    <w:link w:val="Heading1"/>
     <w:uiPriority w:val="9"/>
     <w:rsid w:val="00554B7B"/>
     <w:rPr>
@@ -7226,10 +6522,10 @@
       <w:szCs w:val="32"/>
     </w:rPr>
   </w:style>
-  <w:style w:type="paragraph" w:styleId="Nagwek">
+  <w:style w:type="paragraph" w:styleId="Header">
     <w:name w:val="header"/>
-    <w:basedOn w:val="Normalny"/>
-    <w:link w:val="NagwekZnak"/>
+    <w:basedOn w:val="Normal"/>
+    <w:link w:val="HeaderChar"/>
     <w:uiPriority w:val="99"/>
     <w:unhideWhenUsed/>
     <w:rsid w:val="00554B7B"/>
@@ -7240,17 +6536,17 @@
       </w:tabs>
     </w:pPr>
   </w:style>
-  <w:style w:type="character" w:customStyle="1" w:styleId="NagwekZnak">
-    <w:name w:val="Nagłówek Znak"/>
-    <w:basedOn w:val="Domylnaczcionkaakapitu"/>
-    <w:link w:val="Nagwek"/>
+  <w:style w:type="character" w:customStyle="1" w:styleId="HeaderChar">
+    <w:name w:val="Header Char"/>
+    <w:basedOn w:val="DefaultParagraphFont"/>
+    <w:link w:val="Header"/>
     <w:uiPriority w:val="99"/>
     <w:rsid w:val="00554B7B"/>
   </w:style>
-  <w:style w:type="paragraph" w:styleId="Stopka">
+  <w:style w:type="paragraph" w:styleId="Footer">
     <w:name w:val="footer"/>
-    <w:basedOn w:val="Normalny"/>
-    <w:link w:val="StopkaZnak"/>
+    <w:basedOn w:val="Normal"/>
+    <w:link w:val="FooterChar"/>
     <w:uiPriority w:val="99"/>
     <w:unhideWhenUsed/>
     <w:rsid w:val="00554B7B"/>
@@ -7261,16 +6557,16 @@
       </w:tabs>
     </w:pPr>
   </w:style>
-  <w:style w:type="character" w:customStyle="1" w:styleId="StopkaZnak">
-    <w:name w:val="Stopka Znak"/>
-    <w:basedOn w:val="Domylnaczcionkaakapitu"/>
-    <w:link w:val="Stopka"/>
+  <w:style w:type="character" w:customStyle="1" w:styleId="FooterChar">
+    <w:name w:val="Footer Char"/>
+    <w:basedOn w:val="DefaultParagraphFont"/>
+    <w:link w:val="Footer"/>
     <w:uiPriority w:val="99"/>
     <w:rsid w:val="00554B7B"/>
   </w:style>
-  <w:style w:type="table" w:styleId="Tabela-Siatka">
+  <w:style w:type="table" w:styleId="TableGrid">
     <w:name w:val="Table Grid"/>
-    <w:basedOn w:val="Standardowy"/>
+    <w:basedOn w:val="TableNormal"/>
     <w:uiPriority w:val="39"/>
     <w:rsid w:val="0012128C"/>
     <w:rPr>
@@ -7288,10 +6584,10 @@
       </w:tblBorders>
     </w:tblPr>
   </w:style>
-  <w:style w:type="paragraph" w:styleId="Tekstdymka">
+  <w:style w:type="paragraph" w:styleId="BalloonText">
     <w:name w:val="Balloon Text"/>
-    <w:basedOn w:val="Normalny"/>
-    <w:link w:val="TekstdymkaZnak"/>
+    <w:basedOn w:val="Normal"/>
+    <w:link w:val="BalloonTextChar"/>
     <w:uiPriority w:val="99"/>
     <w:semiHidden/>
     <w:unhideWhenUsed/>
@@ -7302,10 +6598,10 @@
       <w:szCs w:val="18"/>
     </w:rPr>
   </w:style>
-  <w:style w:type="character" w:customStyle="1" w:styleId="TekstdymkaZnak">
-    <w:name w:val="Tekst dymka Znak"/>
-    <w:basedOn w:val="Domylnaczcionkaakapitu"/>
-    <w:link w:val="Tekstdymka"/>
+  <w:style w:type="character" w:customStyle="1" w:styleId="BalloonTextChar">
+    <w:name w:val="Balloon Text Char"/>
+    <w:basedOn w:val="DefaultParagraphFont"/>
+    <w:link w:val="BalloonText"/>
     <w:uiPriority w:val="99"/>
     <w:semiHidden/>
     <w:rsid w:val="009A4008"/>
@@ -7315,9 +6611,9 @@
       <w:szCs w:val="18"/>
     </w:rPr>
   </w:style>
-  <w:style w:type="character" w:styleId="Hipercze">
+  <w:style w:type="character" w:styleId="Hyperlink">
     <w:name w:val="Hyperlink"/>
-    <w:basedOn w:val="Domylnaczcionkaakapitu"/>
+    <w:basedOn w:val="DefaultParagraphFont"/>
     <w:uiPriority w:val="99"/>
     <w:unhideWhenUsed/>
     <w:rsid w:val="00653BA9"/>
@@ -7326,9 +6622,9 @@
       <w:u w:val="single"/>
     </w:rPr>
   </w:style>
-  <w:style w:type="character" w:styleId="Nierozpoznanawzmianka">
+  <w:style w:type="character" w:styleId="UnresolvedMention">
     <w:name w:val="Unresolved Mention"/>
-    <w:basedOn w:val="Domylnaczcionkaakapitu"/>
+    <w:basedOn w:val="DefaultParagraphFont"/>
     <w:uiPriority w:val="99"/>
     <w:semiHidden/>
     <w:unhideWhenUsed/>

</xml_diff>